<commit_message>
A few more changes to the SDK readme.
</commit_message>
<xml_diff>
--- a/doc/SDK_README.docx
+++ b/doc/SDK_README.docx
@@ -363,7 +363,7 @@
         <w:pStyle w:val="Heading"/>
       </w:pPr>
       <w:r>
-        <w:t>Versions Available</w:t>
+        <w:t>Versions</w:t>
       </w:r>
     </w:p>
     <w:tbl>
@@ -634,16 +634,13 @@
       </w:pPr>
       <w:r>
         <w:lastRenderedPageBreak/>
-        <w:t>S</w:t>
-      </w:r>
-      <w:r>
-        <w:t>ource code s</w:t>
-      </w:r>
-      <w:r>
-        <w:t xml:space="preserve">tructure of the </w:t>
-      </w:r>
-      <w:r>
-        <w:t>library</w:t>
+        <w:t>Directory</w:t>
+      </w:r>
+      <w:r>
+        <w:t xml:space="preserve"> s</w:t>
+      </w:r>
+      <w:r>
+        <w:t>tructure</w:t>
       </w:r>
     </w:p>
     <w:p/>
@@ -2396,8 +2393,6 @@
       <w:r>
         <w:t xml:space="preserve"> (see below)</w:t>
       </w:r>
-      <w:bookmarkStart w:id="0" w:name="_GoBack"/>
-      <w:bookmarkEnd w:id="0"/>
       <w:r>
         <w:t>, it is necessary to set this environment variable</w:t>
       </w:r>
@@ -12356,7 +12351,12 @@
       </w:r>
       <w:proofErr w:type="gramStart"/>
       <w:r>
-        <w:t xml:space="preserve">is </w:t>
+        <w:t>is</w:t>
+      </w:r>
+      <w:bookmarkStart w:id="0" w:name="_GoBack"/>
+      <w:bookmarkEnd w:id="0"/>
+      <w:r>
+        <w:t xml:space="preserve"> </w:t>
       </w:r>
       <w:r>
         <w:t xml:space="preserve">intended </w:t>
@@ -12763,7 +12763,13 @@
         <w:pStyle w:val="Heading"/>
       </w:pPr>
       <w:r>
-        <w:t>Install the video decoding</w:t>
+        <w:t>Running</w:t>
+      </w:r>
+      <w:r>
+        <w:t xml:space="preserve"> the video decod</w:t>
+      </w:r>
+      <w:r>
+        <w:t>er</w:t>
       </w:r>
       <w:r>
         <w:t xml:space="preserve"> demo</w:t>
@@ -12777,7 +12783,13 @@
         <w:t>is section described in detail</w:t>
       </w:r>
       <w:r>
-        <w:t xml:space="preserve"> how to setup and run the dual video + dual HD1080P60 display demo on </w:t>
+        <w:t xml:space="preserve"> how to setup and run the </w:t>
+      </w:r>
+      <w:r>
+        <w:t>video</w:t>
+      </w:r>
+      <w:r>
+        <w:t xml:space="preserve"> display demo on </w:t>
       </w:r>
       <w:proofErr w:type="gramStart"/>
       <w:r>
@@ -12804,24 +12816,6 @@
       </w:r>
       <w:r>
         <w:t>s</w:t>
-      </w:r>
-      <w:r>
-        <w:t>.</w:t>
-      </w:r>
-      <w:r>
-        <w:t xml:space="preserve"> </w:t>
-      </w:r>
-      <w:r>
-        <w:t xml:space="preserve">A single display can </w:t>
-      </w:r>
-      <w:r>
-        <w:t xml:space="preserve">optionally </w:t>
-      </w:r>
-      <w:r>
-        <w:t xml:space="preserve">be used </w:t>
-      </w:r>
-      <w:r>
-        <w:t>instead</w:t>
       </w:r>
       <w:r>
         <w:t>.</w:t>
@@ -14251,7 +14245,7 @@
           <w:i/>
           <w:color w:val="00B050"/>
         </w:rPr>
-        <w:t xml:space="preserve"> The program will find the first two valid </w:t>
+        <w:t xml:space="preserve"> The program will find the first valid </w:t>
       </w:r>
       <w:r>
         <w:rPr>
@@ -14267,7 +14261,25 @@
           <w:i/>
           <w:color w:val="00B050"/>
         </w:rPr>
-        <w:t>264 files for playing.</w:t>
+        <w:t xml:space="preserve">264 </w:t>
+      </w:r>
+      <w:proofErr w:type="gramStart"/>
+      <w:r>
+        <w:rPr>
+          <w:b/>
+          <w:i/>
+          <w:color w:val="00B050"/>
+        </w:rPr>
+        <w:t>file</w:t>
+      </w:r>
+      <w:proofErr w:type="gramEnd"/>
+      <w:r>
+        <w:rPr>
+          <w:b/>
+          <w:i/>
+          <w:color w:val="00B050"/>
+        </w:rPr>
+        <w:t xml:space="preserve"> for playing.</w:t>
       </w:r>
     </w:p>
     <w:p>
@@ -20712,7 +20724,7 @@
 </file>
 
 <file path=customXml/itemProps1.xml><?xml version="1.0" encoding="utf-8"?>
-<ds:datastoreItem xmlns:ds="http://schemas.openxmlformats.org/officeDocument/2006/customXml" ds:itemID="{96CCCBE1-796A-A247-9008-2B384FC07F84}">
+<ds:datastoreItem xmlns:ds="http://schemas.openxmlformats.org/officeDocument/2006/customXml" ds:itemID="{63C421B8-5874-4847-BB09-9DFAD6E9171E}">
   <ds:schemaRefs>
     <ds:schemaRef ds:uri="http://schemas.openxmlformats.org/officeDocument/2006/bibliography"/>
   </ds:schemaRefs>

</xml_diff>

<commit_message>
Final changes for rev D release.
- More readme updates.
- Replaced FW Guide with rev D version.
- Added mx6sdl RVDS init script.
- Lots of little changes to sdk_extract.sh, including exclude list adjustments.
</commit_message>
<xml_diff>
--- a/doc/SDK_README.docx
+++ b/doc/SDK_README.docx
@@ -1,6 +1,6 @@
 
 <file path=word/document.xml><?xml version="1.0" encoding="utf-8"?>
-<w:document xmlns:ve="http://schemas.openxmlformats.org/markup-compatibility/2006" xmlns:o="urn:schemas-microsoft-com:office:office" xmlns:r="http://schemas.openxmlformats.org/officeDocument/2006/relationships" xmlns:m="http://schemas.openxmlformats.org/officeDocument/2006/math" xmlns:v="urn:schemas-microsoft-com:vml" xmlns:wp="http://schemas.openxmlformats.org/drawingml/2006/wordprocessingDrawing" xmlns:w10="urn:schemas-microsoft-com:office:word" xmlns:w="http://schemas.openxmlformats.org/wordprocessingml/2006/main" xmlns:wne="http://schemas.microsoft.com/office/word/2006/wordml">
+<w:document xmlns:wpc="http://schemas.microsoft.com/office/word/2010/wordprocessingCanvas" xmlns:mo="http://schemas.microsoft.com/office/mac/office/2008/main" xmlns:mc="http://schemas.openxmlformats.org/markup-compatibility/2006" xmlns:mv="urn:schemas-microsoft-com:mac:vml" xmlns:o="urn:schemas-microsoft-com:office:office" xmlns:r="http://schemas.openxmlformats.org/officeDocument/2006/relationships" xmlns:m="http://schemas.openxmlformats.org/officeDocument/2006/math" xmlns:v="urn:schemas-microsoft-com:vml" xmlns:wp14="http://schemas.microsoft.com/office/word/2010/wordprocessingDrawing" xmlns:wp="http://schemas.openxmlformats.org/drawingml/2006/wordprocessingDrawing" xmlns:w10="urn:schemas-microsoft-com:office:word" xmlns:w="http://schemas.openxmlformats.org/wordprocessingml/2006/main" xmlns:w14="http://schemas.microsoft.com/office/word/2010/wordml" xmlns:wpg="http://schemas.microsoft.com/office/word/2010/wordprocessingGroup" xmlns:wpi="http://schemas.microsoft.com/office/word/2010/wordprocessingInk" xmlns:wne="http://schemas.microsoft.com/office/word/2006/wordml" xmlns:wps="http://schemas.microsoft.com/office/word/2010/wordprocessingShape" mc:Ignorable="w14 wp14">
   <w:body>
     <w:p>
       <w:pPr>
@@ -359,7 +359,7 @@
         <w:tblStyle w:val="TableGrid"/>
         <w:tblW w:w="9326" w:type="dxa"/>
         <w:tblLayout w:type="fixed"/>
-        <w:tblLook w:val="04A0"/>
+        <w:tblLook w:val="04A0" w:firstRow="1" w:lastRow="0" w:firstColumn="1" w:lastColumn="0" w:noHBand="0" w:noVBand="1"/>
       </w:tblPr>
       <w:tblGrid>
         <w:gridCol w:w="2268"/>
@@ -636,7 +636,7 @@
       <w:tblPr>
         <w:tblStyle w:val="TableGrid"/>
         <w:tblW w:w="0" w:type="auto"/>
-        <w:tblLook w:val="04A0"/>
+        <w:tblLook w:val="04A0" w:firstRow="1" w:lastRow="0" w:firstColumn="1" w:lastColumn="0" w:noHBand="0" w:noVBand="1"/>
       </w:tblPr>
       <w:tblGrid>
         <w:gridCol w:w="4788"/>
@@ -1655,7 +1655,7 @@
       <w:tblPr>
         <w:tblStyle w:val="TableGrid"/>
         <w:tblW w:w="0" w:type="auto"/>
-        <w:tblLook w:val="04A0"/>
+        <w:tblLook w:val="04A0" w:firstRow="1" w:lastRow="0" w:firstColumn="1" w:lastColumn="0" w:noHBand="0" w:noVBand="1"/>
       </w:tblPr>
       <w:tblGrid>
         <w:gridCol w:w="4788"/>
@@ -1748,62 +1748,30 @@
                 <w:rFonts w:ascii="Courier New" w:eastAsia="Times New Roman" w:hAnsi="Courier New" w:cs="Courier New"/>
                 <w:sz w:val="20"/>
               </w:rPr>
-              <w:t>./</w:t>
-            </w:r>
-            <w:proofErr w:type="spellStart"/>
+              <w:t>./sdk/</w:t>
+            </w:r>
             <w:r>
               <w:rPr>
                 <w:rFonts w:ascii="Courier New" w:eastAsia="Times New Roman" w:hAnsi="Courier New" w:cs="Courier New"/>
                 <w:sz w:val="20"/>
               </w:rPr>
-              <w:t>sdk</w:t>
-            </w:r>
-            <w:proofErr w:type="spellEnd"/>
+              <w:t>drivers/</w:t>
+            </w:r>
+            <w:proofErr w:type="spellStart"/>
             <w:r>
               <w:rPr>
                 <w:rFonts w:ascii="Courier New" w:eastAsia="Times New Roman" w:hAnsi="Courier New" w:cs="Courier New"/>
                 <w:sz w:val="20"/>
               </w:rPr>
-              <w:t>/</w:t>
-            </w:r>
+              <w:t>tempmon</w:t>
+            </w:r>
+            <w:proofErr w:type="spellEnd"/>
             <w:r>
               <w:rPr>
                 <w:rFonts w:ascii="Courier New" w:eastAsia="Times New Roman" w:hAnsi="Courier New" w:cs="Courier New"/>
                 <w:sz w:val="20"/>
               </w:rPr>
-              <w:t>drivers/</w:t>
-            </w:r>
-            <w:proofErr w:type="spellStart"/>
-            <w:r>
-              <w:rPr>
-                <w:rFonts w:ascii="Courier New" w:eastAsia="Times New Roman" w:hAnsi="Courier New" w:cs="Courier New"/>
-                <w:sz w:val="20"/>
-              </w:rPr>
-              <w:t>tempmon</w:t>
-            </w:r>
-            <w:proofErr w:type="spellEnd"/>
-            <w:r>
-              <w:rPr>
-                <w:rFonts w:ascii="Courier New" w:eastAsia="Times New Roman" w:hAnsi="Courier New" w:cs="Courier New"/>
-                <w:sz w:val="20"/>
-              </w:rPr>
-              <w:t>/</w:t>
-            </w:r>
-            <w:proofErr w:type="spellStart"/>
-            <w:r>
-              <w:rPr>
-                <w:rFonts w:ascii="Courier New" w:eastAsia="Times New Roman" w:hAnsi="Courier New" w:cs="Courier New"/>
-                <w:sz w:val="20"/>
-              </w:rPr>
-              <w:t>src</w:t>
-            </w:r>
-            <w:proofErr w:type="spellEnd"/>
-            <w:r>
-              <w:rPr>
-                <w:rFonts w:ascii="Courier New" w:eastAsia="Times New Roman" w:hAnsi="Courier New" w:cs="Courier New"/>
-                <w:sz w:val="20"/>
-              </w:rPr>
-              <w:t>/</w:t>
+              <w:t>/src/</w:t>
             </w:r>
           </w:p>
         </w:tc>
@@ -1851,23 +1819,7 @@
                 <w:rFonts w:ascii="Courier New" w:eastAsia="Times New Roman" w:hAnsi="Courier New" w:cs="Courier New"/>
                 <w:sz w:val="20"/>
               </w:rPr>
-              <w:t>./</w:t>
-            </w:r>
-            <w:proofErr w:type="spellStart"/>
-            <w:r>
-              <w:rPr>
-                <w:rFonts w:ascii="Courier New" w:eastAsia="Times New Roman" w:hAnsi="Courier New" w:cs="Courier New"/>
-                <w:sz w:val="20"/>
-              </w:rPr>
-              <w:t>sdk</w:t>
-            </w:r>
-            <w:proofErr w:type="spellEnd"/>
-            <w:r>
-              <w:rPr>
-                <w:rFonts w:ascii="Courier New" w:eastAsia="Times New Roman" w:hAnsi="Courier New" w:cs="Courier New"/>
-                <w:sz w:val="20"/>
-              </w:rPr>
-              <w:t>/</w:t>
+              <w:t>./sdk/</w:t>
             </w:r>
             <w:r>
               <w:rPr>
@@ -1955,52 +1907,36 @@
                 <w:rFonts w:ascii="Courier New" w:eastAsia="Times New Roman" w:hAnsi="Courier New" w:cs="Courier New"/>
                 <w:sz w:val="20"/>
               </w:rPr>
-              <w:t>./</w:t>
-            </w:r>
-            <w:proofErr w:type="spellStart"/>
+              <w:t>./sdk/</w:t>
+            </w:r>
             <w:r>
               <w:rPr>
                 <w:rFonts w:ascii="Courier New" w:eastAsia="Times New Roman" w:hAnsi="Courier New" w:cs="Courier New"/>
                 <w:sz w:val="20"/>
               </w:rPr>
-              <w:t>sdk</w:t>
-            </w:r>
-            <w:proofErr w:type="spellEnd"/>
+              <w:t>drivers/</w:t>
+            </w:r>
+            <w:proofErr w:type="spellStart"/>
             <w:r>
               <w:rPr>
                 <w:rFonts w:ascii="Courier New" w:eastAsia="Times New Roman" w:hAnsi="Courier New" w:cs="Courier New"/>
                 <w:sz w:val="20"/>
               </w:rPr>
-              <w:t>/</w:t>
-            </w:r>
+              <w:t>tempmon</w:t>
+            </w:r>
+            <w:proofErr w:type="spellEnd"/>
             <w:r>
               <w:rPr>
                 <w:rFonts w:ascii="Courier New" w:eastAsia="Times New Roman" w:hAnsi="Courier New" w:cs="Courier New"/>
                 <w:sz w:val="20"/>
               </w:rPr>
-              <w:t>drivers/</w:t>
-            </w:r>
-            <w:proofErr w:type="spellStart"/>
+              <w:t>/test</w:t>
+            </w:r>
             <w:r>
               <w:rPr>
                 <w:rFonts w:ascii="Courier New" w:eastAsia="Times New Roman" w:hAnsi="Courier New" w:cs="Courier New"/>
                 <w:sz w:val="20"/>
               </w:rPr>
-              <w:t>tempmon</w:t>
-            </w:r>
-            <w:proofErr w:type="spellEnd"/>
-            <w:r>
-              <w:rPr>
-                <w:rFonts w:ascii="Courier New" w:eastAsia="Times New Roman" w:hAnsi="Courier New" w:cs="Courier New"/>
-                <w:sz w:val="20"/>
-              </w:rPr>
-              <w:t>/test</w:t>
-            </w:r>
-            <w:r>
-              <w:rPr>
-                <w:rFonts w:ascii="Courier New" w:eastAsia="Times New Roman" w:hAnsi="Courier New" w:cs="Courier New"/>
-                <w:sz w:val="20"/>
-              </w:rPr>
               <w:t>/</w:t>
             </w:r>
           </w:p>
@@ -2080,7 +2016,7 @@
           <w:rFonts w:ascii="Calibri" w:hAnsi="Calibri"/>
         </w:rPr>
       </w:pPr>
-      <w:hyperlink r:id="rId8" w:history="1">
+      <w:hyperlink r:id="rId9" w:history="1">
         <w:r>
           <w:rPr>
             <w:rStyle w:val="Hyperlink"/>
@@ -2392,39 +2328,18 @@
       </w:r>
       <w:proofErr w:type="spellEnd"/>
       <w:r>
-        <w:t xml:space="preserve"> </w:t>
+        <w:t xml:space="preserve"> CodeBench Lite</w:t>
+      </w:r>
+      <w:r>
+        <w:t xml:space="preserve"> (previously called </w:t>
       </w:r>
       <w:proofErr w:type="spellStart"/>
       <w:r>
-        <w:t>CodeBench</w:t>
+        <w:t>Sourcery</w:t>
       </w:r>
       <w:proofErr w:type="spellEnd"/>
       <w:r>
-        <w:t xml:space="preserve"> </w:t>
-      </w:r>
-      <w:proofErr w:type="spellStart"/>
-      <w:r>
-        <w:t>Lite</w:t>
-      </w:r>
-      <w:proofErr w:type="spellEnd"/>
-      <w:r>
-        <w:t xml:space="preserve"> (previously called </w:t>
-      </w:r>
-      <w:proofErr w:type="spellStart"/>
-      <w:r>
-        <w:t>Sourcery</w:t>
-      </w:r>
-      <w:proofErr w:type="spellEnd"/>
-      <w:r>
-        <w:t xml:space="preserve"> G++ </w:t>
-      </w:r>
-      <w:proofErr w:type="spellStart"/>
-      <w:r>
-        <w:t>Lite</w:t>
-      </w:r>
-      <w:proofErr w:type="spellEnd"/>
-      <w:r>
-        <w:t>)</w:t>
+        <w:t xml:space="preserve"> G++ Lite)</w:t>
       </w:r>
       <w:r>
         <w:t xml:space="preserve"> version of the arm-none-eabi GCC toolchain. The latest version as of this writing is 4.6.3, </w:t>
@@ -2437,7 +2352,7 @@
       <w:pPr>
         <w:ind w:firstLine="720"/>
       </w:pPr>
-      <w:hyperlink r:id="rId9" w:history="1">
+      <w:hyperlink r:id="rId10" w:history="1">
         <w:r>
           <w:rPr>
             <w:rStyle w:val="Hyperlink"/>
@@ -2465,7 +2380,7 @@
           <w:insideH w:val="none" w:sz="0" w:space="0" w:color="auto"/>
           <w:insideV w:val="none" w:sz="0" w:space="0" w:color="auto"/>
         </w:tblBorders>
-        <w:tblLook w:val="04A0"/>
+        <w:tblLook w:val="04A0" w:firstRow="1" w:lastRow="0" w:firstColumn="1" w:lastColumn="0" w:noHBand="0" w:noVBand="1"/>
       </w:tblPr>
       <w:tblGrid>
         <w:gridCol w:w="4518"/>
@@ -2539,79 +2454,6 @@
                 <w:sz w:val="24"/>
               </w:rPr>
               <w:t>Date</w:t>
-            </w:r>
-          </w:p>
-        </w:tc>
-      </w:tr>
-      <w:tr>
-        <w:tc>
-          <w:tcPr>
-            <w:tcW w:w="4518" w:type="dxa"/>
-          </w:tcPr>
-          <w:p>
-            <w:hyperlink r:id="rId10" w:history="1">
-              <w:proofErr w:type="spellStart"/>
-              <w:r>
-                <w:rPr>
-                  <w:rStyle w:val="Hyperlink"/>
-                </w:rPr>
-                <w:t>Sourcery</w:t>
-              </w:r>
-              <w:proofErr w:type="spellEnd"/>
-              <w:r>
-                <w:rPr>
-                  <w:rStyle w:val="Hyperlink"/>
-                </w:rPr>
-                <w:t xml:space="preserve"> </w:t>
-              </w:r>
-              <w:proofErr w:type="spellStart"/>
-              <w:r>
-                <w:rPr>
-                  <w:rStyle w:val="Hyperlink"/>
-                </w:rPr>
-                <w:t>CodeBench</w:t>
-              </w:r>
-              <w:proofErr w:type="spellEnd"/>
-              <w:r>
-                <w:rPr>
-                  <w:rStyle w:val="Hyperlink"/>
-                </w:rPr>
-                <w:t xml:space="preserve"> </w:t>
-              </w:r>
-              <w:proofErr w:type="spellStart"/>
-              <w:r>
-                <w:rPr>
-                  <w:rStyle w:val="Hyperlink"/>
-                </w:rPr>
-                <w:t>Lite</w:t>
-              </w:r>
-              <w:proofErr w:type="spellEnd"/>
-              <w:r>
-                <w:rPr>
-                  <w:rStyle w:val="Hyperlink"/>
-                </w:rPr>
-                <w:t xml:space="preserve"> 2012.03-56</w:t>
-              </w:r>
-            </w:hyperlink>
-          </w:p>
-        </w:tc>
-        <w:tc>
-          <w:tcPr>
-            <w:tcW w:w="2250" w:type="dxa"/>
-          </w:tcPr>
-          <w:p>
-            <w:r>
-              <w:t>4.6.3</w:t>
-            </w:r>
-          </w:p>
-        </w:tc>
-        <w:tc>
-          <w:tcPr>
-            <w:tcW w:w="2808" w:type="dxa"/>
-          </w:tcPr>
-          <w:p>
-            <w:r>
-              <w:t>2012-06-11</w:t>
             </w:r>
           </w:p>
         </w:tc>
@@ -2635,35 +2477,7 @@
                 <w:rPr>
                   <w:rStyle w:val="Hyperlink"/>
                 </w:rPr>
-                <w:t xml:space="preserve"> </w:t>
-              </w:r>
-              <w:proofErr w:type="spellStart"/>
-              <w:r>
-                <w:rPr>
-                  <w:rStyle w:val="Hyperlink"/>
-                </w:rPr>
-                <w:t>CodeBench</w:t>
-              </w:r>
-              <w:proofErr w:type="spellEnd"/>
-              <w:r>
-                <w:rPr>
-                  <w:rStyle w:val="Hyperlink"/>
-                </w:rPr>
-                <w:t xml:space="preserve"> </w:t>
-              </w:r>
-              <w:proofErr w:type="spellStart"/>
-              <w:r>
-                <w:rPr>
-                  <w:rStyle w:val="Hyperlink"/>
-                </w:rPr>
-                <w:t>Lite</w:t>
-              </w:r>
-              <w:proofErr w:type="spellEnd"/>
-              <w:r>
-                <w:rPr>
-                  <w:rStyle w:val="Hyperlink"/>
-                </w:rPr>
-                <w:t xml:space="preserve"> 2011.09-69</w:t>
+                <w:t xml:space="preserve"> CodeBench Lite 2012.03-56</w:t>
               </w:r>
             </w:hyperlink>
           </w:p>
@@ -2674,7 +2488,7 @@
           </w:tcPr>
           <w:p>
             <w:r>
-              <w:t>4.6.1</w:t>
+              <w:t>4.6.3</w:t>
             </w:r>
           </w:p>
         </w:tc>
@@ -2684,7 +2498,7 @@
           </w:tcPr>
           <w:p>
             <w:r>
-              <w:t>2011-12-19</w:t>
+              <w:t>2012-06-11</w:t>
             </w:r>
           </w:p>
         </w:tc>
@@ -2708,21 +2522,52 @@
                 <w:rPr>
                   <w:rStyle w:val="Hyperlink"/>
                 </w:rPr>
-                <w:t xml:space="preserve"> G++ </w:t>
+                <w:t xml:space="preserve"> CodeBench Lite 2011.09-69</w:t>
               </w:r>
+            </w:hyperlink>
+          </w:p>
+        </w:tc>
+        <w:tc>
+          <w:tcPr>
+            <w:tcW w:w="2250" w:type="dxa"/>
+          </w:tcPr>
+          <w:p>
+            <w:r>
+              <w:t>4.6.1</w:t>
+            </w:r>
+          </w:p>
+        </w:tc>
+        <w:tc>
+          <w:tcPr>
+            <w:tcW w:w="2808" w:type="dxa"/>
+          </w:tcPr>
+          <w:p>
+            <w:r>
+              <w:t>2011-12-19</w:t>
+            </w:r>
+          </w:p>
+        </w:tc>
+      </w:tr>
+      <w:tr>
+        <w:tc>
+          <w:tcPr>
+            <w:tcW w:w="4518" w:type="dxa"/>
+          </w:tcPr>
+          <w:p>
+            <w:hyperlink r:id="rId13" w:history="1">
               <w:proofErr w:type="spellStart"/>
               <w:r>
                 <w:rPr>
                   <w:rStyle w:val="Hyperlink"/>
                 </w:rPr>
-                <w:t>Lite</w:t>
+                <w:t>Sourcery</w:t>
               </w:r>
               <w:proofErr w:type="spellEnd"/>
               <w:r>
                 <w:rPr>
                   <w:rStyle w:val="Hyperlink"/>
                 </w:rPr>
-                <w:t xml:space="preserve"> 2011.03-42</w:t>
+                <w:t xml:space="preserve"> G++ Lite 2011.03-42</w:t>
               </w:r>
             </w:hyperlink>
           </w:p>
@@ -2759,7 +2604,7 @@
       <w:pPr>
         <w:ind w:left="720"/>
       </w:pPr>
-      <w:hyperlink r:id="rId13" w:history="1">
+      <w:hyperlink r:id="rId14" w:history="1">
         <w:r>
           <w:rPr>
             <w:rStyle w:val="Hyperlink"/>
@@ -2870,15 +2715,7 @@
         <w:t xml:space="preserve"> </w:t>
       </w:r>
       <w:r>
-        <w:t>= arm-none-</w:t>
-      </w:r>
-      <w:proofErr w:type="spellStart"/>
-      <w:r>
-        <w:t>eabi</w:t>
-      </w:r>
-      <w:proofErr w:type="spellEnd"/>
-      <w:r>
-        <w:t>-</w:t>
+        <w:t>= arm-none-eabi-</w:t>
       </w:r>
       <w:proofErr w:type="spellStart"/>
       <w:r>
@@ -2910,15 +2747,7 @@
         <w:ind w:left="720"/>
       </w:pPr>
       <w:r>
-        <w:t>AR = arm-none-</w:t>
-      </w:r>
-      <w:proofErr w:type="spellStart"/>
-      <w:r>
-        <w:t>eabi</w:t>
-      </w:r>
-      <w:proofErr w:type="spellEnd"/>
-      <w:r>
-        <w:t>-</w:t>
+        <w:t>AR = arm-none-eabi-</w:t>
       </w:r>
       <w:proofErr w:type="spellStart"/>
       <w:r>
@@ -2932,16 +2761,13 @@
         <w:ind w:left="720"/>
       </w:pPr>
       <w:r>
-        <w:t>LN = arm-none-</w:t>
+        <w:t>LN = arm-none-eabi-</w:t>
       </w:r>
       <w:proofErr w:type="spellStart"/>
       <w:r>
-        <w:t>eabi</w:t>
+        <w:t>ld</w:t>
       </w:r>
       <w:proofErr w:type="spellEnd"/>
-      <w:r>
-        <w:t>-ld</w:t>
-      </w:r>
     </w:p>
     <w:p/>
     <w:p>
@@ -3193,13 +3019,16 @@
         <w:t xml:space="preserve"> </w:t>
       </w:r>
       <w:r>
-        <w:t>mx6</w:t>
-      </w:r>
-      <w:r>
-        <w:t>series</w:t>
-      </w:r>
-      <w:r>
-        <w:t>_sdk_release.tar.gz</w:t>
+        <w:t>platform</w:t>
+      </w:r>
+      <w:r>
+        <w:t>_sdk</w:t>
+      </w:r>
+      <w:r>
+        <w:t>_rev_d</w:t>
+      </w:r>
+      <w:r>
+        <w:t>_release.tar.gz</w:t>
       </w:r>
     </w:p>
     <w:p>
@@ -3418,7 +3247,6 @@
           <w:szCs w:val="16"/>
         </w:rPr>
       </w:pPr>
-      <w:proofErr w:type="gramStart"/>
       <w:r>
         <w:rPr>
           <w:sz w:val="16"/>
@@ -3440,9 +3268,24 @@
           <w:sz w:val="16"/>
           <w:szCs w:val="16"/>
         </w:rPr>
-        <w:t xml:space="preserve"> for the i.MX SDK project.</w:t>
+        <w:t xml:space="preserve"> for the </w:t>
+      </w:r>
+      <w:proofErr w:type="gramStart"/>
+      <w:r>
+        <w:rPr>
+          <w:sz w:val="16"/>
+          <w:szCs w:val="16"/>
+        </w:rPr>
+        <w:t>i.MX</w:t>
       </w:r>
       <w:proofErr w:type="gramEnd"/>
+      <w:r>
+        <w:rPr>
+          <w:sz w:val="16"/>
+          <w:szCs w:val="16"/>
+        </w:rPr>
+        <w:t xml:space="preserve"> SDK project.</w:t>
+      </w:r>
     </w:p>
     <w:p>
       <w:pPr>
@@ -3516,7 +3359,7 @@
           <w:sz w:val="16"/>
           <w:szCs w:val="16"/>
         </w:rPr>
-        <w:t xml:space="preserve">, -target=&lt;target&gt;     Specify the target name. </w:t>
+        <w:t xml:space="preserve">, -target=&lt;target&gt;     Specify the target name. Optional, and the default </w:t>
       </w:r>
       <w:proofErr w:type="gramStart"/>
       <w:r>
@@ -3524,7 +3367,7 @@
           <w:sz w:val="16"/>
           <w:szCs w:val="16"/>
         </w:rPr>
-        <w:t>Optional,</w:t>
+        <w:t>is</w:t>
       </w:r>
       <w:proofErr w:type="gramEnd"/>
       <w:r>
@@ -3532,7 +3375,7 @@
           <w:sz w:val="16"/>
           <w:szCs w:val="16"/>
         </w:rPr>
-        <w:t xml:space="preserve"> and the default is all.</w:t>
+        <w:t xml:space="preserve"> all.</w:t>
       </w:r>
     </w:p>
     <w:p>
@@ -3586,7 +3429,7 @@
           <w:sz w:val="16"/>
           <w:szCs w:val="16"/>
         </w:rPr>
-        <w:t xml:space="preserve">&gt;         Specify the board name. </w:t>
+        <w:t xml:space="preserve">&gt;         Specify the board name. Optional, and the default </w:t>
       </w:r>
       <w:proofErr w:type="gramStart"/>
       <w:r>
@@ -3594,7 +3437,7 @@
           <w:sz w:val="16"/>
           <w:szCs w:val="16"/>
         </w:rPr>
-        <w:t>Optional,</w:t>
+        <w:t>is</w:t>
       </w:r>
       <w:proofErr w:type="gramEnd"/>
       <w:r>
@@ -3602,7 +3445,7 @@
           <w:sz w:val="16"/>
           <w:szCs w:val="16"/>
         </w:rPr>
-        <w:t xml:space="preserve"> and the default is all.</w:t>
+        <w:t xml:space="preserve"> all.</w:t>
       </w:r>
     </w:p>
     <w:p>
@@ -3656,7 +3499,7 @@
           <w:sz w:val="16"/>
           <w:szCs w:val="16"/>
         </w:rPr>
-        <w:t xml:space="preserve">=&lt;rev&gt;     Specify the board revision. </w:t>
+        <w:t xml:space="preserve">=&lt;rev&gt;     Specify the board revision. Optional, and the default </w:t>
       </w:r>
       <w:proofErr w:type="gramStart"/>
       <w:r>
@@ -3664,7 +3507,7 @@
           <w:sz w:val="16"/>
           <w:szCs w:val="16"/>
         </w:rPr>
-        <w:t>Optional,</w:t>
+        <w:t>is</w:t>
       </w:r>
       <w:proofErr w:type="gramEnd"/>
       <w:r>
@@ -3672,7 +3515,7 @@
           <w:sz w:val="16"/>
           <w:szCs w:val="16"/>
         </w:rPr>
-        <w:t xml:space="preserve"> and the default is all.</w:t>
+        <w:t xml:space="preserve"> all.</w:t>
       </w:r>
     </w:p>
     <w:p>
@@ -3694,6 +3537,7 @@
           <w:sz w:val="16"/>
           <w:szCs w:val="16"/>
         </w:rPr>
+        <w:lastRenderedPageBreak/>
         <w:t xml:space="preserve">   -</w:t>
       </w:r>
       <w:proofErr w:type="gramStart"/>
@@ -3800,7 +3644,6 @@
           <w:sz w:val="16"/>
           <w:szCs w:val="16"/>
         </w:rPr>
-        <w:lastRenderedPageBreak/>
         <w:t xml:space="preserve">   -</w:t>
       </w:r>
       <w:proofErr w:type="gramStart"/>
@@ -3968,39 +3811,25 @@
           <w:sz w:val="16"/>
           <w:szCs w:val="16"/>
         </w:rPr>
-        <w:t xml:space="preserve">   </w:t>
-      </w:r>
+        <w:t xml:space="preserve">   -</w:t>
+      </w:r>
+      <w:proofErr w:type="spellStart"/>
       <w:proofErr w:type="gramStart"/>
       <w:r>
         <w:rPr>
           <w:sz w:val="16"/>
           <w:szCs w:val="16"/>
         </w:rPr>
-        <w:t>-</w:t>
-      </w:r>
-      <w:proofErr w:type="spellStart"/>
+        <w:t>arg</w:t>
+      </w:r>
+      <w:proofErr w:type="spellEnd"/>
+      <w:proofErr w:type="gramEnd"/>
       <w:r>
         <w:rPr>
           <w:sz w:val="16"/>
           <w:szCs w:val="16"/>
         </w:rPr>
-        <w:t>arg</w:t>
-      </w:r>
-      <w:proofErr w:type="spellEnd"/>
-      <w:r>
-        <w:rPr>
-          <w:sz w:val="16"/>
-          <w:szCs w:val="16"/>
-        </w:rPr>
-        <w:t xml:space="preserve"> value.</w:t>
-      </w:r>
-      <w:proofErr w:type="gramEnd"/>
-      <w:r>
-        <w:rPr>
-          <w:sz w:val="16"/>
-          <w:szCs w:val="16"/>
-        </w:rPr>
-        <w:t xml:space="preserve"> Short options require a space between the option and value.</w:t>
+        <w:t xml:space="preserve"> value. Short options require a space between the option and value.</w:t>
       </w:r>
     </w:p>
     <w:p>
@@ -4251,7 +4080,7 @@
           <w:sz w:val="16"/>
           <w:szCs w:val="16"/>
         </w:rPr>
-        <w:t>target=</w:t>
+        <w:t>target</w:t>
       </w:r>
       <w:proofErr w:type="gramEnd"/>
       <w:r>
@@ -4259,7 +4088,7 @@
           <w:sz w:val="16"/>
           <w:szCs w:val="16"/>
         </w:rPr>
-        <w:t>mx6dq boards:</w:t>
+        <w:t>=mx6dq boards:</w:t>
       </w:r>
     </w:p>
     <w:p>
@@ -4289,7 +4118,7 @@
           <w:sz w:val="16"/>
           <w:szCs w:val="16"/>
         </w:rPr>
-        <w:t>sabre_ai</w:t>
+        <w:t>sabre</w:t>
       </w:r>
       <w:proofErr w:type="gramEnd"/>
       <w:r>
@@ -4297,7 +4126,7 @@
           <w:sz w:val="16"/>
           <w:szCs w:val="16"/>
         </w:rPr>
-        <w:t xml:space="preserve">         rev a, b</w:t>
+        <w:t>_ai         rev a, b</w:t>
       </w:r>
     </w:p>
     <w:p>
@@ -4365,7 +4194,7 @@
           <w:sz w:val="16"/>
           <w:szCs w:val="16"/>
         </w:rPr>
-        <w:t>smart_device</w:t>
+        <w:t>smart</w:t>
       </w:r>
       <w:proofErr w:type="gramEnd"/>
       <w:r>
@@ -4373,7 +4202,7 @@
           <w:sz w:val="16"/>
           <w:szCs w:val="16"/>
         </w:rPr>
-        <w:t xml:space="preserve">     rev a, b</w:t>
+        <w:t>_device     rev a, b</w:t>
       </w:r>
     </w:p>
     <w:p>
@@ -4481,7 +4310,7 @@
           <w:sz w:val="16"/>
           <w:szCs w:val="16"/>
         </w:rPr>
-        <w:t>target=</w:t>
+        <w:t>target</w:t>
       </w:r>
       <w:proofErr w:type="gramEnd"/>
       <w:r>
@@ -4489,7 +4318,7 @@
           <w:sz w:val="16"/>
           <w:szCs w:val="16"/>
         </w:rPr>
-        <w:t>mx6sdl boards:</w:t>
+        <w:t>=mx6sdl boards:</w:t>
       </w:r>
     </w:p>
     <w:p>
@@ -4519,7 +4348,7 @@
           <w:sz w:val="16"/>
           <w:szCs w:val="16"/>
         </w:rPr>
-        <w:t>sabre_ai</w:t>
+        <w:t>sabre</w:t>
       </w:r>
       <w:proofErr w:type="gramEnd"/>
       <w:r>
@@ -4527,7 +4356,7 @@
           <w:sz w:val="16"/>
           <w:szCs w:val="16"/>
         </w:rPr>
-        <w:t xml:space="preserve">         rev a, b</w:t>
+        <w:t>_ai         rev a, b</w:t>
       </w:r>
     </w:p>
     <w:p>
@@ -4595,7 +4424,7 @@
           <w:sz w:val="16"/>
           <w:szCs w:val="16"/>
         </w:rPr>
-        <w:t>smart_device</w:t>
+        <w:t>smart</w:t>
       </w:r>
       <w:proofErr w:type="gramEnd"/>
       <w:r>
@@ -4603,7 +4432,7 @@
           <w:sz w:val="16"/>
           <w:szCs w:val="16"/>
         </w:rPr>
-        <w:t xml:space="preserve">     rev a, b</w:t>
+        <w:t>_device     rev a, b</w:t>
       </w:r>
     </w:p>
     <w:p>
@@ -4648,7 +4477,7 @@
           <w:sz w:val="16"/>
           <w:szCs w:val="16"/>
         </w:rPr>
-        <w:t>target=</w:t>
+        <w:t>target</w:t>
       </w:r>
       <w:proofErr w:type="gramEnd"/>
       <w:r>
@@ -4656,7 +4485,7 @@
           <w:sz w:val="16"/>
           <w:szCs w:val="16"/>
         </w:rPr>
-        <w:t>all</w:t>
+        <w:t>=all</w:t>
       </w:r>
     </w:p>
     <w:p>
@@ -4747,7 +4576,7 @@
           <w:sz w:val="16"/>
           <w:szCs w:val="16"/>
         </w:rPr>
-        <w:t xml:space="preserve">       -clean      </w:t>
+        <w:t xml:space="preserve">       -</w:t>
       </w:r>
       <w:proofErr w:type="gramStart"/>
       <w:r>
@@ -4755,7 +4584,7 @@
           <w:sz w:val="16"/>
           <w:szCs w:val="16"/>
         </w:rPr>
-        <w:t>Only</w:t>
+        <w:t>clean</w:t>
       </w:r>
       <w:proofErr w:type="gramEnd"/>
       <w:r>
@@ -4763,7 +4592,7 @@
           <w:sz w:val="16"/>
           <w:szCs w:val="16"/>
         </w:rPr>
-        <w:t xml:space="preserve"> does clean builds.</w:t>
+        <w:t xml:space="preserve">      Only does clean builds.</w:t>
       </w:r>
     </w:p>
     <w:p>
@@ -5101,23 +4930,7 @@
           <w:sz w:val="16"/>
           <w:szCs w:val="16"/>
         </w:rPr>
-        <w:t xml:space="preserve"> -target=mx6dq -board=</w:t>
-      </w:r>
-      <w:proofErr w:type="spellStart"/>
-      <w:r>
-        <w:rPr>
-          <w:sz w:val="16"/>
-          <w:szCs w:val="16"/>
-        </w:rPr>
-        <w:t>evb</w:t>
-      </w:r>
-      <w:proofErr w:type="spellEnd"/>
-      <w:r>
-        <w:rPr>
-          <w:sz w:val="16"/>
-          <w:szCs w:val="16"/>
-        </w:rPr>
-        <w:t xml:space="preserve"> -test=</w:t>
+        <w:t xml:space="preserve"> -target=mx6dq -board=evb -test=</w:t>
       </w:r>
       <w:proofErr w:type="spellStart"/>
       <w:r>
@@ -5186,23 +4999,7 @@
           <w:sz w:val="16"/>
           <w:szCs w:val="16"/>
         </w:rPr>
-        <w:t xml:space="preserve"> for mx6dq </w:t>
-      </w:r>
-      <w:proofErr w:type="spellStart"/>
-      <w:r>
-        <w:rPr>
-          <w:sz w:val="16"/>
-          <w:szCs w:val="16"/>
-        </w:rPr>
-        <w:t>evb</w:t>
-      </w:r>
-      <w:proofErr w:type="spellEnd"/>
-      <w:r>
-        <w:rPr>
-          <w:sz w:val="16"/>
-          <w:szCs w:val="16"/>
-        </w:rPr>
-        <w:t xml:space="preserve"> and the </w:t>
+        <w:t xml:space="preserve"> for mx6dq evb and the </w:t>
       </w:r>
       <w:proofErr w:type="spellStart"/>
       <w:r>
@@ -5515,7 +5312,7 @@
         <w:tblStyle w:val="TableGrid"/>
         <w:tblW w:w="0" w:type="auto"/>
         <w:tblInd w:w="108" w:type="dxa"/>
-        <w:tblLook w:val="04A0"/>
+        <w:tblLook w:val="04A0" w:firstRow="1" w:lastRow="0" w:firstColumn="1" w:lastColumn="0" w:noHBand="0" w:noVBand="1"/>
       </w:tblPr>
       <w:tblGrid>
         <w:gridCol w:w="2520"/>
@@ -5752,7 +5549,7 @@
         <w:tblW w:w="0" w:type="auto"/>
         <w:tblInd w:w="108" w:type="dxa"/>
         <w:tblLayout w:type="fixed"/>
-        <w:tblLook w:val="04A0"/>
+        <w:tblLook w:val="04A0" w:firstRow="1" w:lastRow="0" w:firstColumn="1" w:lastColumn="0" w:noHBand="0" w:noVBand="1"/>
       </w:tblPr>
       <w:tblGrid>
         <w:gridCol w:w="3261"/>
@@ -6068,7 +5865,10 @@
           </w:tcPr>
           <w:p>
             <w:r>
-              <w:t>Camera</w:t>
+              <w:t>Parallel c</w:t>
+            </w:r>
+            <w:r>
+              <w:t>amera</w:t>
             </w:r>
           </w:p>
         </w:tc>
@@ -7493,6 +7293,9 @@
             <w:r>
               <w:t>MIPI</w:t>
             </w:r>
+            <w:r>
+              <w:t xml:space="preserve"> CSI and DSI</w:t>
+            </w:r>
           </w:p>
         </w:tc>
         <w:tc>
@@ -7502,10 +7305,12 @@
           </w:tcPr>
           <w:p>
             <w:proofErr w:type="spellStart"/>
+            <w:proofErr w:type="gramStart"/>
             <w:r>
               <w:t>mipi</w:t>
             </w:r>
             <w:proofErr w:type="spellEnd"/>
+            <w:proofErr w:type="gramEnd"/>
           </w:p>
         </w:tc>
         <w:tc>
@@ -7535,10 +7340,7 @@
               <w:jc w:val="center"/>
             </w:pPr>
             <w:r>
-              <w:rPr>
-                <w:rFonts w:ascii="Lucida Grande" w:hAnsi="Lucida Grande" w:cs="Lucida Grande"/>
-              </w:rPr>
-              <w:t>✓</w:t>
+              <w:t>-</w:t>
             </w:r>
           </w:p>
         </w:tc>
@@ -9032,7 +8834,10 @@
           </w:tcPr>
           <w:p>
             <w:r>
-              <w:t>Video decoder</w:t>
+              <w:t xml:space="preserve">Video </w:t>
+            </w:r>
+            <w:r>
+              <w:t>codec</w:t>
             </w:r>
           </w:p>
         </w:tc>
@@ -9043,10 +8848,12 @@
           </w:tcPr>
           <w:p>
             <w:proofErr w:type="spellStart"/>
+            <w:proofErr w:type="gramStart"/>
             <w:r>
               <w:t>vpu</w:t>
             </w:r>
             <w:proofErr w:type="spellEnd"/>
+            <w:proofErr w:type="gramEnd"/>
           </w:p>
         </w:tc>
         <w:tc>
@@ -9223,7 +9030,7 @@
           </w:tcPr>
           <w:p>
             <w:r>
-              <w:t>WEIM</w:t>
+              <w:t>EIM</w:t>
             </w:r>
           </w:p>
         </w:tc>
@@ -9234,10 +9041,12 @@
           </w:tcPr>
           <w:p>
             <w:proofErr w:type="spellStart"/>
-            <w:r>
-              <w:t>weim</w:t>
+            <w:proofErr w:type="gramStart"/>
+            <w:r>
+              <w:t>eim</w:t>
             </w:r>
             <w:proofErr w:type="spellEnd"/>
+            <w:proofErr w:type="gramEnd"/>
           </w:p>
         </w:tc>
         <w:tc>
@@ -9447,33 +9256,33 @@
         <w:rPr>
           <w:sz w:val="22"/>
         </w:rPr>
-        <w:t xml:space="preserve"> all </w:t>
+        <w:t xml:space="preserve"> all boards revisions</w:t>
+      </w:r>
+      <w:r>
+        <w:rPr>
+          <w:sz w:val="22"/>
+        </w:rPr>
+        <w:t xml:space="preserve"> are </w:t>
       </w:r>
       <w:proofErr w:type="gramStart"/>
       <w:r>
         <w:rPr>
           <w:sz w:val="22"/>
         </w:rPr>
-        <w:t>boards</w:t>
+        <w:t>supported</w:t>
+      </w:r>
+      <w:r>
+        <w:rPr>
+          <w:sz w:val="22"/>
+        </w:rPr>
+        <w:t>,</w:t>
       </w:r>
       <w:proofErr w:type="gramEnd"/>
       <w:r>
         <w:rPr>
           <w:sz w:val="22"/>
         </w:rPr>
-        <w:t xml:space="preserve"> revisions</w:t>
-      </w:r>
-      <w:r>
-        <w:rPr>
-          <w:sz w:val="22"/>
-        </w:rPr>
-        <w:t xml:space="preserve"> are supported</w:t>
-      </w:r>
-      <w:r>
-        <w:rPr>
-          <w:sz w:val="22"/>
-        </w:rPr>
-        <w:t>, otherwise the supported revision is specified</w:t>
+        <w:t xml:space="preserve"> otherwise the supported revision is specified</w:t>
       </w:r>
       <w:r>
         <w:rPr>
@@ -9696,12 +9505,15 @@
       </w:pPr>
       <w:proofErr w:type="gramStart"/>
       <w:r>
-        <w:t>mx6dq_sabre_ai_rev_a-vpu-sdk.</w:t>
+        <w:t>mx6dq</w:t>
+      </w:r>
+      <w:proofErr w:type="gramEnd"/>
+      <w:r>
+        <w:t>_sabre_ai_rev_a-vpu-sdk.</w:t>
       </w:r>
       <w:r>
         <w:t>elf</w:t>
       </w:r>
-      <w:proofErr w:type="gramEnd"/>
     </w:p>
     <w:p>
       <w:pPr>
@@ -9713,7 +9525,11 @@
         <w:t>mx6</w:t>
       </w:r>
       <w:r>
-        <w:t>dq_</w:t>
+        <w:t>dq</w:t>
+      </w:r>
+      <w:proofErr w:type="gramEnd"/>
+      <w:r>
+        <w:t>_</w:t>
       </w:r>
       <w:r>
         <w:t>sabre_ai</w:t>
@@ -9730,7 +9546,6 @@
       <w:r>
         <w:t>-sdk.bin</w:t>
       </w:r>
-      <w:proofErr w:type="gramEnd"/>
     </w:p>
     <w:p>
       <w:pPr>
@@ -9739,9 +9554,12 @@
       </w:pPr>
       <w:proofErr w:type="gramStart"/>
       <w:r>
-        <w:t>mx6dq_sabre_ai_rev_a-vpu-sdk.map</w:t>
+        <w:t>mx6dq</w:t>
       </w:r>
       <w:proofErr w:type="gramEnd"/>
+      <w:r>
+        <w:t>_sabre_ai_rev_a-vpu-sdk.map</w:t>
+      </w:r>
     </w:p>
     <w:p/>
     <w:p>
@@ -9840,21 +9658,7 @@
         <w:rPr>
           <w:sz w:val="20"/>
         </w:rPr>
-        <w:t xml:space="preserve">Build mx6sdl </w:t>
-      </w:r>
-      <w:proofErr w:type="spellStart"/>
-      <w:r>
-        <w:rPr>
-          <w:sz w:val="20"/>
-        </w:rPr>
-        <w:t>evb</w:t>
-      </w:r>
-      <w:proofErr w:type="spellEnd"/>
-      <w:r>
-        <w:rPr>
-          <w:sz w:val="20"/>
-        </w:rPr>
-        <w:t xml:space="preserve"> </w:t>
+        <w:t xml:space="preserve">Build mx6sdl evb </w:t>
       </w:r>
       <w:proofErr w:type="spellStart"/>
       <w:r>
@@ -10264,7 +10068,7 @@
       </w:r>
     </w:p>
     <w:p>
-      <w:hyperlink r:id="rId14" w:history="1">
+      <w:hyperlink r:id="rId15" w:history="1">
         <w:r>
           <w:rPr>
             <w:rStyle w:val="Hyperlink"/>
@@ -10541,6 +10345,7 @@
         <w:rPr>
           <w:lang w:eastAsia="zh-CN"/>
         </w:rPr>
+        <w:lastRenderedPageBreak/>
         <w:t>Use this c</w:t>
       </w:r>
       <w:r>
@@ -10566,12 +10371,9 @@
       <w:r>
         <w:t>cfimager</w:t>
       </w:r>
-      <w:r>
-        <w:t>-imx.exe</w:t>
-      </w:r>
       <w:proofErr w:type="gramEnd"/>
       <w:r>
-        <w:t xml:space="preserve"> –o 0x0 –f ./output/mx6dq/</w:t>
+        <w:t>-imx.exe –o 0x0 –f ./output/mx6dq/</w:t>
       </w:r>
       <w:proofErr w:type="spellStart"/>
       <w:r>
@@ -10668,11 +10470,11 @@
       </w:pPr>
       <w:proofErr w:type="gramStart"/>
       <w:r>
-        <w:t>cfimager-imx.exe</w:t>
+        <w:t>cfimager</w:t>
       </w:r>
       <w:proofErr w:type="gramEnd"/>
       <w:r>
-        <w:t xml:space="preserve"> –o 0</w:t>
+        <w:t>-imx.exe –o 0</w:t>
       </w:r>
       <w:r>
         <w:t>x0 –f ./output/mx6dq/</w:t>
@@ -10760,18 +10562,10 @@
       <w:r>
         <w:t>cfimager</w:t>
       </w:r>
-      <w:r>
-        <w:t>-imx.exe</w:t>
-      </w:r>
       <w:proofErr w:type="gramEnd"/>
       <w:r>
-        <w:t xml:space="preserve"> –o 0x0 –f ./output/mx6dq/</w:t>
-      </w:r>
-      <w:proofErr w:type="spellStart"/>
-      <w:r>
-        <w:t>evb</w:t>
-      </w:r>
-      <w:proofErr w:type="spellEnd"/>
+        <w:t>-imx.exe –o 0x0 –f ./output/mx6dq/evb</w:t>
+      </w:r>
       <w:r>
         <w:t xml:space="preserve"> </w:t>
       </w:r>
@@ -10921,10 +10715,18 @@
         <w:t>mx6dq_evb_rev_a</w:t>
       </w:r>
       <w:r>
-        <w:t>-ALL-sdk.bin of=/dev/</w:t>
+        <w:t>-ALL-sdk.bin of=/</w:t>
       </w:r>
       <w:proofErr w:type="spellStart"/>
       <w:r>
+        <w:t>dev</w:t>
+      </w:r>
+      <w:proofErr w:type="spellEnd"/>
+      <w:r>
+        <w:t>/</w:t>
+      </w:r>
+      <w:proofErr w:type="spellStart"/>
+      <w:r>
         <w:t>sdx</w:t>
       </w:r>
       <w:proofErr w:type="spellEnd"/>
@@ -10962,7 +10764,23 @@
           <w:rStyle w:val="CodeChar"/>
           <w:sz w:val="22"/>
         </w:rPr>
-        <w:t>/dev/</w:t>
+        <w:t>/</w:t>
+      </w:r>
+      <w:proofErr w:type="spellStart"/>
+      <w:r>
+        <w:rPr>
+          <w:rStyle w:val="CodeChar"/>
+          <w:sz w:val="22"/>
+        </w:rPr>
+        <w:t>dev</w:t>
+      </w:r>
+      <w:proofErr w:type="spellEnd"/>
+      <w:r>
+        <w:rPr>
+          <w:rStyle w:val="CodeChar"/>
+          <w:sz w:val="22"/>
+        </w:rPr>
+        <w:t>/</w:t>
       </w:r>
       <w:proofErr w:type="spellStart"/>
       <w:r>
@@ -11095,7 +10913,19 @@
         <w:rPr>
           <w:lang w:eastAsia="zh-CN"/>
         </w:rPr>
-        <w:t xml:space="preserve">Insert SD card with SDK binary into SD slot. </w:t>
+        <w:t>Insert SD card with SDK binary into SD slot</w:t>
+      </w:r>
+      <w:r>
+        <w:rPr>
+          <w:lang w:eastAsia="zh-CN"/>
+        </w:rPr>
+        <w:t xml:space="preserve"> (SD4 by default)</w:t>
+      </w:r>
+      <w:r>
+        <w:rPr>
+          <w:lang w:eastAsia="zh-CN"/>
+        </w:rPr>
+        <w:t xml:space="preserve">. </w:t>
       </w:r>
     </w:p>
     <w:p>
@@ -11300,78 +11130,40 @@
         <w:rPr>
           <w:rStyle w:val="CodeChar"/>
         </w:rPr>
-        <w:t>./</w:t>
+        <w:t>./sdk/drivers/&lt;</w:t>
       </w:r>
       <w:proofErr w:type="spellStart"/>
       <w:r>
         <w:rPr>
           <w:rStyle w:val="CodeChar"/>
         </w:rPr>
-        <w:t>sdk</w:t>
+        <w:t>new_driver</w:t>
       </w:r>
       <w:proofErr w:type="spellEnd"/>
       <w:r>
         <w:rPr>
           <w:rStyle w:val="CodeChar"/>
         </w:rPr>
-        <w:t>/drivers/&lt;</w:t>
-      </w:r>
-      <w:proofErr w:type="spellStart"/>
+        <w:t>&gt;/src</w:t>
+      </w:r>
+      <w:r>
+        <w:t xml:space="preserve">, </w:t>
+      </w:r>
+      <w:r>
+        <w:t xml:space="preserve">and its </w:t>
+      </w:r>
+      <w:r>
+        <w:t xml:space="preserve">unit </w:t>
+      </w:r>
+      <w:r>
+        <w:t xml:space="preserve">test into </w:t>
+      </w:r>
       <w:r>
         <w:rPr>
           <w:rStyle w:val="CodeChar"/>
-        </w:rPr>
-        <w:t>new_driver</w:t>
-      </w:r>
-      <w:proofErr w:type="spellEnd"/>
-      <w:r>
-        <w:rPr>
-          <w:rStyle w:val="CodeChar"/>
-        </w:rPr>
-        <w:t>&gt;/</w:t>
-      </w:r>
-      <w:proofErr w:type="spellStart"/>
-      <w:r>
-        <w:rPr>
-          <w:rStyle w:val="CodeChar"/>
-        </w:rPr>
-        <w:t>src</w:t>
-      </w:r>
-      <w:proofErr w:type="spellEnd"/>
-      <w:r>
-        <w:t xml:space="preserve">, </w:t>
-      </w:r>
-      <w:r>
-        <w:t xml:space="preserve">and its </w:t>
-      </w:r>
-      <w:r>
-        <w:t xml:space="preserve">unit </w:t>
-      </w:r>
-      <w:r>
-        <w:t xml:space="preserve">test into </w:t>
-      </w:r>
-      <w:r>
-        <w:rPr>
-          <w:rStyle w:val="CodeChar"/>
-          <w:sz w:val="22"/>
-        </w:rPr>
-        <w:t>./</w:t>
-      </w:r>
-      <w:proofErr w:type="spellStart"/>
-      <w:r>
-        <w:rPr>
-          <w:rStyle w:val="CodeChar"/>
-          <w:sz w:val="22"/>
-        </w:rPr>
-        <w:t>sdk</w:t>
-      </w:r>
-      <w:proofErr w:type="spellEnd"/>
-      <w:r>
-        <w:rPr>
-          <w:rStyle w:val="CodeChar"/>
-          <w:sz w:val="22"/>
-        </w:rPr>
-        <w:t>/</w:t>
+          <w:sz w:val="22"/>
+        </w:rPr>
+        <w:t>./sdk/</w:t>
       </w:r>
       <w:proofErr w:type="spellStart"/>
       <w:r>
@@ -11456,50 +11248,35 @@
       <w:r>
         <w:t>./</w:t>
       </w:r>
+      <w:r>
+        <w:t>src/sdk/</w:t>
+      </w:r>
+      <w:r>
+        <w:rPr>
+          <w:i/>
+        </w:rPr>
+        <w:t>&lt;</w:t>
+      </w:r>
       <w:proofErr w:type="spellStart"/>
       <w:r>
+        <w:rPr>
+          <w:i/>
+        </w:rPr>
+        <w:t>new_driver</w:t>
+      </w:r>
+      <w:proofErr w:type="spellEnd"/>
+      <w:r>
+        <w:rPr>
+          <w:i/>
+        </w:rPr>
+        <w:t>&gt;</w:t>
+      </w:r>
+      <w:r>
+        <w:t>/</w:t>
+      </w:r>
+      <w:r>
         <w:t>src</w:t>
       </w:r>
-      <w:proofErr w:type="spellEnd"/>
-      <w:r>
-        <w:t>/</w:t>
-      </w:r>
-      <w:proofErr w:type="spellStart"/>
-      <w:r>
-        <w:t>sdk</w:t>
-      </w:r>
-      <w:proofErr w:type="spellEnd"/>
-      <w:r>
-        <w:t>/</w:t>
-      </w:r>
-      <w:r>
-        <w:rPr>
-          <w:i/>
-        </w:rPr>
-        <w:t>&lt;</w:t>
-      </w:r>
-      <w:proofErr w:type="spellStart"/>
-      <w:r>
-        <w:rPr>
-          <w:i/>
-        </w:rPr>
-        <w:t>new_driver</w:t>
-      </w:r>
-      <w:proofErr w:type="spellEnd"/>
-      <w:r>
-        <w:rPr>
-          <w:i/>
-        </w:rPr>
-        <w:t>&gt;</w:t>
-      </w:r>
-      <w:r>
-        <w:t>/</w:t>
-      </w:r>
-      <w:proofErr w:type="spellStart"/>
-      <w:r>
-        <w:t>src</w:t>
-      </w:r>
-      <w:proofErr w:type="spellEnd"/>
     </w:p>
     <w:p>
       <w:pPr>
@@ -11509,230 +11286,201 @@
       <w:r>
         <w:t>./</w:t>
       </w:r>
+      <w:r>
+        <w:t>src/sdk/</w:t>
+      </w:r>
+      <w:r>
+        <w:rPr>
+          <w:i/>
+        </w:rPr>
+        <w:t>&lt;</w:t>
+      </w:r>
       <w:proofErr w:type="spellStart"/>
       <w:r>
-        <w:t>src</w:t>
+        <w:rPr>
+          <w:i/>
+        </w:rPr>
+        <w:t>new_driver</w:t>
       </w:r>
       <w:proofErr w:type="spellEnd"/>
       <w:r>
+        <w:rPr>
+          <w:i/>
+        </w:rPr>
+        <w:t>&gt;</w:t>
+      </w:r>
+      <w:r>
         <w:t>/</w:t>
       </w:r>
+      <w:r>
+        <w:t>test</w:t>
+      </w:r>
+    </w:p>
+    <w:p>
+      <w:pPr>
+        <w:pStyle w:val="Code"/>
+      </w:pPr>
+    </w:p>
+    <w:p>
+      <w:pPr>
+        <w:outlineLvl w:val="0"/>
+      </w:pPr>
+      <w:r>
+        <w:t>Everything contain</w:t>
+      </w:r>
+      <w:r>
+        <w:t>ed</w:t>
+      </w:r>
+      <w:r>
+        <w:t xml:space="preserve"> in those</w:t>
+      </w:r>
+      <w:r>
+        <w:t xml:space="preserve"> </w:t>
+      </w:r>
+      <w:r>
+        <w:t>directories</w:t>
+      </w:r>
+      <w:r>
+        <w:t xml:space="preserve"> will be compiled.</w:t>
+      </w:r>
+    </w:p>
+    <w:p/>
+    <w:p>
+      <w:r>
+        <w:t xml:space="preserve">The main test file should contain a test function named: </w:t>
+      </w:r>
+      <w:r>
+        <w:rPr>
+          <w:rStyle w:val="CodeChar"/>
+          <w:sz w:val="22"/>
+        </w:rPr>
+        <w:t>int32_t</w:t>
+      </w:r>
+      <w:r>
+        <w:rPr>
+          <w:rStyle w:val="CodeChar"/>
+        </w:rPr>
+        <w:t xml:space="preserve"> </w:t>
+      </w:r>
       <w:proofErr w:type="spellStart"/>
       <w:r>
-        <w:t>sdk</w:t>
+        <w:rPr>
+          <w:rStyle w:val="CodeChar"/>
+          <w:sz w:val="22"/>
+        </w:rPr>
+        <w:t>new_driver_</w:t>
+      </w:r>
+      <w:proofErr w:type="gramStart"/>
+      <w:r>
+        <w:rPr>
+          <w:rStyle w:val="CodeChar"/>
+          <w:sz w:val="22"/>
+        </w:rPr>
+        <w:t>test</w:t>
       </w:r>
       <w:proofErr w:type="spellEnd"/>
       <w:r>
-        <w:t>/</w:t>
-      </w:r>
-      <w:r>
-        <w:rPr>
-          <w:i/>
-        </w:rPr>
-        <w:t>&lt;</w:t>
+        <w:rPr>
+          <w:rStyle w:val="CodeChar"/>
+          <w:sz w:val="22"/>
+        </w:rPr>
+        <w:t>(</w:t>
+      </w:r>
+      <w:proofErr w:type="gramEnd"/>
+      <w:r>
+        <w:rPr>
+          <w:rStyle w:val="CodeChar"/>
+          <w:sz w:val="22"/>
+        </w:rPr>
+        <w:t>void)</w:t>
+      </w:r>
+      <w:r>
+        <w:t xml:space="preserve">. </w:t>
+      </w:r>
+      <w:r>
+        <w:t xml:space="preserve">Hence, when </w:t>
+      </w:r>
+      <w:r>
+        <w:t>building, the parameter “</w:t>
+      </w:r>
+      <w:r>
+        <w:rPr>
+          <w:rStyle w:val="CodeChar"/>
+          <w:sz w:val="22"/>
+        </w:rPr>
+        <w:t xml:space="preserve">– </w:t>
       </w:r>
       <w:proofErr w:type="spellStart"/>
       <w:r>
         <w:rPr>
-          <w:i/>
+          <w:rStyle w:val="CodeChar"/>
+          <w:sz w:val="22"/>
         </w:rPr>
         <w:t>new_driver</w:t>
       </w:r>
       <w:proofErr w:type="spellEnd"/>
       <w:r>
-        <w:rPr>
-          <w:i/>
-        </w:rPr>
-        <w:t>&gt;</w:t>
-      </w:r>
-      <w:r>
-        <w:t>/</w:t>
-      </w:r>
-      <w:r>
+        <w:t>”</w:t>
+      </w:r>
+      <w:r>
+        <w:t xml:space="preserve"> can simply be </w:t>
+      </w:r>
+      <w:r>
+        <w:t>used.</w:t>
+      </w:r>
+    </w:p>
+    <w:p/>
+    <w:p>
+      <w:r>
+        <w:t xml:space="preserve">When using the build ALL option, this test can also be added into the function </w:t>
+      </w:r>
+      <w:r>
+        <w:rPr>
+          <w:rStyle w:val="CodeChar"/>
+        </w:rPr>
+        <w:t xml:space="preserve">void </w:t>
+      </w:r>
+      <w:proofErr w:type="spellStart"/>
+      <w:r>
+        <w:rPr>
+          <w:rStyle w:val="CodeChar"/>
+          <w:sz w:val="22"/>
+        </w:rPr>
+        <w:t>ALL_</w:t>
+      </w:r>
+      <w:proofErr w:type="gramStart"/>
+      <w:r>
+        <w:rPr>
+          <w:rStyle w:val="CodeChar"/>
+          <w:sz w:val="22"/>
+        </w:rPr>
         <w:t>test</w:t>
       </w:r>
-    </w:p>
-    <w:p>
-      <w:pPr>
-        <w:pStyle w:val="Code"/>
-      </w:pPr>
-    </w:p>
-    <w:p>
-      <w:pPr>
-        <w:outlineLvl w:val="0"/>
-      </w:pPr>
-      <w:r>
-        <w:t>Everything contain</w:t>
-      </w:r>
-      <w:r>
-        <w:t>ed</w:t>
-      </w:r>
-      <w:r>
-        <w:t xml:space="preserve"> in those</w:t>
-      </w:r>
-      <w:r>
-        <w:t xml:space="preserve"> </w:t>
-      </w:r>
-      <w:r>
-        <w:t>directories</w:t>
-      </w:r>
-      <w:r>
-        <w:t xml:space="preserve"> will be compiled.</w:t>
-      </w:r>
-    </w:p>
-    <w:p/>
-    <w:p>
-      <w:r>
-        <w:t xml:space="preserve">The main test file should contain a test function named: </w:t>
-      </w:r>
+      <w:proofErr w:type="spellEnd"/>
       <w:r>
         <w:rPr>
           <w:rStyle w:val="CodeChar"/>
           <w:sz w:val="22"/>
         </w:rPr>
-        <w:t>int32_t</w:t>
-      </w:r>
+        <w:t>(</w:t>
+      </w:r>
+      <w:proofErr w:type="gramEnd"/>
       <w:r>
         <w:rPr>
           <w:rStyle w:val="CodeChar"/>
-        </w:rPr>
-        <w:t xml:space="preserve"> </w:t>
-      </w:r>
-      <w:proofErr w:type="spellStart"/>
+          <w:sz w:val="22"/>
+        </w:rPr>
+        <w:t>void)</w:t>
+      </w:r>
+      <w:r>
+        <w:t xml:space="preserve"> available in </w:t>
+      </w:r>
       <w:r>
         <w:rPr>
           <w:rStyle w:val="CodeChar"/>
           <w:sz w:val="22"/>
         </w:rPr>
-        <w:t>new_driver_</w:t>
-      </w:r>
-      <w:proofErr w:type="gramStart"/>
-      <w:r>
-        <w:rPr>
-          <w:rStyle w:val="CodeChar"/>
-          <w:sz w:val="22"/>
-        </w:rPr>
-        <w:t>test</w:t>
-      </w:r>
-      <w:proofErr w:type="spellEnd"/>
-      <w:r>
-        <w:rPr>
-          <w:rStyle w:val="CodeChar"/>
-          <w:sz w:val="22"/>
-        </w:rPr>
-        <w:t>(</w:t>
-      </w:r>
-      <w:proofErr w:type="gramEnd"/>
-      <w:r>
-        <w:rPr>
-          <w:rStyle w:val="CodeChar"/>
-          <w:sz w:val="22"/>
-        </w:rPr>
-        <w:t>void)</w:t>
-      </w:r>
-      <w:r>
-        <w:t xml:space="preserve">. </w:t>
-      </w:r>
-      <w:r>
-        <w:t xml:space="preserve">Hence, when </w:t>
-      </w:r>
-      <w:r>
-        <w:t>building, the parameter “</w:t>
-      </w:r>
-      <w:r>
-        <w:rPr>
-          <w:rStyle w:val="CodeChar"/>
-          <w:sz w:val="22"/>
-        </w:rPr>
-        <w:t xml:space="preserve">– </w:t>
-      </w:r>
-      <w:proofErr w:type="spellStart"/>
-      <w:r>
-        <w:rPr>
-          <w:rStyle w:val="CodeChar"/>
-          <w:sz w:val="22"/>
-        </w:rPr>
-        <w:t>new_driver</w:t>
-      </w:r>
-      <w:proofErr w:type="spellEnd"/>
-      <w:r>
-        <w:t>”</w:t>
-      </w:r>
-      <w:r>
-        <w:t xml:space="preserve"> can simply be </w:t>
-      </w:r>
-      <w:r>
-        <w:t>used.</w:t>
-      </w:r>
-    </w:p>
-    <w:p/>
-    <w:p>
-      <w:r>
-        <w:t xml:space="preserve">When using the build ALL option, this test can also be added into the function </w:t>
-      </w:r>
-      <w:r>
-        <w:rPr>
-          <w:rStyle w:val="CodeChar"/>
-        </w:rPr>
-        <w:t xml:space="preserve">void </w:t>
-      </w:r>
-      <w:proofErr w:type="spellStart"/>
-      <w:r>
-        <w:rPr>
-          <w:rStyle w:val="CodeChar"/>
-          <w:sz w:val="22"/>
-        </w:rPr>
-        <w:t>ALL_</w:t>
-      </w:r>
-      <w:proofErr w:type="gramStart"/>
-      <w:r>
-        <w:rPr>
-          <w:rStyle w:val="CodeChar"/>
-          <w:sz w:val="22"/>
-        </w:rPr>
-        <w:t>test</w:t>
-      </w:r>
-      <w:proofErr w:type="spellEnd"/>
-      <w:r>
-        <w:rPr>
-          <w:rStyle w:val="CodeChar"/>
-          <w:sz w:val="22"/>
-        </w:rPr>
-        <w:t>(</w:t>
-      </w:r>
-      <w:proofErr w:type="gramEnd"/>
-      <w:r>
-        <w:rPr>
-          <w:rStyle w:val="CodeChar"/>
-          <w:sz w:val="22"/>
-        </w:rPr>
-        <w:t>void)</w:t>
-      </w:r>
-      <w:r>
-        <w:t xml:space="preserve"> available in </w:t>
-      </w:r>
-      <w:r>
-        <w:rPr>
-          <w:rStyle w:val="CodeChar"/>
-          <w:sz w:val="22"/>
-        </w:rPr>
-        <w:t>./</w:t>
-      </w:r>
-      <w:proofErr w:type="spellStart"/>
-      <w:r>
-        <w:rPr>
-          <w:rStyle w:val="CodeChar"/>
-          <w:sz w:val="22"/>
-        </w:rPr>
-        <w:t>src</w:t>
-      </w:r>
-      <w:proofErr w:type="spellEnd"/>
-      <w:r>
-        <w:rPr>
-          <w:rStyle w:val="CodeChar"/>
-          <w:sz w:val="22"/>
-        </w:rPr>
-        <w:t>/mx6</w:t>
+        <w:t>./src/mx6</w:t>
       </w:r>
       <w:r>
         <w:rPr>
@@ -12033,12 +11781,7 @@
         <w:t>The tool</w:t>
       </w:r>
       <w:r>
-        <w:t xml:space="preserve"> is</w:t>
-      </w:r>
-      <w:bookmarkStart w:id="0" w:name="_GoBack"/>
-      <w:bookmarkEnd w:id="0"/>
-      <w:r>
-        <w:t xml:space="preserve"> </w:t>
+        <w:t xml:space="preserve"> is </w:t>
       </w:r>
       <w:r>
         <w:t xml:space="preserve">intended </w:t>
@@ -12219,13 +11962,20 @@
       <w:r>
         <w:t xml:space="preserve"> For instance, the i.MX6DQ SABRE-AI design file is at </w:t>
       </w:r>
+      <w:r>
+        <w:rPr>
+          <w:rStyle w:val="CodeChar"/>
+          <w:sz w:val="22"/>
+        </w:rPr>
+        <w:t>sdk/mx6dq/</w:t>
+      </w:r>
       <w:proofErr w:type="spellStart"/>
       <w:r>
         <w:rPr>
           <w:rStyle w:val="CodeChar"/>
           <w:sz w:val="22"/>
         </w:rPr>
-        <w:t>sdk</w:t>
+        <w:t>sabre_ai_rev_b</w:t>
       </w:r>
       <w:proofErr w:type="spellEnd"/>
       <w:r>
@@ -12233,22 +11983,6 @@
           <w:rStyle w:val="CodeChar"/>
           <w:sz w:val="22"/>
         </w:rPr>
-        <w:t>/mx6dq/</w:t>
-      </w:r>
-      <w:proofErr w:type="spellStart"/>
-      <w:r>
-        <w:rPr>
-          <w:rStyle w:val="CodeChar"/>
-          <w:sz w:val="22"/>
-        </w:rPr>
-        <w:t>sabre_ai_rev_b</w:t>
-      </w:r>
-      <w:proofErr w:type="spellEnd"/>
-      <w:r>
-        <w:rPr>
-          <w:rStyle w:val="CodeChar"/>
-          <w:sz w:val="22"/>
-        </w:rPr>
         <w:t>/i.MX6DQ_Sabre_AI_RevB.IomuxDesign.xml</w:t>
       </w:r>
       <w:r>
@@ -12284,7 +12018,7 @@
       <w:pPr>
         <w:ind w:left="720"/>
       </w:pPr>
-      <w:hyperlink r:id="rId15" w:history="1">
+      <w:hyperlink r:id="rId16" w:history="1">
         <w:r>
           <w:rPr>
             <w:rStyle w:val="Hyperlink"/>
@@ -12302,7 +12036,7 @@
       <w:pPr>
         <w:ind w:left="720"/>
       </w:pPr>
-      <w:hyperlink r:id="rId16" w:history="1">
+      <w:hyperlink r:id="rId17" w:history="1">
         <w:r>
           <w:rPr>
             <w:rStyle w:val="Hyperlink"/>
@@ -12645,25 +12379,7 @@
           <w:b/>
           <w:sz w:val="22"/>
         </w:rPr>
-        <w:t xml:space="preserve"> –b </w:t>
-      </w:r>
-      <w:proofErr w:type="spellStart"/>
-      <w:r>
-        <w:rPr>
-          <w:rFonts w:ascii="Courier" w:hAnsi="Courier"/>
-          <w:b/>
-          <w:sz w:val="22"/>
-        </w:rPr>
-        <w:t>evb</w:t>
-      </w:r>
-      <w:proofErr w:type="spellEnd"/>
-      <w:r>
-        <w:rPr>
-          <w:rFonts w:ascii="Courier" w:hAnsi="Courier"/>
-          <w:b/>
-          <w:sz w:val="22"/>
-        </w:rPr>
-        <w:t xml:space="preserve"> –</w:t>
+        <w:t xml:space="preserve"> –b evb –</w:t>
       </w:r>
       <w:r>
         <w:rPr>
@@ -12829,7 +12545,23 @@
           <w:rStyle w:val="CodeChar"/>
           <w:sz w:val="22"/>
         </w:rPr>
-        <w:t xml:space="preserve"> /dev/</w:t>
+        <w:t xml:space="preserve"> /</w:t>
+      </w:r>
+      <w:proofErr w:type="spellStart"/>
+      <w:r>
+        <w:rPr>
+          <w:rStyle w:val="CodeChar"/>
+          <w:sz w:val="22"/>
+        </w:rPr>
+        <w:t>dev</w:t>
+      </w:r>
+      <w:proofErr w:type="spellEnd"/>
+      <w:r>
+        <w:rPr>
+          <w:rStyle w:val="CodeChar"/>
+          <w:sz w:val="22"/>
+        </w:rPr>
+        <w:t>/</w:t>
       </w:r>
       <w:proofErr w:type="spellStart"/>
       <w:r>
@@ -12907,7 +12639,25 @@
           <w:b/>
           <w:sz w:val="22"/>
         </w:rPr>
-        <w:t xml:space="preserve"> /dev/</w:t>
+        <w:t xml:space="preserve"> /</w:t>
+      </w:r>
+      <w:proofErr w:type="spellStart"/>
+      <w:r>
+        <w:rPr>
+          <w:rFonts w:ascii="Courier" w:hAnsi="Courier"/>
+          <w:b/>
+          <w:sz w:val="22"/>
+        </w:rPr>
+        <w:t>dev</w:t>
+      </w:r>
+      <w:proofErr w:type="spellEnd"/>
+      <w:r>
+        <w:rPr>
+          <w:rFonts w:ascii="Courier" w:hAnsi="Courier"/>
+          <w:b/>
+          <w:sz w:val="22"/>
+        </w:rPr>
+        <w:t>/</w:t>
       </w:r>
       <w:proofErr w:type="spellStart"/>
       <w:r>
@@ -13221,7 +12971,7 @@
           <w:i/>
           <w:color w:val="00B050"/>
         </w:rPr>
-        <w:t>Here the start address should be larger than 2M</w:t>
+        <w:t xml:space="preserve">Here the start address should be larger than </w:t>
       </w:r>
       <w:r>
         <w:rPr>
@@ -13229,7 +12979,7 @@
           <w:i/>
           <w:color w:val="00B050"/>
         </w:rPr>
-        <w:t xml:space="preserve"> </w:t>
+        <w:t>3</w:t>
       </w:r>
       <w:r>
         <w:rPr>
@@ -13237,7 +12987,7 @@
           <w:i/>
           <w:color w:val="00B050"/>
         </w:rPr>
-        <w:t xml:space="preserve">(space reserved to </w:t>
+        <w:t>2M</w:t>
       </w:r>
       <w:r>
         <w:rPr>
@@ -13245,7 +12995,7 @@
           <w:i/>
           <w:color w:val="00B050"/>
         </w:rPr>
-        <w:t>program</w:t>
+        <w:t xml:space="preserve"> </w:t>
       </w:r>
       <w:r>
         <w:rPr>
@@ -13253,7 +13003,7 @@
           <w:i/>
           <w:color w:val="00B050"/>
         </w:rPr>
-        <w:t xml:space="preserve"> the test binary). </w:t>
+        <w:t xml:space="preserve">(space reserved to </w:t>
       </w:r>
       <w:r>
         <w:rPr>
@@ -13261,7 +13011,7 @@
           <w:i/>
           <w:color w:val="00B050"/>
         </w:rPr>
-        <w:t xml:space="preserve">If </w:t>
+        <w:t>program</w:t>
       </w:r>
       <w:r>
         <w:rPr>
@@ -13269,7 +13019,7 @@
           <w:i/>
           <w:color w:val="00B050"/>
         </w:rPr>
-        <w:t>one cylinder is 4k</w:t>
+        <w:t xml:space="preserve"> the test binary). </w:t>
       </w:r>
       <w:r>
         <w:rPr>
@@ -13277,7 +13027,7 @@
           <w:i/>
           <w:color w:val="00B050"/>
         </w:rPr>
-        <w:t xml:space="preserve">, then here </w:t>
+        <w:t xml:space="preserve">If </w:t>
       </w:r>
       <w:r>
         <w:rPr>
@@ -13285,7 +13035,7 @@
           <w:i/>
           <w:color w:val="00B050"/>
         </w:rPr>
-        <w:t xml:space="preserve">1G </w:t>
+        <w:t>one cylinder is 4k</w:t>
       </w:r>
       <w:r>
         <w:rPr>
@@ -13293,7 +13043,7 @@
           <w:i/>
           <w:color w:val="00B050"/>
         </w:rPr>
-        <w:t>is reserved</w:t>
+        <w:t xml:space="preserve">, then here </w:t>
       </w:r>
       <w:r>
         <w:rPr>
@@ -13301,6 +13051,22 @@
           <w:i/>
           <w:color w:val="00B050"/>
         </w:rPr>
+        <w:t xml:space="preserve">1G </w:t>
+      </w:r>
+      <w:r>
+        <w:rPr>
+          <w:b/>
+          <w:i/>
+          <w:color w:val="00B050"/>
+        </w:rPr>
+        <w:t>is reserved</w:t>
+      </w:r>
+      <w:r>
+        <w:rPr>
+          <w:b/>
+          <w:i/>
+          <w:color w:val="00B050"/>
+        </w:rPr>
         <w:t>.</w:t>
       </w:r>
     </w:p>
@@ -13430,6 +13196,7 @@
           <w:rFonts w:ascii="Courier" w:hAnsi="Courier"/>
           <w:sz w:val="22"/>
         </w:rPr>
+        <w:lastRenderedPageBreak/>
         <w:t xml:space="preserve">Calling </w:t>
       </w:r>
       <w:proofErr w:type="spellStart"/>
@@ -13816,7 +13583,41 @@
           <w:i/>
           <w:color w:val="00B050"/>
         </w:rPr>
-        <w:t xml:space="preserve"> Note that the filename should be less than 8 characters with “.264” extension. The video should be </w:t>
+        <w:t xml:space="preserve"> Note that the filename should </w:t>
+      </w:r>
+      <w:r>
+        <w:rPr>
+          <w:b/>
+          <w:i/>
+          <w:color w:val="00B050"/>
+        </w:rPr>
+        <w:t>have a</w:t>
+      </w:r>
+      <w:r>
+        <w:rPr>
+          <w:b/>
+          <w:i/>
+          <w:color w:val="00B050"/>
+        </w:rPr>
+        <w:t xml:space="preserve"> “</w:t>
+      </w:r>
+      <w:proofErr w:type="gramStart"/>
+      <w:r>
+        <w:rPr>
+          <w:b/>
+          <w:i/>
+          <w:color w:val="00B050"/>
+        </w:rPr>
+        <w:t>.264</w:t>
+      </w:r>
+      <w:proofErr w:type="gramEnd"/>
+      <w:r>
+        <w:rPr>
+          <w:b/>
+          <w:i/>
+          <w:color w:val="00B050"/>
+        </w:rPr>
+        <w:t xml:space="preserve">” extension. The video should be </w:t>
       </w:r>
       <w:r>
         <w:rPr>
@@ -14033,7 +13834,25 @@
           <w:b/>
           <w:sz w:val="22"/>
         </w:rPr>
-        <w:t>-sdk.bin of=/dev/</w:t>
+        <w:t>-sdk.bin of=/</w:t>
+      </w:r>
+      <w:proofErr w:type="spellStart"/>
+      <w:r>
+        <w:rPr>
+          <w:rFonts w:ascii="Courier" w:hAnsi="Courier"/>
+          <w:b/>
+          <w:sz w:val="22"/>
+        </w:rPr>
+        <w:t>dev</w:t>
+      </w:r>
+      <w:proofErr w:type="spellEnd"/>
+      <w:r>
+        <w:rPr>
+          <w:rFonts w:ascii="Courier" w:hAnsi="Courier"/>
+          <w:b/>
+          <w:sz w:val="22"/>
+        </w:rPr>
+        <w:t>/</w:t>
       </w:r>
       <w:proofErr w:type="spellStart"/>
       <w:r>
@@ -14162,7 +13981,12 @@
         <w:t>Put</w:t>
       </w:r>
       <w:r>
-        <w:t xml:space="preserve"> the SD card into SLOT4</w:t>
+        <w:t xml:space="preserve"> the SD card into the SD</w:t>
+      </w:r>
+      <w:bookmarkStart w:id="0" w:name="_GoBack"/>
+      <w:bookmarkEnd w:id="0"/>
+      <w:r>
+        <w:t xml:space="preserve"> socket</w:t>
       </w:r>
       <w:r>
         <w:t>.</w:t>
@@ -14515,6 +14339,7 @@
         </w:pBdr>
       </w:pPr>
       <w:r>
+        <w:lastRenderedPageBreak/>
         <w:t>DDR type is DDR3</w:t>
       </w:r>
     </w:p>
@@ -14596,7 +14421,6 @@
         </w:pBdr>
       </w:pPr>
       <w:r>
-        <w:lastRenderedPageBreak/>
         <w:t>[INFO]  VPU firmware version: 2.1.2</w:t>
       </w:r>
     </w:p>
@@ -14639,15 +14463,15 @@
         </w:pBdr>
       </w:pPr>
       <w:r>
-        <w:t xml:space="preserve">        x - </w:t>
+        <w:t xml:space="preserve">        </w:t>
       </w:r>
       <w:proofErr w:type="gramStart"/>
       <w:r>
-        <w:t>to</w:t>
+        <w:t>x</w:t>
       </w:r>
       <w:proofErr w:type="gramEnd"/>
       <w:r>
-        <w:t xml:space="preserve"> exit.</w:t>
+        <w:t xml:space="preserve"> - to exit.</w:t>
       </w:r>
     </w:p>
     <w:p>
@@ -14913,7 +14737,7 @@
 </file>
 
 <file path=word/endnotes.xml><?xml version="1.0" encoding="utf-8"?>
-<w:endnotes xmlns:ve="http://schemas.openxmlformats.org/markup-compatibility/2006" xmlns:o="urn:schemas-microsoft-com:office:office" xmlns:r="http://schemas.openxmlformats.org/officeDocument/2006/relationships" xmlns:m="http://schemas.openxmlformats.org/officeDocument/2006/math" xmlns:v="urn:schemas-microsoft-com:vml" xmlns:wp="http://schemas.openxmlformats.org/drawingml/2006/wordprocessingDrawing" xmlns:w10="urn:schemas-microsoft-com:office:word" xmlns:w="http://schemas.openxmlformats.org/wordprocessingml/2006/main" xmlns:wne="http://schemas.microsoft.com/office/word/2006/wordml">
+<w:endnotes xmlns:wpc="http://schemas.microsoft.com/office/word/2010/wordprocessingCanvas" xmlns:mo="http://schemas.microsoft.com/office/mac/office/2008/main" xmlns:mc="http://schemas.openxmlformats.org/markup-compatibility/2006" xmlns:mv="urn:schemas-microsoft-com:mac:vml" xmlns:o="urn:schemas-microsoft-com:office:office" xmlns:r="http://schemas.openxmlformats.org/officeDocument/2006/relationships" xmlns:m="http://schemas.openxmlformats.org/officeDocument/2006/math" xmlns:v="urn:schemas-microsoft-com:vml" xmlns:wp14="http://schemas.microsoft.com/office/word/2010/wordprocessingDrawing" xmlns:wp="http://schemas.openxmlformats.org/drawingml/2006/wordprocessingDrawing" xmlns:w10="urn:schemas-microsoft-com:office:word" xmlns:w="http://schemas.openxmlformats.org/wordprocessingml/2006/main" xmlns:w14="http://schemas.microsoft.com/office/word/2010/wordml" xmlns:wpg="http://schemas.microsoft.com/office/word/2010/wordprocessingGroup" xmlns:wpi="http://schemas.microsoft.com/office/word/2010/wordprocessingInk" xmlns:wne="http://schemas.microsoft.com/office/word/2006/wordml" xmlns:wps="http://schemas.microsoft.com/office/word/2010/wordprocessingShape" mc:Ignorable="w14 wp14">
   <w:endnote w:type="separator" w:id="-1">
     <w:p>
       <w:pPr>
@@ -14938,7 +14762,7 @@
 </file>
 
 <file path=word/footnotes.xml><?xml version="1.0" encoding="utf-8"?>
-<w:footnotes xmlns:ve="http://schemas.openxmlformats.org/markup-compatibility/2006" xmlns:o="urn:schemas-microsoft-com:office:office" xmlns:r="http://schemas.openxmlformats.org/officeDocument/2006/relationships" xmlns:m="http://schemas.openxmlformats.org/officeDocument/2006/math" xmlns:v="urn:schemas-microsoft-com:vml" xmlns:wp="http://schemas.openxmlformats.org/drawingml/2006/wordprocessingDrawing" xmlns:w10="urn:schemas-microsoft-com:office:word" xmlns:w="http://schemas.openxmlformats.org/wordprocessingml/2006/main" xmlns:wne="http://schemas.microsoft.com/office/word/2006/wordml">
+<w:footnotes xmlns:wpc="http://schemas.microsoft.com/office/word/2010/wordprocessingCanvas" xmlns:mo="http://schemas.microsoft.com/office/mac/office/2008/main" xmlns:mc="http://schemas.openxmlformats.org/markup-compatibility/2006" xmlns:mv="urn:schemas-microsoft-com:mac:vml" xmlns:o="urn:schemas-microsoft-com:office:office" xmlns:r="http://schemas.openxmlformats.org/officeDocument/2006/relationships" xmlns:m="http://schemas.openxmlformats.org/officeDocument/2006/math" xmlns:v="urn:schemas-microsoft-com:vml" xmlns:wp14="http://schemas.microsoft.com/office/word/2010/wordprocessingDrawing" xmlns:wp="http://schemas.openxmlformats.org/drawingml/2006/wordprocessingDrawing" xmlns:w10="urn:schemas-microsoft-com:office:word" xmlns:w="http://schemas.openxmlformats.org/wordprocessingml/2006/main" xmlns:w14="http://schemas.microsoft.com/office/word/2010/wordml" xmlns:wpg="http://schemas.microsoft.com/office/word/2010/wordprocessingGroup" xmlns:wpi="http://schemas.microsoft.com/office/word/2010/wordprocessingInk" xmlns:wne="http://schemas.microsoft.com/office/word/2006/wordml" xmlns:wps="http://schemas.microsoft.com/office/word/2010/wordprocessingShape" mc:Ignorable="w14 wp14">
   <w:footnote w:type="separator" w:id="-1">
     <w:p>
       <w:pPr>
@@ -14963,7 +14787,7 @@
 </file>
 
 <file path=word/numbering.xml><?xml version="1.0" encoding="utf-8"?>
-<w:numbering xmlns:ve="http://schemas.openxmlformats.org/markup-compatibility/2006" xmlns:o="urn:schemas-microsoft-com:office:office" xmlns:r="http://schemas.openxmlformats.org/officeDocument/2006/relationships" xmlns:m="http://schemas.openxmlformats.org/officeDocument/2006/math" xmlns:v="urn:schemas-microsoft-com:vml" xmlns:wp="http://schemas.openxmlformats.org/drawingml/2006/wordprocessingDrawing" xmlns:w10="urn:schemas-microsoft-com:office:word" xmlns:w="http://schemas.openxmlformats.org/wordprocessingml/2006/main" xmlns:wne="http://schemas.microsoft.com/office/word/2006/wordml">
+<w:numbering xmlns:wpc="http://schemas.microsoft.com/office/word/2010/wordprocessingCanvas" xmlns:mo="http://schemas.microsoft.com/office/mac/office/2008/main" xmlns:mc="http://schemas.openxmlformats.org/markup-compatibility/2006" xmlns:mv="urn:schemas-microsoft-com:mac:vml" xmlns:o="urn:schemas-microsoft-com:office:office" xmlns:r="http://schemas.openxmlformats.org/officeDocument/2006/relationships" xmlns:m="http://schemas.openxmlformats.org/officeDocument/2006/math" xmlns:v="urn:schemas-microsoft-com:vml" xmlns:wp14="http://schemas.microsoft.com/office/word/2010/wordprocessingDrawing" xmlns:wp="http://schemas.openxmlformats.org/drawingml/2006/wordprocessingDrawing" xmlns:w10="urn:schemas-microsoft-com:office:word" xmlns:w="http://schemas.openxmlformats.org/wordprocessingml/2006/main" xmlns:w14="http://schemas.microsoft.com/office/word/2010/wordml" xmlns:wpg="http://schemas.microsoft.com/office/word/2010/wordprocessingGroup" xmlns:wpi="http://schemas.microsoft.com/office/word/2010/wordprocessingInk" xmlns:wne="http://schemas.microsoft.com/office/word/2006/wordml" xmlns:wps="http://schemas.microsoft.com/office/word/2010/wordprocessingShape" mc:Ignorable="w14 wp14">
   <w:abstractNum w:abstractNumId="0">
     <w:nsid w:val="003A5DFC"/>
     <w:multiLevelType w:val="multilevel"/>
@@ -19149,7 +18973,7 @@
 </file>
 
 <file path=word/styles.xml><?xml version="1.0" encoding="utf-8"?>
-<w:styles xmlns:r="http://schemas.openxmlformats.org/officeDocument/2006/relationships" xmlns:w="http://schemas.openxmlformats.org/wordprocessingml/2006/main">
+<w:styles xmlns:mc="http://schemas.openxmlformats.org/markup-compatibility/2006" xmlns:r="http://schemas.openxmlformats.org/officeDocument/2006/relationships" xmlns:w="http://schemas.openxmlformats.org/wordprocessingml/2006/main" xmlns:w14="http://schemas.microsoft.com/office/word/2010/wordml" mc:Ignorable="w14">
   <w:docDefaults>
     <w:rPrDefault>
       <w:rPr>
@@ -19165,7 +18989,7 @@
       </w:pPr>
     </w:pPrDefault>
   </w:docDefaults>
-  <w:latentStyles w:defLockedState="0" w:defUIPriority="99" w:defSemiHidden="1" w:defUnhideWhenUsed="1" w:defQFormat="0" w:count="267">
+  <w:latentStyles w:defLockedState="0" w:defUIPriority="99" w:defSemiHidden="1" w:defUnhideWhenUsed="1" w:defQFormat="0" w:count="276">
     <w:lsdException w:name="Normal" w:semiHidden="0" w:uiPriority="0" w:unhideWhenUsed="0" w:qFormat="1"/>
     <w:lsdException w:name="heading 1" w:semiHidden="0" w:uiPriority="9" w:unhideWhenUsed="0" w:qFormat="1"/>
     <w:lsdException w:name="heading 2" w:uiPriority="9" w:qFormat="1"/>
@@ -19326,7 +19150,6 @@
     <w:uiPriority w:val="99"/>
     <w:semiHidden/>
     <w:unhideWhenUsed/>
-    <w:qFormat/>
     <w:tblPr>
       <w:tblInd w:w="0" w:type="dxa"/>
       <w:tblCellMar>
@@ -20285,7 +20108,7 @@
 </file>
 
 <file path=customXml/itemProps1.xml><?xml version="1.0" encoding="utf-8"?>
-<ds:datastoreItem xmlns:ds="http://schemas.openxmlformats.org/officeDocument/2006/customXml" ds:itemID="{675A745C-CB4D-4DB6-99EA-4AD7719D7AD2}">
+<ds:datastoreItem xmlns:ds="http://schemas.openxmlformats.org/officeDocument/2006/customXml" ds:itemID="{5BB2DDD6-F500-F24E-A72D-B51E08571081}">
   <ds:schemaRefs>
     <ds:schemaRef ds:uri="http://schemas.openxmlformats.org/officeDocument/2006/bibliography"/>
   </ds:schemaRefs>

</xml_diff>

<commit_message>
Updated SDK version to 1.0b2.
</commit_message>
<xml_diff>
--- a/doc/SDK_README.docx
+++ b/doc/SDK_README.docx
@@ -66,7 +66,7 @@
           <w:sz w:val="28"/>
           <w:szCs w:val="28"/>
         </w:rPr>
-        <w:t xml:space="preserve"> D</w:t>
+        <w:t xml:space="preserve"> 1.0b2</w:t>
       </w:r>
     </w:p>
     <w:p/>
@@ -465,7 +465,7 @@
           </w:tcPr>
           <w:p>
             <w:r>
-              <w:t>D</w:t>
+              <w:t>1.0b2</w:t>
             </w:r>
           </w:p>
         </w:tc>
@@ -475,8 +475,16 @@
           </w:tcPr>
           <w:p>
             <w:r>
-              <w:t>29-Jun</w:t>
-            </w:r>
+              <w:t>05</w:t>
+            </w:r>
+            <w:r>
+              <w:t>-</w:t>
+            </w:r>
+            <w:r>
+              <w:t>Nov</w:t>
+            </w:r>
+            <w:bookmarkStart w:id="0" w:name="_GoBack"/>
+            <w:bookmarkEnd w:id="0"/>
             <w:r>
               <w:t>-</w:t>
             </w:r>
@@ -862,13 +870,8 @@
             <w:r>
               <w:t xml:space="preserve">Source code related to the ARM Cortex-A9 </w:t>
             </w:r>
-            <w:proofErr w:type="spellStart"/>
-            <w:r>
-              <w:t>MPCore</w:t>
-            </w:r>
-            <w:proofErr w:type="spellEnd"/>
-            <w:r>
-              <w:t xml:space="preserve"> platform</w:t>
+            <w:r>
+              <w:t>MPCore platform</w:t>
             </w:r>
             <w:r>
               <w:t>.</w:t>
@@ -1570,76 +1573,51 @@
                 <w:rFonts w:ascii="Courier New" w:eastAsia="Times New Roman" w:hAnsi="Courier New" w:cs="Courier New"/>
                 <w:sz w:val="20"/>
               </w:rPr>
-              <w:t>./tools/</w:t>
-            </w:r>
-            <w:proofErr w:type="spellStart"/>
-            <w:r>
+              <w:t>./tools/rvd/registers</w:t>
+            </w:r>
+          </w:p>
+        </w:tc>
+      </w:tr>
+      <w:tr>
+        <w:tc>
+          <w:tcPr>
+            <w:tcW w:w="4788" w:type="dxa"/>
+          </w:tcPr>
+          <w:p>
+            <w:pPr>
+              <w:rPr>
+                <w:rFonts w:eastAsia="Times New Roman" w:cs="Times New Roman"/>
+                <w:szCs w:val="24"/>
+              </w:rPr>
+            </w:pPr>
+            <w:r>
+              <w:rPr>
+                <w:rFonts w:eastAsia="Times New Roman" w:cs="Times New Roman"/>
+                <w:szCs w:val="24"/>
+              </w:rPr>
+              <w:t>Lauterbach TRACE32 peripheral files</w:t>
+            </w:r>
+          </w:p>
+        </w:tc>
+        <w:tc>
+          <w:tcPr>
+            <w:tcW w:w="4788" w:type="dxa"/>
+          </w:tcPr>
+          <w:p>
+            <w:pPr>
+              <w:ind w:left="1308" w:hanging="1146"/>
               <w:rPr>
                 <w:rFonts w:ascii="Courier New" w:eastAsia="Times New Roman" w:hAnsi="Courier New" w:cs="Courier New"/>
                 <w:sz w:val="20"/>
               </w:rPr>
-              <w:t>rvd</w:t>
-            </w:r>
-            <w:proofErr w:type="spellEnd"/>
+            </w:pPr>
             <w:r>
               <w:rPr>
                 <w:rFonts w:ascii="Courier New" w:eastAsia="Times New Roman" w:hAnsi="Courier New" w:cs="Courier New"/>
                 <w:sz w:val="20"/>
               </w:rPr>
-              <w:t>/registers</w:t>
-            </w:r>
-          </w:p>
-        </w:tc>
-      </w:tr>
-      <w:tr>
-        <w:tc>
-          <w:tcPr>
-            <w:tcW w:w="4788" w:type="dxa"/>
-          </w:tcPr>
-          <w:p>
-            <w:pPr>
-              <w:rPr>
-                <w:rFonts w:eastAsia="Times New Roman" w:cs="Times New Roman"/>
-                <w:szCs w:val="24"/>
-              </w:rPr>
-            </w:pPr>
-            <w:r>
-              <w:rPr>
-                <w:rFonts w:eastAsia="Times New Roman" w:cs="Times New Roman"/>
-                <w:szCs w:val="24"/>
-              </w:rPr>
-              <w:t>Lauterbach TRACE32 peripheral files</w:t>
-            </w:r>
-          </w:p>
-        </w:tc>
-        <w:tc>
-          <w:tcPr>
-            <w:tcW w:w="4788" w:type="dxa"/>
-          </w:tcPr>
-          <w:p>
-            <w:pPr>
-              <w:ind w:left="1308" w:hanging="1146"/>
-              <w:rPr>
-                <w:rFonts w:ascii="Courier New" w:eastAsia="Times New Roman" w:hAnsi="Courier New" w:cs="Courier New"/>
-                <w:sz w:val="20"/>
-              </w:rPr>
-            </w:pPr>
-            <w:r>
-              <w:rPr>
-                <w:rFonts w:ascii="Courier New" w:eastAsia="Times New Roman" w:hAnsi="Courier New" w:cs="Courier New"/>
-                <w:sz w:val="20"/>
-              </w:rPr>
-              <w:t>./tools/</w:t>
-            </w:r>
-            <w:proofErr w:type="spellStart"/>
-            <w:r>
-              <w:rPr>
-                <w:rFonts w:ascii="Courier New" w:eastAsia="Times New Roman" w:hAnsi="Courier New" w:cs="Courier New"/>
-                <w:sz w:val="20"/>
-              </w:rPr>
-              <w:t>lauterbach</w:t>
-            </w:r>
-            <w:proofErr w:type="spellEnd"/>
+              <w:t>./tools/lauterbach</w:t>
+            </w:r>
           </w:p>
         </w:tc>
       </w:tr>
@@ -1755,23 +1733,90 @@
                 <w:rFonts w:ascii="Courier New" w:eastAsia="Times New Roman" w:hAnsi="Courier New" w:cs="Courier New"/>
                 <w:sz w:val="20"/>
               </w:rPr>
-              <w:t>drivers/</w:t>
-            </w:r>
-            <w:proofErr w:type="spellStart"/>
+              <w:t>drivers/tempmon</w:t>
+            </w:r>
             <w:r>
               <w:rPr>
                 <w:rFonts w:ascii="Courier New" w:eastAsia="Times New Roman" w:hAnsi="Courier New" w:cs="Courier New"/>
                 <w:sz w:val="20"/>
               </w:rPr>
-              <w:t>tempmon</w:t>
-            </w:r>
-            <w:proofErr w:type="spellEnd"/>
+              <w:t>/src/</w:t>
+            </w:r>
+          </w:p>
+        </w:tc>
+      </w:tr>
+      <w:tr>
+        <w:tc>
+          <w:tcPr>
+            <w:tcW w:w="4788" w:type="dxa"/>
+            <w:vAlign w:val="center"/>
+          </w:tcPr>
+          <w:p>
+            <w:r>
+              <w:t>TEMPMON</w:t>
+            </w:r>
+            <w:r>
+              <w:t xml:space="preserve"> </w:t>
+            </w:r>
+            <w:r>
+              <w:t xml:space="preserve">driver </w:t>
+            </w:r>
+            <w:r>
+              <w:t>public includes</w:t>
+            </w:r>
+            <w:r>
+              <w:t>.</w:t>
+            </w:r>
+          </w:p>
+        </w:tc>
+        <w:tc>
+          <w:tcPr>
+            <w:tcW w:w="4788" w:type="dxa"/>
+            <w:vAlign w:val="center"/>
+          </w:tcPr>
+          <w:p>
+            <w:pPr>
+              <w:spacing w:before="100" w:beforeAutospacing="1" w:after="100" w:afterAutospacing="1"/>
+              <w:ind w:left="1308" w:hanging="1146"/>
+              <w:rPr>
+                <w:rFonts w:ascii="Times New Roman" w:eastAsia="Times New Roman" w:hAnsi="Times New Roman" w:cs="Times New Roman"/>
+                <w:szCs w:val="24"/>
+              </w:rPr>
+            </w:pPr>
             <w:r>
               <w:rPr>
                 <w:rFonts w:ascii="Courier New" w:eastAsia="Times New Roman" w:hAnsi="Courier New" w:cs="Courier New"/>
                 <w:sz w:val="20"/>
               </w:rPr>
-              <w:t>/src/</w:t>
+              <w:t>./sdk/</w:t>
+            </w:r>
+            <w:r>
+              <w:rPr>
+                <w:rFonts w:ascii="Courier New" w:eastAsia="Times New Roman" w:hAnsi="Courier New" w:cs="Courier New"/>
+                <w:sz w:val="20"/>
+              </w:rPr>
+              <w:t>drive</w:t>
+            </w:r>
+            <w:r>
+              <w:rPr>
+                <w:rFonts w:ascii="Courier New" w:eastAsia="Times New Roman" w:hAnsi="Courier New" w:cs="Courier New"/>
+                <w:sz w:val="20"/>
+              </w:rPr>
+              <w:t>r</w:t>
+            </w:r>
+            <w:r>
+              <w:rPr>
+                <w:rFonts w:ascii="Courier New" w:eastAsia="Times New Roman" w:hAnsi="Courier New" w:cs="Courier New"/>
+                <w:sz w:val="20"/>
+              </w:rPr>
+              <w:t>s/tempmon</w:t>
+            </w:r>
+            <w:r>
+              <w:rPr>
+                <w:rFonts w:ascii="Courier New" w:eastAsia="Times New Roman" w:hAnsi="Courier New" w:cs="Courier New"/>
+                <w:sz w:val="20"/>
+              </w:rPr>
+              <w:t>/tempmon.h</w:t>
             </w:r>
           </w:p>
         </w:tc>
@@ -1787,16 +1832,10 @@
               <w:t>TEMPMON</w:t>
             </w:r>
             <w:r>
-              <w:t xml:space="preserve"> </w:t>
-            </w:r>
-            <w:r>
-              <w:t xml:space="preserve">driver </w:t>
-            </w:r>
-            <w:r>
-              <w:t>public includes</w:t>
-            </w:r>
-            <w:r>
-              <w:t>.</w:t>
+              <w:t xml:space="preserve"> driver unit test</w:t>
+            </w:r>
+            <w:r>
+              <w:t>s.</w:t>
             </w:r>
           </w:p>
         </w:tc>
@@ -1826,105 +1865,8 @@
                 <w:rFonts w:ascii="Courier New" w:eastAsia="Times New Roman" w:hAnsi="Courier New" w:cs="Courier New"/>
                 <w:sz w:val="20"/>
               </w:rPr>
-              <w:t>drive</w:t>
-            </w:r>
-            <w:r>
-              <w:rPr>
-                <w:rFonts w:ascii="Courier New" w:eastAsia="Times New Roman" w:hAnsi="Courier New" w:cs="Courier New"/>
-                <w:sz w:val="20"/>
-              </w:rPr>
-              <w:t>r</w:t>
-            </w:r>
-            <w:r>
-              <w:rPr>
-                <w:rFonts w:ascii="Courier New" w:eastAsia="Times New Roman" w:hAnsi="Courier New" w:cs="Courier New"/>
-                <w:sz w:val="20"/>
-              </w:rPr>
-              <w:t>s/</w:t>
-            </w:r>
-            <w:proofErr w:type="spellStart"/>
-            <w:r>
-              <w:rPr>
-                <w:rFonts w:ascii="Courier New" w:eastAsia="Times New Roman" w:hAnsi="Courier New" w:cs="Courier New"/>
-                <w:sz w:val="20"/>
-              </w:rPr>
-              <w:t>tempmon</w:t>
-            </w:r>
-            <w:proofErr w:type="spellEnd"/>
-            <w:r>
-              <w:rPr>
-                <w:rFonts w:ascii="Courier New" w:eastAsia="Times New Roman" w:hAnsi="Courier New" w:cs="Courier New"/>
-                <w:sz w:val="20"/>
-              </w:rPr>
-              <w:t>/</w:t>
-            </w:r>
-            <w:proofErr w:type="spellStart"/>
-            <w:r>
-              <w:rPr>
-                <w:rFonts w:ascii="Courier New" w:eastAsia="Times New Roman" w:hAnsi="Courier New" w:cs="Courier New"/>
-                <w:sz w:val="20"/>
-              </w:rPr>
-              <w:t>tempmon.h</w:t>
-            </w:r>
-            <w:proofErr w:type="spellEnd"/>
-          </w:p>
-        </w:tc>
-      </w:tr>
-      <w:tr>
-        <w:tc>
-          <w:tcPr>
-            <w:tcW w:w="4788" w:type="dxa"/>
-            <w:vAlign w:val="center"/>
-          </w:tcPr>
-          <w:p>
-            <w:r>
-              <w:t>TEMPMON</w:t>
-            </w:r>
-            <w:r>
-              <w:t xml:space="preserve"> driver unit test</w:t>
-            </w:r>
-            <w:r>
-              <w:t>s.</w:t>
-            </w:r>
-          </w:p>
-        </w:tc>
-        <w:tc>
-          <w:tcPr>
-            <w:tcW w:w="4788" w:type="dxa"/>
-            <w:vAlign w:val="center"/>
-          </w:tcPr>
-          <w:p>
-            <w:pPr>
-              <w:spacing w:before="100" w:beforeAutospacing="1" w:after="100" w:afterAutospacing="1"/>
-              <w:ind w:left="1308" w:hanging="1146"/>
-              <w:rPr>
-                <w:rFonts w:ascii="Times New Roman" w:eastAsia="Times New Roman" w:hAnsi="Times New Roman" w:cs="Times New Roman"/>
-                <w:szCs w:val="24"/>
-              </w:rPr>
-            </w:pPr>
-            <w:r>
-              <w:rPr>
-                <w:rFonts w:ascii="Courier New" w:eastAsia="Times New Roman" w:hAnsi="Courier New" w:cs="Courier New"/>
-                <w:sz w:val="20"/>
-              </w:rPr>
-              <w:t>./sdk/</w:t>
-            </w:r>
-            <w:r>
-              <w:rPr>
-                <w:rFonts w:ascii="Courier New" w:eastAsia="Times New Roman" w:hAnsi="Courier New" w:cs="Courier New"/>
-                <w:sz w:val="20"/>
-              </w:rPr>
-              <w:t>drivers/</w:t>
-            </w:r>
-            <w:proofErr w:type="spellStart"/>
-            <w:r>
-              <w:rPr>
-                <w:rFonts w:ascii="Courier New" w:eastAsia="Times New Roman" w:hAnsi="Courier New" w:cs="Courier New"/>
-                <w:sz w:val="20"/>
-              </w:rPr>
-              <w:t>tempmon</w:t>
-            </w:r>
-            <w:proofErr w:type="spellEnd"/>
+              <w:t>drivers/tempmon</w:t>
+            </w:r>
             <w:r>
               <w:rPr>
                 <w:rFonts w:ascii="Courier New" w:eastAsia="Times New Roman" w:hAnsi="Courier New" w:cs="Courier New"/>
@@ -2088,14 +2030,12 @@
       <w:r>
         <w:t xml:space="preserve"> </w:t>
       </w:r>
-      <w:proofErr w:type="spellStart"/>
       <w:r>
         <w:rPr>
           <w:rStyle w:val="CodeChar"/>
         </w:rPr>
         <w:t>perl</w:t>
       </w:r>
-      <w:proofErr w:type="spellEnd"/>
       <w:r>
         <w:t xml:space="preserve">, but that list is not </w:t>
       </w:r>
@@ -2111,7 +2051,6 @@
       <w:r>
         <w:t xml:space="preserve">The </w:t>
       </w:r>
-      <w:proofErr w:type="spellStart"/>
       <w:r>
         <w:rPr>
           <w:rStyle w:val="CodeChar"/>
@@ -2119,7 +2058,6 @@
         </w:rPr>
         <w:t>cygpath</w:t>
       </w:r>
-      <w:proofErr w:type="spellEnd"/>
       <w:r>
         <w:rPr>
           <w:sz w:val="22"/>
@@ -2148,29 +2086,13 @@
         <w:t>, it is necessary to set this environment variable</w:t>
       </w:r>
       <w:r>
-        <w:t xml:space="preserve"> (</w:t>
-      </w:r>
-      <w:proofErr w:type="spellStart"/>
-      <w:r>
-        <w:t>sh</w:t>
-      </w:r>
-      <w:proofErr w:type="spellEnd"/>
-      <w:r>
-        <w:t xml:space="preserve"> </w:t>
+        <w:t xml:space="preserve"> (sh </w:t>
       </w:r>
       <w:r>
         <w:t>syntax</w:t>
       </w:r>
       <w:r>
-        <w:t xml:space="preserve">, </w:t>
-      </w:r>
-      <w:proofErr w:type="spellStart"/>
-      <w:r>
-        <w:t>csh</w:t>
-      </w:r>
-      <w:proofErr w:type="spellEnd"/>
-      <w:r>
-        <w:t xml:space="preserve"> will use a different syntax)</w:t>
+        <w:t>, csh will use a different syntax)</w:t>
       </w:r>
       <w:r>
         <w:t>:</w:t>
@@ -2182,19 +2104,9 @@
         <w:pStyle w:val="Code"/>
         <w:ind w:left="720"/>
       </w:pPr>
-      <w:proofErr w:type="gramStart"/>
-      <w:r>
-        <w:t>export</w:t>
-      </w:r>
-      <w:proofErr w:type="gramEnd"/>
-      <w:r>
-        <w:t xml:space="preserve"> CYGPATH=</w:t>
-      </w:r>
-      <w:proofErr w:type="spellStart"/>
-      <w:r>
-        <w:t>cygpath</w:t>
-      </w:r>
-      <w:proofErr w:type="spellEnd"/>
+      <w:r>
+        <w:t>export CYGPATH=cygpath</w:t>
+      </w:r>
     </w:p>
     <w:p/>
     <w:p>
@@ -2320,26 +2232,13 @@
         <w:t>Mentor</w:t>
       </w:r>
       <w:r>
-        <w:t xml:space="preserve"> </w:t>
-      </w:r>
-      <w:proofErr w:type="spellStart"/>
-      <w:r>
-        <w:t>Sourcery</w:t>
-      </w:r>
-      <w:proofErr w:type="spellEnd"/>
+        <w:t xml:space="preserve"> Sourcery</w:t>
+      </w:r>
       <w:r>
         <w:t xml:space="preserve"> CodeBench Lite</w:t>
       </w:r>
       <w:r>
-        <w:t xml:space="preserve"> (previously called </w:t>
-      </w:r>
-      <w:proofErr w:type="spellStart"/>
-      <w:r>
-        <w:t>Sourcery</w:t>
-      </w:r>
-      <w:proofErr w:type="spellEnd"/>
-      <w:r>
-        <w:t xml:space="preserve"> G++ Lite)</w:t>
+        <w:t xml:space="preserve"> (previously called Sourcery G++ Lite)</w:t>
       </w:r>
       <w:r>
         <w:t xml:space="preserve"> version of the arm-none-eabi GCC toolchain. The latest version as of this writing is 4.6.3, </w:t>
@@ -2419,40 +2318,31 @@
                 <w:sz w:val="24"/>
               </w:rPr>
             </w:pPr>
-            <w:proofErr w:type="spellStart"/>
             <w:r>
               <w:rPr>
                 <w:b/>
                 <w:sz w:val="24"/>
               </w:rPr>
-              <w:t>gcc</w:t>
-            </w:r>
-            <w:proofErr w:type="spellEnd"/>
-            <w:r>
+              <w:t>gcc version</w:t>
+            </w:r>
+          </w:p>
+        </w:tc>
+        <w:tc>
+          <w:tcPr>
+            <w:tcW w:w="2808" w:type="dxa"/>
+          </w:tcPr>
+          <w:p>
+            <w:pPr>
               <w:rPr>
                 <w:b/>
                 <w:sz w:val="24"/>
               </w:rPr>
-              <w:t xml:space="preserve"> version</w:t>
-            </w:r>
-          </w:p>
-        </w:tc>
-        <w:tc>
-          <w:tcPr>
-            <w:tcW w:w="2808" w:type="dxa"/>
-          </w:tcPr>
-          <w:p>
-            <w:pPr>
+            </w:pPr>
+            <w:r>
               <w:rPr>
                 <w:b/>
                 <w:sz w:val="24"/>
               </w:rPr>
-            </w:pPr>
-            <w:r>
-              <w:rPr>
-                <w:b/>
-                <w:sz w:val="24"/>
-              </w:rPr>
               <w:t>Date</w:t>
             </w:r>
           </w:p>
@@ -2465,19 +2355,48 @@
           </w:tcPr>
           <w:p>
             <w:hyperlink r:id="rId11" w:history="1">
-              <w:proofErr w:type="spellStart"/>
               <w:r>
                 <w:rPr>
                   <w:rStyle w:val="Hyperlink"/>
                 </w:rPr>
-                <w:t>Sourcery</w:t>
+                <w:t>Sourcery CodeBench Lite 2012.03-56</w:t>
               </w:r>
-              <w:proofErr w:type="spellEnd"/>
+            </w:hyperlink>
+          </w:p>
+        </w:tc>
+        <w:tc>
+          <w:tcPr>
+            <w:tcW w:w="2250" w:type="dxa"/>
+          </w:tcPr>
+          <w:p>
+            <w:r>
+              <w:t>4.6.3</w:t>
+            </w:r>
+          </w:p>
+        </w:tc>
+        <w:tc>
+          <w:tcPr>
+            <w:tcW w:w="2808" w:type="dxa"/>
+          </w:tcPr>
+          <w:p>
+            <w:r>
+              <w:t>2012-06-11</w:t>
+            </w:r>
+          </w:p>
+        </w:tc>
+      </w:tr>
+      <w:tr>
+        <w:tc>
+          <w:tcPr>
+            <w:tcW w:w="4518" w:type="dxa"/>
+          </w:tcPr>
+          <w:p>
+            <w:hyperlink r:id="rId12" w:history="1">
               <w:r>
                 <w:rPr>
                   <w:rStyle w:val="Hyperlink"/>
                 </w:rPr>
-                <w:t xml:space="preserve"> CodeBench Lite 2012.03-56</w:t>
+                <w:t>Sourcery CodeBench Lite 2011.09-69</w:t>
               </w:r>
             </w:hyperlink>
           </w:p>
@@ -2488,7 +2407,7 @@
           </w:tcPr>
           <w:p>
             <w:r>
-              <w:t>4.6.3</w:t>
+              <w:t>4.6.1</w:t>
             </w:r>
           </w:p>
         </w:tc>
@@ -2498,7 +2417,7 @@
           </w:tcPr>
           <w:p>
             <w:r>
-              <w:t>2012-06-11</w:t>
+              <w:t>2011-12-19</w:t>
             </w:r>
           </w:p>
         </w:tc>
@@ -2509,65 +2428,12 @@
             <w:tcW w:w="4518" w:type="dxa"/>
           </w:tcPr>
           <w:p>
-            <w:hyperlink r:id="rId12" w:history="1">
-              <w:proofErr w:type="spellStart"/>
+            <w:hyperlink r:id="rId13" w:history="1">
               <w:r>
                 <w:rPr>
                   <w:rStyle w:val="Hyperlink"/>
                 </w:rPr>
-                <w:t>Sourcery</w:t>
-              </w:r>
-              <w:proofErr w:type="spellEnd"/>
-              <w:r>
-                <w:rPr>
-                  <w:rStyle w:val="Hyperlink"/>
-                </w:rPr>
-                <w:t xml:space="preserve"> CodeBench Lite 2011.09-69</w:t>
-              </w:r>
-            </w:hyperlink>
-          </w:p>
-        </w:tc>
-        <w:tc>
-          <w:tcPr>
-            <w:tcW w:w="2250" w:type="dxa"/>
-          </w:tcPr>
-          <w:p>
-            <w:r>
-              <w:t>4.6.1</w:t>
-            </w:r>
-          </w:p>
-        </w:tc>
-        <w:tc>
-          <w:tcPr>
-            <w:tcW w:w="2808" w:type="dxa"/>
-          </w:tcPr>
-          <w:p>
-            <w:r>
-              <w:t>2011-12-19</w:t>
-            </w:r>
-          </w:p>
-        </w:tc>
-      </w:tr>
-      <w:tr>
-        <w:tc>
-          <w:tcPr>
-            <w:tcW w:w="4518" w:type="dxa"/>
-          </w:tcPr>
-          <w:p>
-            <w:hyperlink r:id="rId13" w:history="1">
-              <w:proofErr w:type="spellStart"/>
-              <w:r>
-                <w:rPr>
-                  <w:rStyle w:val="Hyperlink"/>
-                </w:rPr>
-                <w:t>Sourcery</w:t>
-              </w:r>
-              <w:proofErr w:type="spellEnd"/>
-              <w:r>
-                <w:rPr>
-                  <w:rStyle w:val="Hyperlink"/>
-                </w:rPr>
-                <w:t xml:space="preserve"> G++ Lite 2011.03-42</w:t>
+                <w:t>Sourcery G++ Lite 2011.03-42</w:t>
               </w:r>
             </w:hyperlink>
           </w:p>
@@ -2640,15 +2506,7 @@
         <w:t xml:space="preserve"> </w:t>
       </w:r>
       <w:r>
-        <w:t xml:space="preserve">The </w:t>
-      </w:r>
-      <w:proofErr w:type="spellStart"/>
-      <w:r>
-        <w:t>tarball</w:t>
-      </w:r>
-      <w:proofErr w:type="spellEnd"/>
-      <w:r>
-        <w:t xml:space="preserve"> packages </w:t>
+        <w:t xml:space="preserve">The tarball packages </w:t>
       </w:r>
       <w:r>
         <w:t>do not include all executables.</w:t>
@@ -2715,13 +2573,8 @@
         <w:t xml:space="preserve"> </w:t>
       </w:r>
       <w:r>
-        <w:t>= arm-none-eabi-</w:t>
-      </w:r>
-      <w:proofErr w:type="spellStart"/>
-      <w:r>
-        <w:t>gcc</w:t>
-      </w:r>
-      <w:proofErr w:type="spellEnd"/>
+        <w:t>= arm-none-eabi-gcc</w:t>
+      </w:r>
     </w:p>
     <w:p>
       <w:pPr>
@@ -2747,13 +2600,8 @@
         <w:ind w:left="720"/>
       </w:pPr>
       <w:r>
-        <w:t>AR = arm-none-eabi-</w:t>
-      </w:r>
-      <w:proofErr w:type="spellStart"/>
-      <w:r>
-        <w:t>ar</w:t>
-      </w:r>
-      <w:proofErr w:type="spellEnd"/>
+        <w:t>AR = arm-none-eabi-ar</w:t>
+      </w:r>
     </w:p>
     <w:p>
       <w:pPr>
@@ -2761,13 +2609,8 @@
         <w:ind w:left="720"/>
       </w:pPr>
       <w:r>
-        <w:t>LN = arm-none-eabi-</w:t>
-      </w:r>
-      <w:proofErr w:type="spellStart"/>
-      <w:r>
-        <w:t>ld</w:t>
-      </w:r>
-      <w:proofErr w:type="spellEnd"/>
+        <w:t>LN = arm-none-eabi-ld</w:t>
+      </w:r>
     </w:p>
     <w:p/>
     <w:p>
@@ -2775,15 +2618,7 @@
         <w:t>Example</w:t>
       </w:r>
       <w:r>
-        <w:t xml:space="preserve"> (</w:t>
-      </w:r>
-      <w:proofErr w:type="spellStart"/>
-      <w:r>
-        <w:t>sh</w:t>
-      </w:r>
-      <w:proofErr w:type="spellEnd"/>
-      <w:r>
-        <w:t xml:space="preserve"> syntax)</w:t>
+        <w:t xml:space="preserve"> (sh syntax)</w:t>
       </w:r>
       <w:r>
         <w:t>:</w:t>
@@ -2794,13 +2629,8 @@
         <w:pStyle w:val="Code"/>
         <w:ind w:left="720"/>
       </w:pPr>
-      <w:proofErr w:type="gramStart"/>
-      <w:r>
-        <w:t>export</w:t>
-      </w:r>
-      <w:proofErr w:type="gramEnd"/>
-      <w:r>
-        <w:t xml:space="preserve"> PATH=$PATH:</w:t>
+      <w:r>
+        <w:t>export PATH=$PATH:</w:t>
       </w:r>
       <w:r>
         <w:rPr>
@@ -2808,14 +2638,12 @@
         </w:rPr>
         <w:t>&lt;</w:t>
       </w:r>
-      <w:proofErr w:type="spellStart"/>
       <w:r>
         <w:rPr>
           <w:i/>
         </w:rPr>
         <w:t>toolchain_install_path</w:t>
       </w:r>
-      <w:proofErr w:type="spellEnd"/>
       <w:r>
         <w:rPr>
           <w:i/>
@@ -2865,16 +2693,15 @@
           <w:i/>
           <w:sz w:val="22"/>
         </w:rPr>
-        <w:t>&lt;</w:t>
-      </w:r>
-      <w:proofErr w:type="spellStart"/>
+        <w:t>&lt;sdk</w:t>
+      </w:r>
       <w:r>
         <w:rPr>
           <w:rStyle w:val="CodeChar"/>
           <w:i/>
           <w:sz w:val="22"/>
         </w:rPr>
-        <w:t>sdk</w:t>
+        <w:t>_</w:t>
       </w:r>
       <w:r>
         <w:rPr>
@@ -2882,7 +2709,7 @@
           <w:i/>
           <w:sz w:val="22"/>
         </w:rPr>
-        <w:t>_</w:t>
+        <w:t>install_pa</w:t>
       </w:r>
       <w:r>
         <w:rPr>
@@ -2890,17 +2717,8 @@
           <w:i/>
           <w:sz w:val="22"/>
         </w:rPr>
-        <w:t>install_pa</w:t>
-      </w:r>
-      <w:r>
-        <w:rPr>
-          <w:rStyle w:val="CodeChar"/>
-          <w:i/>
-          <w:sz w:val="22"/>
-        </w:rPr>
         <w:t>th</w:t>
       </w:r>
-      <w:proofErr w:type="spellEnd"/>
       <w:r>
         <w:rPr>
           <w:rStyle w:val="CodeChar"/>
@@ -3002,108 +2820,84 @@
         <w:pStyle w:val="Code"/>
         <w:ind w:left="567"/>
       </w:pPr>
-      <w:proofErr w:type="gramStart"/>
-      <w:r>
-        <w:t>tar</w:t>
-      </w:r>
-      <w:proofErr w:type="gramEnd"/>
+      <w:r>
+        <w:t xml:space="preserve">tar zxvf </w:t>
+      </w:r>
+      <w:r>
+        <w:t>platform</w:t>
+      </w:r>
+      <w:r>
+        <w:t>_sdk</w:t>
+      </w:r>
+      <w:r>
+        <w:t>_rev_d</w:t>
+      </w:r>
+      <w:r>
+        <w:t>_release.tar.gz</w:t>
+      </w:r>
+    </w:p>
+    <w:p>
+      <w:pPr>
+        <w:pStyle w:val="Code"/>
+      </w:pPr>
+    </w:p>
+    <w:p>
+      <w:pPr>
+        <w:pStyle w:val="Heading2"/>
+      </w:pPr>
+      <w:r>
+        <w:t>Build</w:t>
+      </w:r>
+      <w:r>
+        <w:t xml:space="preserve"> command</w:t>
+      </w:r>
+    </w:p>
+    <w:p>
+      <w:pPr>
+        <w:outlineLvl w:val="0"/>
+      </w:pPr>
+      <w:r>
+        <w:t>To build the SDK, use the</w:t>
+      </w:r>
       <w:r>
         <w:t xml:space="preserve"> </w:t>
       </w:r>
-      <w:proofErr w:type="spellStart"/>
-      <w:r>
-        <w:t>zxvf</w:t>
-      </w:r>
-      <w:proofErr w:type="spellEnd"/>
-      <w:r>
-        <w:t xml:space="preserve"> </w:t>
-      </w:r>
-      <w:r>
-        <w:t>platform</w:t>
-      </w:r>
-      <w:r>
-        <w:t>_sdk</w:t>
-      </w:r>
-      <w:r>
-        <w:t>_rev_d</w:t>
-      </w:r>
-      <w:r>
-        <w:t>_release.tar.gz</w:t>
-      </w:r>
-    </w:p>
-    <w:p>
-      <w:pPr>
-        <w:pStyle w:val="Code"/>
-      </w:pPr>
-    </w:p>
-    <w:p>
-      <w:pPr>
-        <w:pStyle w:val="Heading2"/>
-      </w:pPr>
-      <w:r>
-        <w:t>Build</w:t>
-      </w:r>
-      <w:r>
-        <w:t xml:space="preserve"> command</w:t>
+      <w:r>
+        <w:rPr>
+          <w:rStyle w:val="CodeChar"/>
+          <w:sz w:val="22"/>
+        </w:rPr>
+        <w:t>./tools/build_sdk</w:t>
+      </w:r>
+      <w:r>
+        <w:t xml:space="preserve"> command. </w:t>
       </w:r>
     </w:p>
     <w:p>
       <w:pPr>
         <w:outlineLvl w:val="0"/>
       </w:pPr>
-      <w:r>
-        <w:t>To build the SDK, use the</w:t>
-      </w:r>
-      <w:r>
-        <w:t xml:space="preserve"> </w:t>
+    </w:p>
+    <w:p>
+      <w:pPr>
+        <w:outlineLvl w:val="0"/>
+      </w:pPr>
+      <w:r>
+        <w:rPr>
+          <w:b/>
+        </w:rPr>
+        <w:t>Note:</w:t>
+      </w:r>
+      <w:r>
+        <w:t xml:space="preserve"> It is important to run </w:t>
       </w:r>
       <w:r>
         <w:rPr>
           <w:rStyle w:val="CodeChar"/>
           <w:sz w:val="22"/>
         </w:rPr>
-        <w:t>./tools/</w:t>
-      </w:r>
-      <w:proofErr w:type="spellStart"/>
-      <w:r>
-        <w:rPr>
-          <w:rStyle w:val="CodeChar"/>
-          <w:sz w:val="22"/>
-        </w:rPr>
         <w:t>build_sdk</w:t>
       </w:r>
-      <w:proofErr w:type="spellEnd"/>
-      <w:r>
-        <w:t xml:space="preserve"> command. </w:t>
-      </w:r>
-    </w:p>
-    <w:p>
-      <w:pPr>
-        <w:outlineLvl w:val="0"/>
-      </w:pPr>
-    </w:p>
-    <w:p>
-      <w:pPr>
-        <w:outlineLvl w:val="0"/>
-      </w:pPr>
-      <w:r>
-        <w:rPr>
-          <w:b/>
-        </w:rPr>
-        <w:t>Note:</w:t>
-      </w:r>
-      <w:r>
-        <w:t xml:space="preserve"> It is important to run </w:t>
-      </w:r>
-      <w:proofErr w:type="spellStart"/>
-      <w:r>
-        <w:rPr>
-          <w:rStyle w:val="CodeChar"/>
-          <w:sz w:val="22"/>
-        </w:rPr>
-        <w:t>build_sdk</w:t>
-      </w:r>
-      <w:proofErr w:type="spellEnd"/>
       <w:r>
         <w:t xml:space="preserve"> from the SDK root directory, not from within the </w:t>
       </w:r>
@@ -3198,23 +2992,7 @@
           <w:sz w:val="16"/>
           <w:szCs w:val="16"/>
         </w:rPr>
-        <w:t xml:space="preserve">   </w:t>
-      </w:r>
-      <w:proofErr w:type="spellStart"/>
-      <w:r>
-        <w:rPr>
-          <w:sz w:val="16"/>
-          <w:szCs w:val="16"/>
-        </w:rPr>
-        <w:t>build_sdk</w:t>
-      </w:r>
-      <w:proofErr w:type="spellEnd"/>
-      <w:r>
-        <w:rPr>
-          <w:sz w:val="16"/>
-          <w:szCs w:val="16"/>
-        </w:rPr>
-        <w:t xml:space="preserve"> [-t &lt;target&gt;] [-b &lt;board&gt;] [-v &lt;rev&gt;] [-r &lt;test&gt;] [-n] [-c] [-l]</w:t>
+        <w:t xml:space="preserve">   build_sdk [-t &lt;target&gt;] [-b &lt;board&gt;] [-v &lt;rev&gt;] [-r &lt;test&gt;] [-n] [-c] [-l]</w:t>
       </w:r>
     </w:p>
     <w:p>
@@ -3252,39 +3030,7 @@
           <w:sz w:val="16"/>
           <w:szCs w:val="16"/>
         </w:rPr>
-        <w:t xml:space="preserve">Generates </w:t>
-      </w:r>
-      <w:proofErr w:type="spellStart"/>
-      <w:r>
-        <w:rPr>
-          <w:sz w:val="16"/>
-          <w:szCs w:val="16"/>
-        </w:rPr>
-        <w:t>makefiles</w:t>
-      </w:r>
-      <w:proofErr w:type="spellEnd"/>
-      <w:r>
-        <w:rPr>
-          <w:sz w:val="16"/>
-          <w:szCs w:val="16"/>
-        </w:rPr>
-        <w:t xml:space="preserve"> for the </w:t>
-      </w:r>
-      <w:proofErr w:type="gramStart"/>
-      <w:r>
-        <w:rPr>
-          <w:sz w:val="16"/>
-          <w:szCs w:val="16"/>
-        </w:rPr>
-        <w:t>i.MX</w:t>
-      </w:r>
-      <w:proofErr w:type="gramEnd"/>
-      <w:r>
-        <w:rPr>
-          <w:sz w:val="16"/>
-          <w:szCs w:val="16"/>
-        </w:rPr>
-        <w:t xml:space="preserve"> SDK project.</w:t>
+        <w:t>Generates makefiles for the i.MX SDK project.</w:t>
       </w:r>
     </w:p>
     <w:p>
@@ -3343,39 +3089,7 @@
           <w:sz w:val="16"/>
           <w:szCs w:val="16"/>
         </w:rPr>
-        <w:t xml:space="preserve">   -</w:t>
-      </w:r>
-      <w:proofErr w:type="gramStart"/>
-      <w:r>
-        <w:rPr>
-          <w:sz w:val="16"/>
-          <w:szCs w:val="16"/>
-        </w:rPr>
-        <w:t>t</w:t>
-      </w:r>
-      <w:proofErr w:type="gramEnd"/>
-      <w:r>
-        <w:rPr>
-          <w:sz w:val="16"/>
-          <w:szCs w:val="16"/>
-        </w:rPr>
-        <w:t xml:space="preserve">, -target=&lt;target&gt;     Specify the target name. Optional, and the default </w:t>
-      </w:r>
-      <w:proofErr w:type="gramStart"/>
-      <w:r>
-        <w:rPr>
-          <w:sz w:val="16"/>
-          <w:szCs w:val="16"/>
-        </w:rPr>
-        <w:t>is</w:t>
-      </w:r>
-      <w:proofErr w:type="gramEnd"/>
-      <w:r>
-        <w:rPr>
-          <w:sz w:val="16"/>
-          <w:szCs w:val="16"/>
-        </w:rPr>
-        <w:t xml:space="preserve"> all.</w:t>
+        <w:t xml:space="preserve">   -t, -target=&lt;target&gt;     Specify the target name. Optional, and the default is all.</w:t>
       </w:r>
     </w:p>
     <w:p>
@@ -3397,55 +3111,7 @@
           <w:sz w:val="16"/>
           <w:szCs w:val="16"/>
         </w:rPr>
-        <w:t xml:space="preserve">   -</w:t>
-      </w:r>
-      <w:proofErr w:type="gramStart"/>
-      <w:r>
-        <w:rPr>
-          <w:sz w:val="16"/>
-          <w:szCs w:val="16"/>
-        </w:rPr>
-        <w:t>b</w:t>
-      </w:r>
-      <w:proofErr w:type="gramEnd"/>
-      <w:r>
-        <w:rPr>
-          <w:sz w:val="16"/>
-          <w:szCs w:val="16"/>
-        </w:rPr>
-        <w:t>, -board=&lt;</w:t>
-      </w:r>
-      <w:proofErr w:type="spellStart"/>
-      <w:r>
-        <w:rPr>
-          <w:sz w:val="16"/>
-          <w:szCs w:val="16"/>
-        </w:rPr>
-        <w:t>brd</w:t>
-      </w:r>
-      <w:proofErr w:type="spellEnd"/>
-      <w:r>
-        <w:rPr>
-          <w:sz w:val="16"/>
-          <w:szCs w:val="16"/>
-        </w:rPr>
-        <w:t xml:space="preserve">&gt;         Specify the board name. Optional, and the default </w:t>
-      </w:r>
-      <w:proofErr w:type="gramStart"/>
-      <w:r>
-        <w:rPr>
-          <w:sz w:val="16"/>
-          <w:szCs w:val="16"/>
-        </w:rPr>
-        <w:t>is</w:t>
-      </w:r>
-      <w:proofErr w:type="gramEnd"/>
-      <w:r>
-        <w:rPr>
-          <w:sz w:val="16"/>
-          <w:szCs w:val="16"/>
-        </w:rPr>
-        <w:t xml:space="preserve"> all.</w:t>
+        <w:t xml:space="preserve">   -b, -board=&lt;brd&gt;         Specify the board name. Optional, and the default is all.</w:t>
       </w:r>
     </w:p>
     <w:p>
@@ -3467,55 +3133,7 @@
           <w:sz w:val="16"/>
           <w:szCs w:val="16"/>
         </w:rPr>
-        <w:t xml:space="preserve">   -</w:t>
-      </w:r>
-      <w:proofErr w:type="gramStart"/>
-      <w:r>
-        <w:rPr>
-          <w:sz w:val="16"/>
-          <w:szCs w:val="16"/>
-        </w:rPr>
-        <w:t>v</w:t>
-      </w:r>
-      <w:proofErr w:type="gramEnd"/>
-      <w:r>
-        <w:rPr>
-          <w:sz w:val="16"/>
-          <w:szCs w:val="16"/>
-        </w:rPr>
-        <w:t>, -</w:t>
-      </w:r>
-      <w:proofErr w:type="spellStart"/>
-      <w:r>
-        <w:rPr>
-          <w:sz w:val="16"/>
-          <w:szCs w:val="16"/>
-        </w:rPr>
-        <w:t>board_rev</w:t>
-      </w:r>
-      <w:proofErr w:type="spellEnd"/>
-      <w:r>
-        <w:rPr>
-          <w:sz w:val="16"/>
-          <w:szCs w:val="16"/>
-        </w:rPr>
-        <w:t xml:space="preserve">=&lt;rev&gt;     Specify the board revision. Optional, and the default </w:t>
-      </w:r>
-      <w:proofErr w:type="gramStart"/>
-      <w:r>
-        <w:rPr>
-          <w:sz w:val="16"/>
-          <w:szCs w:val="16"/>
-        </w:rPr>
-        <w:t>is</w:t>
-      </w:r>
-      <w:proofErr w:type="gramEnd"/>
-      <w:r>
-        <w:rPr>
-          <w:sz w:val="16"/>
-          <w:szCs w:val="16"/>
-        </w:rPr>
-        <w:t xml:space="preserve"> all.</w:t>
+        <w:t xml:space="preserve">   -v, -board_rev=&lt;rev&gt;     Specify the board revision. Optional, and the default is all.</w:t>
       </w:r>
     </w:p>
     <w:p>
@@ -3538,54 +3156,36 @@
           <w:szCs w:val="16"/>
         </w:rPr>
         <w:lastRenderedPageBreak/>
-        <w:t xml:space="preserve">   -</w:t>
-      </w:r>
-      <w:proofErr w:type="gramStart"/>
+        <w:t xml:space="preserve">   -r, -test=&lt;name&gt;         Optional argument to select a single test, or ALL for all tests.</w:t>
+      </w:r>
       <w:r>
         <w:rPr>
           <w:sz w:val="16"/>
           <w:szCs w:val="16"/>
         </w:rPr>
-        <w:t>r</w:t>
-      </w:r>
-      <w:proofErr w:type="gramEnd"/>
+        <w:t xml:space="preserve"> </w:t>
+      </w:r>
       <w:r>
         <w:rPr>
           <w:sz w:val="16"/>
           <w:szCs w:val="16"/>
         </w:rPr>
-        <w:t>, -test=&lt;name&gt;         Optional argument to select a single test, or ALL for all tests.</w:t>
+        <w:t>Default</w:t>
       </w:r>
       <w:r>
         <w:rPr>
           <w:sz w:val="16"/>
           <w:szCs w:val="16"/>
         </w:rPr>
-        <w:t xml:space="preserve"> </w:t>
-      </w:r>
-      <w:proofErr w:type="gramStart"/>
+        <w:t>s</w:t>
+      </w:r>
       <w:r>
         <w:rPr>
           <w:sz w:val="16"/>
           <w:szCs w:val="16"/>
         </w:rPr>
-        <w:t>Default</w:t>
-      </w:r>
-      <w:r>
-        <w:rPr>
-          <w:sz w:val="16"/>
-          <w:szCs w:val="16"/>
-        </w:rPr>
-        <w:t>s</w:t>
-      </w:r>
-      <w:r>
-        <w:rPr>
-          <w:sz w:val="16"/>
-          <w:szCs w:val="16"/>
-        </w:rPr>
         <w:t xml:space="preserve"> to ALL.</w:t>
       </w:r>
-      <w:proofErr w:type="gramEnd"/>
     </w:p>
     <w:p>
       <w:pPr>
@@ -3606,23 +3206,7 @@
           <w:sz w:val="16"/>
           <w:szCs w:val="16"/>
         </w:rPr>
-        <w:t xml:space="preserve">   -</w:t>
-      </w:r>
-      <w:proofErr w:type="gramStart"/>
-      <w:r>
-        <w:rPr>
-          <w:sz w:val="16"/>
-          <w:szCs w:val="16"/>
-        </w:rPr>
-        <w:t>c</w:t>
-      </w:r>
-      <w:proofErr w:type="gramEnd"/>
-      <w:r>
-        <w:rPr>
-          <w:sz w:val="16"/>
-          <w:szCs w:val="16"/>
-        </w:rPr>
-        <w:t>, -clean               Optional flag to force a clean build.</w:t>
+        <w:t xml:space="preserve">   -c, -clean               Optional flag to force a clean build.</w:t>
       </w:r>
     </w:p>
     <w:p>
@@ -3644,23 +3228,7 @@
           <w:sz w:val="16"/>
           <w:szCs w:val="16"/>
         </w:rPr>
-        <w:t xml:space="preserve">   -</w:t>
-      </w:r>
-      <w:proofErr w:type="gramStart"/>
-      <w:r>
-        <w:rPr>
-          <w:sz w:val="16"/>
-          <w:szCs w:val="16"/>
-        </w:rPr>
-        <w:t>n</w:t>
-      </w:r>
-      <w:proofErr w:type="gramEnd"/>
-      <w:r>
-        <w:rPr>
-          <w:sz w:val="16"/>
-          <w:szCs w:val="16"/>
-        </w:rPr>
-        <w:t>, -no-build            Don't actually run make.</w:t>
+        <w:t xml:space="preserve">   -n, -no-build            Don't actually run make.</w:t>
       </w:r>
     </w:p>
     <w:p>
@@ -3682,39 +3250,7 @@
           <w:sz w:val="16"/>
           <w:szCs w:val="16"/>
         </w:rPr>
-        <w:t xml:space="preserve">   -l, -list-builds         Optional flag to list target, board, </w:t>
-      </w:r>
-      <w:proofErr w:type="spellStart"/>
-      <w:r>
-        <w:rPr>
-          <w:sz w:val="16"/>
-          <w:szCs w:val="16"/>
-        </w:rPr>
-        <w:t>board_rev</w:t>
-      </w:r>
-      <w:proofErr w:type="spellEnd"/>
-      <w:r>
-        <w:rPr>
-          <w:sz w:val="16"/>
-          <w:szCs w:val="16"/>
-        </w:rPr>
-        <w:t xml:space="preserve"> </w:t>
-      </w:r>
-      <w:proofErr w:type="spellStart"/>
-      <w:r>
-        <w:rPr>
-          <w:sz w:val="16"/>
-          <w:szCs w:val="16"/>
-        </w:rPr>
-        <w:t>cominations</w:t>
-      </w:r>
-      <w:proofErr w:type="spellEnd"/>
-      <w:r>
-        <w:rPr>
-          <w:sz w:val="16"/>
-          <w:szCs w:val="16"/>
-        </w:rPr>
-        <w:t xml:space="preserve"> to be built.</w:t>
+        <w:t xml:space="preserve">   -l, -list-builds         Optional flag to list target, board, board_rev cominations to be built.</w:t>
       </w:r>
     </w:p>
     <w:p>
@@ -3773,23 +3309,7 @@
           <w:sz w:val="16"/>
           <w:szCs w:val="16"/>
         </w:rPr>
-        <w:t xml:space="preserve">   The '=' is optional for long options; arguments can be specified as -</w:t>
-      </w:r>
-      <w:proofErr w:type="spellStart"/>
-      <w:r>
-        <w:rPr>
-          <w:sz w:val="16"/>
-          <w:szCs w:val="16"/>
-        </w:rPr>
-        <w:t>arg</w:t>
-      </w:r>
-      <w:proofErr w:type="spellEnd"/>
-      <w:r>
-        <w:rPr>
-          <w:sz w:val="16"/>
-          <w:szCs w:val="16"/>
-        </w:rPr>
-        <w:t>=value or</w:t>
+        <w:t xml:space="preserve">   The '=' is optional for long options; arguments can be specified as -arg=value or</w:t>
       </w:r>
     </w:p>
     <w:p>
@@ -3811,25 +3331,7 @@
           <w:sz w:val="16"/>
           <w:szCs w:val="16"/>
         </w:rPr>
-        <w:t xml:space="preserve">   -</w:t>
-      </w:r>
-      <w:proofErr w:type="spellStart"/>
-      <w:proofErr w:type="gramStart"/>
-      <w:r>
-        <w:rPr>
-          <w:sz w:val="16"/>
-          <w:szCs w:val="16"/>
-        </w:rPr>
-        <w:t>arg</w:t>
-      </w:r>
-      <w:proofErr w:type="spellEnd"/>
-      <w:proofErr w:type="gramEnd"/>
-      <w:r>
-        <w:rPr>
-          <w:sz w:val="16"/>
-          <w:szCs w:val="16"/>
-        </w:rPr>
-        <w:t xml:space="preserve"> value. Short options require a space between the option and value.</w:t>
+        <w:t xml:space="preserve">   -arg value. Short options require a space between the option and value.</w:t>
       </w:r>
     </w:p>
     <w:p>
@@ -3866,23 +3368,7 @@
           <w:sz w:val="16"/>
           <w:szCs w:val="16"/>
         </w:rPr>
-        <w:t xml:space="preserve">Generates </w:t>
-      </w:r>
-      <w:proofErr w:type="spellStart"/>
-      <w:r>
-        <w:rPr>
-          <w:sz w:val="16"/>
-          <w:szCs w:val="16"/>
-        </w:rPr>
-        <w:t>makefiles</w:t>
-      </w:r>
-      <w:proofErr w:type="spellEnd"/>
-      <w:r>
-        <w:rPr>
-          <w:sz w:val="16"/>
-          <w:szCs w:val="16"/>
-        </w:rPr>
-        <w:t xml:space="preserve"> for the specified combination of options. If -clean was specified,</w:t>
+        <w:t>Generates makefiles for the specified combination of options. If -clean was specified,</w:t>
       </w:r>
     </w:p>
     <w:p>
@@ -3904,23 +3390,7 @@
           <w:sz w:val="16"/>
           <w:szCs w:val="16"/>
         </w:rPr>
-        <w:t>'</w:t>
-      </w:r>
-      <w:proofErr w:type="gramStart"/>
-      <w:r>
-        <w:rPr>
-          <w:sz w:val="16"/>
-          <w:szCs w:val="16"/>
-        </w:rPr>
-        <w:t>make</w:t>
-      </w:r>
-      <w:proofErr w:type="gramEnd"/>
-      <w:r>
-        <w:rPr>
-          <w:sz w:val="16"/>
-          <w:szCs w:val="16"/>
-        </w:rPr>
-        <w:t xml:space="preserve"> clean' will be run. Then a regular build will be executed, unless the -no-build</w:t>
+        <w:t>'make clean' will be run. Then a regular build will be executed, unless the -no-build</w:t>
       </w:r>
     </w:p>
     <w:p>
@@ -3937,37 +3407,12 @@
           <w:szCs w:val="16"/>
         </w:rPr>
       </w:pPr>
-      <w:proofErr w:type="gramStart"/>
       <w:r>
         <w:rPr>
           <w:sz w:val="16"/>
           <w:szCs w:val="16"/>
         </w:rPr>
-        <w:t>argument</w:t>
-      </w:r>
-      <w:proofErr w:type="gramEnd"/>
-      <w:r>
-        <w:rPr>
-          <w:sz w:val="16"/>
-          <w:szCs w:val="16"/>
-        </w:rPr>
-        <w:t xml:space="preserve"> is present. </w:t>
-      </w:r>
-      <w:proofErr w:type="spellStart"/>
-      <w:r>
-        <w:rPr>
-          <w:sz w:val="16"/>
-          <w:szCs w:val="16"/>
-        </w:rPr>
-        <w:t>Makefiles</w:t>
-      </w:r>
-      <w:proofErr w:type="spellEnd"/>
-      <w:r>
-        <w:rPr>
-          <w:sz w:val="16"/>
-          <w:szCs w:val="16"/>
-        </w:rPr>
-        <w:t xml:space="preserve"> are generated only for packages that are part of the</w:t>
+        <w:t>argument is present. Makefiles are generated only for packages that are part of the</w:t>
       </w:r>
     </w:p>
     <w:p>
@@ -3984,21 +3429,12 @@
           <w:szCs w:val="16"/>
         </w:rPr>
       </w:pPr>
-      <w:proofErr w:type="gramStart"/>
       <w:r>
         <w:rPr>
           <w:sz w:val="16"/>
           <w:szCs w:val="16"/>
         </w:rPr>
-        <w:t>selected</w:t>
-      </w:r>
-      <w:proofErr w:type="gramEnd"/>
-      <w:r>
-        <w:rPr>
-          <w:sz w:val="16"/>
-          <w:szCs w:val="16"/>
-        </w:rPr>
-        <w:t xml:space="preserve"> board.</w:t>
+        <w:t>selected board.</w:t>
       </w:r>
     </w:p>
     <w:p>
@@ -4072,23 +3508,7 @@
           <w:sz w:val="16"/>
           <w:szCs w:val="16"/>
         </w:rPr>
-        <w:t xml:space="preserve">  </w:t>
-      </w:r>
-      <w:proofErr w:type="gramStart"/>
-      <w:r>
-        <w:rPr>
-          <w:sz w:val="16"/>
-          <w:szCs w:val="16"/>
-        </w:rPr>
-        <w:t>target</w:t>
-      </w:r>
-      <w:proofErr w:type="gramEnd"/>
-      <w:r>
-        <w:rPr>
-          <w:sz w:val="16"/>
-          <w:szCs w:val="16"/>
-        </w:rPr>
-        <w:t>=mx6dq boards:</w:t>
+        <w:t xml:space="preserve">  target=mx6dq boards:</w:t>
       </w:r>
     </w:p>
     <w:p>
@@ -4110,23 +3530,7 @@
           <w:sz w:val="16"/>
           <w:szCs w:val="16"/>
         </w:rPr>
-        <w:t xml:space="preserve">       </w:t>
-      </w:r>
-      <w:proofErr w:type="gramStart"/>
-      <w:r>
-        <w:rPr>
-          <w:sz w:val="16"/>
-          <w:szCs w:val="16"/>
-        </w:rPr>
-        <w:t>sabre</w:t>
-      </w:r>
-      <w:proofErr w:type="gramEnd"/>
-      <w:r>
-        <w:rPr>
-          <w:sz w:val="16"/>
-          <w:szCs w:val="16"/>
-        </w:rPr>
-        <w:t>_ai         rev a, b</w:t>
+        <w:t xml:space="preserve">       sabre_ai         rev a, b</w:t>
       </w:r>
     </w:p>
     <w:p>
@@ -4148,23 +3552,7 @@
           <w:sz w:val="16"/>
           <w:szCs w:val="16"/>
         </w:rPr>
-        <w:t xml:space="preserve">       </w:t>
-      </w:r>
-      <w:proofErr w:type="gramStart"/>
-      <w:r>
-        <w:rPr>
-          <w:sz w:val="16"/>
-          <w:szCs w:val="16"/>
-        </w:rPr>
-        <w:t>evb</w:t>
-      </w:r>
-      <w:proofErr w:type="gramEnd"/>
-      <w:r>
-        <w:rPr>
-          <w:sz w:val="16"/>
-          <w:szCs w:val="16"/>
-        </w:rPr>
-        <w:t xml:space="preserve">              rev a (MX6QCPUDDR3)</w:t>
+        <w:t xml:space="preserve">       evb              rev a (MX6QCPUDDR3)</w:t>
       </w:r>
     </w:p>
     <w:p>
@@ -4186,23 +3574,7 @@
           <w:sz w:val="16"/>
           <w:szCs w:val="16"/>
         </w:rPr>
-        <w:t xml:space="preserve">       </w:t>
-      </w:r>
-      <w:proofErr w:type="gramStart"/>
-      <w:r>
-        <w:rPr>
-          <w:sz w:val="16"/>
-          <w:szCs w:val="16"/>
-        </w:rPr>
-        <w:t>smart</w:t>
-      </w:r>
-      <w:proofErr w:type="gramEnd"/>
-      <w:r>
-        <w:rPr>
-          <w:sz w:val="16"/>
-          <w:szCs w:val="16"/>
-        </w:rPr>
-        <w:t>_device     rev a, b</w:t>
+        <w:t xml:space="preserve">       smart_device     rev a, b</w:t>
       </w:r>
     </w:p>
     <w:p>
@@ -4227,43 +3599,13 @@
         </w:rPr>
         <w:t xml:space="preserve">       </w:t>
       </w:r>
-      <w:proofErr w:type="spellStart"/>
-      <w:proofErr w:type="gramStart"/>
       <w:r>
         <w:rPr>
           <w:sz w:val="16"/>
           <w:szCs w:val="16"/>
           <w:lang w:val="fr-FR"/>
         </w:rPr>
-        <w:t>sabre_lite</w:t>
-      </w:r>
-      <w:proofErr w:type="spellEnd"/>
-      <w:proofErr w:type="gramEnd"/>
-      <w:r>
-        <w:rPr>
-          <w:sz w:val="16"/>
-          <w:szCs w:val="16"/>
-          <w:lang w:val="fr-FR"/>
-        </w:rPr>
-        <w:t xml:space="preserve">       </w:t>
-      </w:r>
-      <w:proofErr w:type="spellStart"/>
-      <w:r>
-        <w:rPr>
-          <w:sz w:val="16"/>
-          <w:szCs w:val="16"/>
-          <w:lang w:val="fr-FR"/>
-        </w:rPr>
-        <w:t>rev</w:t>
-      </w:r>
-      <w:proofErr w:type="spellEnd"/>
-      <w:r>
-        <w:rPr>
-          <w:sz w:val="16"/>
-          <w:szCs w:val="16"/>
-          <w:lang w:val="fr-FR"/>
-        </w:rPr>
-        <w:t xml:space="preserve"> a, b, c</w:t>
+        <w:t>sabre_lite       rev a, b, c</w:t>
       </w:r>
     </w:p>
     <w:p>
@@ -4304,21 +3646,12 @@
         </w:rPr>
         <w:t xml:space="preserve">  </w:t>
       </w:r>
-      <w:proofErr w:type="gramStart"/>
       <w:r>
         <w:rPr>
           <w:sz w:val="16"/>
           <w:szCs w:val="16"/>
         </w:rPr>
-        <w:t>target</w:t>
-      </w:r>
-      <w:proofErr w:type="gramEnd"/>
-      <w:r>
-        <w:rPr>
-          <w:sz w:val="16"/>
-          <w:szCs w:val="16"/>
-        </w:rPr>
-        <w:t>=mx6sdl boards:</w:t>
+        <w:t>target=mx6sdl boards:</w:t>
       </w:r>
     </w:p>
     <w:p>
@@ -4340,23 +3673,7 @@
           <w:sz w:val="16"/>
           <w:szCs w:val="16"/>
         </w:rPr>
-        <w:t xml:space="preserve">       </w:t>
-      </w:r>
-      <w:proofErr w:type="gramStart"/>
-      <w:r>
-        <w:rPr>
-          <w:sz w:val="16"/>
-          <w:szCs w:val="16"/>
-        </w:rPr>
-        <w:t>sabre</w:t>
-      </w:r>
-      <w:proofErr w:type="gramEnd"/>
-      <w:r>
-        <w:rPr>
-          <w:sz w:val="16"/>
-          <w:szCs w:val="16"/>
-        </w:rPr>
-        <w:t>_ai         rev a, b</w:t>
+        <w:t xml:space="preserve">       sabre_ai         rev a, b</w:t>
       </w:r>
     </w:p>
     <w:p>
@@ -4378,23 +3695,7 @@
           <w:sz w:val="16"/>
           <w:szCs w:val="16"/>
         </w:rPr>
-        <w:t xml:space="preserve">       </w:t>
-      </w:r>
-      <w:proofErr w:type="gramStart"/>
-      <w:r>
-        <w:rPr>
-          <w:sz w:val="16"/>
-          <w:szCs w:val="16"/>
-        </w:rPr>
-        <w:t>evb</w:t>
-      </w:r>
-      <w:proofErr w:type="gramEnd"/>
-      <w:r>
-        <w:rPr>
-          <w:sz w:val="16"/>
-          <w:szCs w:val="16"/>
-        </w:rPr>
-        <w:t xml:space="preserve">              rev a (MX6QCPUDDR3)</w:t>
+        <w:t xml:space="preserve">       evb              rev a (MX6QCPUDDR3)</w:t>
       </w:r>
     </w:p>
     <w:p>
@@ -4416,23 +3717,7 @@
           <w:sz w:val="16"/>
           <w:szCs w:val="16"/>
         </w:rPr>
-        <w:t xml:space="preserve">       </w:t>
-      </w:r>
-      <w:proofErr w:type="gramStart"/>
-      <w:r>
-        <w:rPr>
-          <w:sz w:val="16"/>
-          <w:szCs w:val="16"/>
-        </w:rPr>
-        <w:t>smart</w:t>
-      </w:r>
-      <w:proofErr w:type="gramEnd"/>
-      <w:r>
-        <w:rPr>
-          <w:sz w:val="16"/>
-          <w:szCs w:val="16"/>
-        </w:rPr>
-        <w:t>_device     rev a, b</w:t>
+        <w:t xml:space="preserve">       smart_device     rev a, b</w:t>
       </w:r>
     </w:p>
     <w:p>
@@ -4469,23 +3754,7 @@
           <w:sz w:val="16"/>
           <w:szCs w:val="16"/>
         </w:rPr>
-        <w:t xml:space="preserve">  </w:t>
-      </w:r>
-      <w:proofErr w:type="gramStart"/>
-      <w:r>
-        <w:rPr>
-          <w:sz w:val="16"/>
-          <w:szCs w:val="16"/>
-        </w:rPr>
-        <w:t>target</w:t>
-      </w:r>
-      <w:proofErr w:type="gramEnd"/>
-      <w:r>
-        <w:rPr>
-          <w:sz w:val="16"/>
-          <w:szCs w:val="16"/>
-        </w:rPr>
-        <w:t>=all</w:t>
+        <w:t xml:space="preserve">  target=all</w:t>
       </w:r>
     </w:p>
     <w:p>
@@ -4507,33 +3776,8 @@
           <w:sz w:val="16"/>
           <w:szCs w:val="16"/>
         </w:rPr>
-        <w:t xml:space="preserve">       </w:t>
-      </w:r>
-      <w:proofErr w:type="gramStart"/>
-      <w:r>
-        <w:rPr>
-          <w:sz w:val="16"/>
-          <w:szCs w:val="16"/>
-        </w:rPr>
-        <w:t>builds</w:t>
-      </w:r>
-      <w:proofErr w:type="gramEnd"/>
-      <w:r>
-        <w:rPr>
-          <w:sz w:val="16"/>
-          <w:szCs w:val="16"/>
-        </w:rPr>
-        <w:t xml:space="preserve"> all valid combinations of target, board, and </w:t>
-      </w:r>
-      <w:proofErr w:type="spellStart"/>
-      <w:r>
-        <w:rPr>
-          <w:sz w:val="16"/>
-          <w:szCs w:val="16"/>
-        </w:rPr>
-        <w:t>board_rev</w:t>
-      </w:r>
-      <w:proofErr w:type="spellEnd"/>
+        <w:t xml:space="preserve">       builds all valid combinations of target, board, and board_rev</w:t>
+      </w:r>
     </w:p>
     <w:p>
       <w:pPr>
@@ -4576,23 +3820,7 @@
           <w:sz w:val="16"/>
           <w:szCs w:val="16"/>
         </w:rPr>
-        <w:t xml:space="preserve">       -</w:t>
-      </w:r>
-      <w:proofErr w:type="gramStart"/>
-      <w:r>
-        <w:rPr>
-          <w:sz w:val="16"/>
-          <w:szCs w:val="16"/>
-        </w:rPr>
-        <w:t>clean</w:t>
-      </w:r>
-      <w:proofErr w:type="gramEnd"/>
-      <w:r>
-        <w:rPr>
-          <w:sz w:val="16"/>
-          <w:szCs w:val="16"/>
-        </w:rPr>
-        <w:t xml:space="preserve">      Only does clean builds.</w:t>
+        <w:t xml:space="preserve">       -clean      Only does clean builds.</w:t>
       </w:r>
     </w:p>
     <w:p>
@@ -4666,23 +3894,7 @@
           <w:sz w:val="16"/>
           <w:szCs w:val="16"/>
         </w:rPr>
-        <w:t xml:space="preserve">  </w:t>
-      </w:r>
-      <w:proofErr w:type="spellStart"/>
-      <w:r>
-        <w:rPr>
-          <w:sz w:val="16"/>
-          <w:szCs w:val="16"/>
-        </w:rPr>
-        <w:t>build_sdk</w:t>
-      </w:r>
-      <w:proofErr w:type="spellEnd"/>
-      <w:r>
-        <w:rPr>
-          <w:sz w:val="16"/>
-          <w:szCs w:val="16"/>
-        </w:rPr>
-        <w:t xml:space="preserve"> -target mx6dq -board evb</w:t>
+        <w:t xml:space="preserve">  build_sdk -target mx6dq -board evb</w:t>
       </w:r>
     </w:p>
     <w:p>
@@ -4770,39 +3982,7 @@
           <w:sz w:val="16"/>
           <w:szCs w:val="16"/>
         </w:rPr>
-        <w:t xml:space="preserve">  </w:t>
-      </w:r>
-      <w:proofErr w:type="spellStart"/>
-      <w:r>
-        <w:rPr>
-          <w:sz w:val="16"/>
-          <w:szCs w:val="16"/>
-        </w:rPr>
-        <w:t>build_sdk</w:t>
-      </w:r>
-      <w:proofErr w:type="spellEnd"/>
-      <w:r>
-        <w:rPr>
-          <w:sz w:val="16"/>
-          <w:szCs w:val="16"/>
-        </w:rPr>
-        <w:t xml:space="preserve"> -t mx6dq -b sabre_ai -v a -test </w:t>
-      </w:r>
-      <w:proofErr w:type="spellStart"/>
-      <w:r>
-        <w:rPr>
-          <w:sz w:val="16"/>
-          <w:szCs w:val="16"/>
-        </w:rPr>
-        <w:t>sdma</w:t>
-      </w:r>
-      <w:proofErr w:type="spellEnd"/>
-      <w:r>
-        <w:rPr>
-          <w:sz w:val="16"/>
-          <w:szCs w:val="16"/>
-        </w:rPr>
-        <w:t xml:space="preserve"> -clean</w:t>
+        <w:t xml:space="preserve">  build_sdk -t mx6dq -b sabre_ai -v a -test sdma -clean</w:t>
       </w:r>
     </w:p>
     <w:p>
@@ -4839,23 +4019,7 @@
           <w:sz w:val="16"/>
           <w:szCs w:val="16"/>
         </w:rPr>
-        <w:t xml:space="preserve">      Build the mx6dq sabre_ai board with explicit board rev a, but only build the </w:t>
-      </w:r>
-      <w:proofErr w:type="spellStart"/>
-      <w:r>
-        <w:rPr>
-          <w:sz w:val="16"/>
-          <w:szCs w:val="16"/>
-        </w:rPr>
-        <w:t>sdma</w:t>
-      </w:r>
-      <w:proofErr w:type="spellEnd"/>
-      <w:r>
-        <w:rPr>
-          <w:sz w:val="16"/>
-          <w:szCs w:val="16"/>
-        </w:rPr>
-        <w:t xml:space="preserve"> test.</w:t>
+        <w:t xml:space="preserve">      Build the mx6dq sabre_ai board with explicit board rev a, but only build the sdma test.</w:t>
       </w:r>
     </w:p>
     <w:p>
@@ -4914,39 +4078,7 @@
           <w:sz w:val="16"/>
           <w:szCs w:val="16"/>
         </w:rPr>
-        <w:t xml:space="preserve">  </w:t>
-      </w:r>
-      <w:proofErr w:type="spellStart"/>
-      <w:r>
-        <w:rPr>
-          <w:sz w:val="16"/>
-          <w:szCs w:val="16"/>
-        </w:rPr>
-        <w:t>build_sdk</w:t>
-      </w:r>
-      <w:proofErr w:type="spellEnd"/>
-      <w:r>
-        <w:rPr>
-          <w:sz w:val="16"/>
-          <w:szCs w:val="16"/>
-        </w:rPr>
-        <w:t xml:space="preserve"> -target=mx6dq -board=evb -test=</w:t>
-      </w:r>
-      <w:proofErr w:type="spellStart"/>
-      <w:r>
-        <w:rPr>
-          <w:sz w:val="16"/>
-          <w:szCs w:val="16"/>
-        </w:rPr>
-        <w:t>gpmi</w:t>
-      </w:r>
-      <w:proofErr w:type="spellEnd"/>
-      <w:r>
-        <w:rPr>
-          <w:sz w:val="16"/>
-          <w:szCs w:val="16"/>
-        </w:rPr>
-        <w:t xml:space="preserve"> -no-build</w:t>
+        <w:t xml:space="preserve">  build_sdk -target=mx6dq -board=evb -test=gpmi -no-build</w:t>
       </w:r>
     </w:p>
     <w:p>
@@ -4983,39 +4115,7 @@
           <w:sz w:val="16"/>
           <w:szCs w:val="16"/>
         </w:rPr>
-        <w:t xml:space="preserve">      Generate the </w:t>
-      </w:r>
-      <w:proofErr w:type="spellStart"/>
-      <w:r>
-        <w:rPr>
-          <w:sz w:val="16"/>
-          <w:szCs w:val="16"/>
-        </w:rPr>
-        <w:t>makefiles</w:t>
-      </w:r>
-      <w:proofErr w:type="spellEnd"/>
-      <w:r>
-        <w:rPr>
-          <w:sz w:val="16"/>
-          <w:szCs w:val="16"/>
-        </w:rPr>
-        <w:t xml:space="preserve"> for mx6dq evb and the </w:t>
-      </w:r>
-      <w:proofErr w:type="spellStart"/>
-      <w:r>
-        <w:rPr>
-          <w:sz w:val="16"/>
-          <w:szCs w:val="16"/>
-        </w:rPr>
-        <w:t>gpmi</w:t>
-      </w:r>
-      <w:proofErr w:type="spellEnd"/>
-      <w:r>
-        <w:rPr>
-          <w:sz w:val="16"/>
-          <w:szCs w:val="16"/>
-        </w:rPr>
-        <w:t xml:space="preserve"> test, but don't actually run make.</w:t>
+        <w:t xml:space="preserve">      Generate the makefiles for mx6dq evb and the gpmi test, but don't actually run make.</w:t>
       </w:r>
     </w:p>
     <w:p>
@@ -5052,33 +4152,8 @@
           <w:sz w:val="16"/>
           <w:szCs w:val="16"/>
         </w:rPr>
-        <w:t xml:space="preserve">  </w:t>
-      </w:r>
-      <w:proofErr w:type="spellStart"/>
-      <w:r>
-        <w:rPr>
-          <w:sz w:val="16"/>
-          <w:szCs w:val="16"/>
-        </w:rPr>
-        <w:t>build_sdk</w:t>
-      </w:r>
-      <w:proofErr w:type="spellEnd"/>
-      <w:r>
-        <w:rPr>
-          <w:sz w:val="16"/>
-          <w:szCs w:val="16"/>
-        </w:rPr>
-        <w:t xml:space="preserve"> -target=all -test </w:t>
-      </w:r>
-      <w:proofErr w:type="spellStart"/>
-      <w:r>
-        <w:rPr>
-          <w:sz w:val="16"/>
-          <w:szCs w:val="16"/>
-        </w:rPr>
-        <w:t>vpu</w:t>
-      </w:r>
-      <w:proofErr w:type="spellEnd"/>
+        <w:t xml:space="preserve">  build_sdk -target=all -test vpu</w:t>
+      </w:r>
     </w:p>
     <w:p>
       <w:pPr>
@@ -5114,39 +4189,7 @@
           <w:sz w:val="16"/>
           <w:szCs w:val="16"/>
         </w:rPr>
-        <w:t xml:space="preserve">      Clean build of </w:t>
-      </w:r>
-      <w:proofErr w:type="spellStart"/>
-      <w:r>
-        <w:rPr>
-          <w:sz w:val="16"/>
-          <w:szCs w:val="16"/>
-        </w:rPr>
-        <w:t>vpu_test</w:t>
-      </w:r>
-      <w:proofErr w:type="spellEnd"/>
-      <w:r>
-        <w:rPr>
-          <w:sz w:val="16"/>
-          <w:szCs w:val="16"/>
-        </w:rPr>
-        <w:t xml:space="preserve"> for all valid combinations of target, board, and </w:t>
-      </w:r>
-      <w:proofErr w:type="spellStart"/>
-      <w:r>
-        <w:rPr>
-          <w:sz w:val="16"/>
-          <w:szCs w:val="16"/>
-        </w:rPr>
-        <w:t>board_rev</w:t>
-      </w:r>
-      <w:proofErr w:type="spellEnd"/>
-      <w:r>
-        <w:rPr>
-          <w:sz w:val="16"/>
-          <w:szCs w:val="16"/>
-        </w:rPr>
-        <w:t>.</w:t>
+        <w:t xml:space="preserve">      Clean build of vpu_test for all valid combinations of target, board, and board_rev.</w:t>
       </w:r>
     </w:p>
     <w:p>
@@ -5166,7 +4209,6 @@
       <w:r>
         <w:t xml:space="preserve">Running </w:t>
       </w:r>
-      <w:proofErr w:type="spellStart"/>
       <w:r>
         <w:rPr>
           <w:rStyle w:val="CodeChar"/>
@@ -5181,17 +4223,8 @@
         </w:rPr>
         <w:t>ld_sdk</w:t>
       </w:r>
-      <w:proofErr w:type="spellEnd"/>
-      <w:r>
-        <w:t xml:space="preserve"> will automatically generate </w:t>
-      </w:r>
-      <w:proofErr w:type="spellStart"/>
-      <w:r>
-        <w:t>makefiles</w:t>
-      </w:r>
-      <w:proofErr w:type="spellEnd"/>
-      <w:r>
-        <w:t xml:space="preserve"> for every directory listed in the .conf file (in the </w:t>
+      <w:r>
+        <w:t xml:space="preserve"> will automatically generate makefiles for every directory listed in the .conf file (in the </w:t>
       </w:r>
       <w:r>
         <w:rPr>
@@ -5216,7 +4249,6 @@
       <w:r>
         <w:t xml:space="preserve">directory) associated with the select target and board. A root level </w:t>
       </w:r>
-      <w:proofErr w:type="spellStart"/>
       <w:r>
         <w:rPr>
           <w:rStyle w:val="CodeChar"/>
@@ -5224,7 +4256,6 @@
         </w:rPr>
         <w:t>makefile</w:t>
       </w:r>
-      <w:proofErr w:type="spellEnd"/>
       <w:r>
         <w:t xml:space="preserve"> will also be created.</w:t>
       </w:r>
@@ -5240,13 +4271,8 @@
       <w:r>
         <w:t xml:space="preserve">this </w:t>
       </w:r>
-      <w:proofErr w:type="spellStart"/>
-      <w:r>
-        <w:t>makefile</w:t>
-      </w:r>
-      <w:proofErr w:type="spellEnd"/>
-      <w:r>
-        <w:t xml:space="preserve"> </w:t>
+      <w:r>
+        <w:t xml:space="preserve">makefile </w:t>
       </w:r>
       <w:r>
         <w:t>can</w:t>
@@ -5260,7 +4286,6 @@
       <w:r>
         <w:t xml:space="preserve"> The </w:t>
       </w:r>
-      <w:proofErr w:type="spellStart"/>
       <w:r>
         <w:rPr>
           <w:rStyle w:val="CodeChar"/>
@@ -5268,7 +4293,6 @@
         </w:rPr>
         <w:t>build_sdk</w:t>
       </w:r>
-      <w:proofErr w:type="spellEnd"/>
       <w:r>
         <w:t xml:space="preserve"> script must always be used to start a build.</w:t>
       </w:r>
@@ -5762,13 +4786,8 @@
               <w:t>Audio,</w:t>
             </w:r>
             <w:r>
-              <w:t xml:space="preserve"> SSI and </w:t>
-            </w:r>
-            <w:proofErr w:type="spellStart"/>
-            <w:r>
-              <w:t>audiomux</w:t>
-            </w:r>
-            <w:proofErr w:type="spellEnd"/>
+              <w:t xml:space="preserve"> SSI and audiomux</w:t>
+            </w:r>
           </w:p>
         </w:tc>
         <w:tc>
@@ -5964,14 +4983,12 @@
             <w:vAlign w:val="center"/>
           </w:tcPr>
           <w:p>
-            <w:proofErr w:type="spellStart"/>
             <w:r>
               <w:t>f</w:t>
             </w:r>
             <w:r>
               <w:t>lexcan</w:t>
             </w:r>
-            <w:proofErr w:type="spellEnd"/>
           </w:p>
         </w:tc>
         <w:tc>
@@ -6044,11 +5061,9 @@
             <w:vAlign w:val="center"/>
           </w:tcPr>
           <w:p>
-            <w:proofErr w:type="spellStart"/>
             <w:r>
               <w:t>cpu_utility</w:t>
             </w:r>
-            <w:proofErr w:type="spellEnd"/>
           </w:p>
         </w:tc>
         <w:tc>
@@ -6057,11 +5072,9 @@
             <w:vAlign w:val="center"/>
           </w:tcPr>
           <w:p>
-            <w:proofErr w:type="spellStart"/>
             <w:r>
               <w:t>cpu_get_cores</w:t>
             </w:r>
-            <w:proofErr w:type="spellEnd"/>
           </w:p>
         </w:tc>
         <w:tc>
@@ -6160,11 +5173,9 @@
             <w:vAlign w:val="center"/>
           </w:tcPr>
           <w:p>
-            <w:proofErr w:type="spellStart"/>
             <w:r>
               <w:t>enet</w:t>
             </w:r>
-            <w:proofErr w:type="spellEnd"/>
           </w:p>
         </w:tc>
         <w:tc>
@@ -6248,11 +5259,9 @@
             <w:vAlign w:val="center"/>
           </w:tcPr>
           <w:p>
-            <w:proofErr w:type="spellStart"/>
             <w:r>
               <w:t>epit</w:t>
             </w:r>
-            <w:proofErr w:type="spellEnd"/>
           </w:p>
         </w:tc>
         <w:tc>
@@ -6348,7 +5357,6 @@
             <w:vAlign w:val="center"/>
           </w:tcPr>
           <w:p>
-            <w:proofErr w:type="spellStart"/>
             <w:r>
               <w:t>g</w:t>
             </w:r>
@@ -6358,7 +5366,6 @@
             <w:r>
               <w:t>_multicore</w:t>
             </w:r>
-            <w:proofErr w:type="spellEnd"/>
           </w:p>
         </w:tc>
         <w:tc>
@@ -6454,11 +5461,9 @@
             <w:vAlign w:val="center"/>
           </w:tcPr>
           <w:p>
-            <w:proofErr w:type="spellStart"/>
             <w:r>
               <w:t>gic_sgi</w:t>
             </w:r>
-            <w:proofErr w:type="spellEnd"/>
           </w:p>
         </w:tc>
         <w:tc>
@@ -6551,11 +5556,9 @@
             <w:vAlign w:val="center"/>
           </w:tcPr>
           <w:p>
-            <w:proofErr w:type="spellStart"/>
             <w:r>
               <w:t>gpmi</w:t>
             </w:r>
-            <w:proofErr w:type="spellEnd"/>
           </w:p>
         </w:tc>
         <w:tc>
@@ -6639,11 +5642,9 @@
             <w:vAlign w:val="center"/>
           </w:tcPr>
           <w:p>
-            <w:proofErr w:type="spellStart"/>
             <w:r>
               <w:t>gpt</w:t>
             </w:r>
-            <w:proofErr w:type="spellEnd"/>
           </w:p>
         </w:tc>
         <w:tc>
@@ -6736,11 +5737,9 @@
             <w:vAlign w:val="center"/>
           </w:tcPr>
           <w:p>
-            <w:proofErr w:type="spellStart"/>
             <w:r>
               <w:t>gpu</w:t>
             </w:r>
-            <w:proofErr w:type="spellEnd"/>
           </w:p>
         </w:tc>
         <w:tc>
@@ -6824,11 +5823,9 @@
             <w:vAlign w:val="center"/>
           </w:tcPr>
           <w:p>
-            <w:proofErr w:type="spellStart"/>
             <w:r>
               <w:t>hdmi</w:t>
             </w:r>
-            <w:proofErr w:type="spellEnd"/>
           </w:p>
         </w:tc>
         <w:tc>
@@ -7019,11 +6016,9 @@
             <w:vAlign w:val="center"/>
           </w:tcPr>
           <w:p>
-            <w:proofErr w:type="spellStart"/>
             <w:r>
               <w:t>ipu</w:t>
             </w:r>
-            <w:proofErr w:type="spellEnd"/>
           </w:p>
         </w:tc>
         <w:tc>
@@ -7116,11 +6111,9 @@
             <w:vAlign w:val="center"/>
           </w:tcPr>
           <w:p>
-            <w:proofErr w:type="spellStart"/>
             <w:r>
               <w:t>ipu</w:t>
             </w:r>
-            <w:proofErr w:type="spellEnd"/>
           </w:p>
         </w:tc>
         <w:tc>
@@ -7213,11 +6206,9 @@
             <w:vAlign w:val="center"/>
           </w:tcPr>
           <w:p>
-            <w:proofErr w:type="spellStart"/>
             <w:r>
               <w:t>kpp</w:t>
             </w:r>
-            <w:proofErr w:type="spellEnd"/>
           </w:p>
         </w:tc>
         <w:tc>
@@ -7304,13 +6295,9 @@
             <w:vAlign w:val="center"/>
           </w:tcPr>
           <w:p>
-            <w:proofErr w:type="spellStart"/>
-            <w:proofErr w:type="gramStart"/>
             <w:r>
               <w:t>mipi</w:t>
             </w:r>
-            <w:proofErr w:type="spellEnd"/>
-            <w:proofErr w:type="gramEnd"/>
           </w:p>
         </w:tc>
         <w:tc>
@@ -7394,11 +6381,9 @@
             <w:vAlign w:val="center"/>
           </w:tcPr>
           <w:p>
-            <w:proofErr w:type="spellStart"/>
             <w:r>
               <w:t>ocotp</w:t>
             </w:r>
-            <w:proofErr w:type="spellEnd"/>
           </w:p>
         </w:tc>
         <w:tc>
@@ -7491,11 +6476,9 @@
             <w:vAlign w:val="center"/>
           </w:tcPr>
           <w:p>
-            <w:proofErr w:type="spellStart"/>
             <w:r>
               <w:t>power_modes</w:t>
             </w:r>
-            <w:proofErr w:type="spellEnd"/>
           </w:p>
         </w:tc>
         <w:tc>
@@ -7577,11 +6560,9 @@
             <w:vAlign w:val="center"/>
           </w:tcPr>
           <w:p>
-            <w:proofErr w:type="spellStart"/>
             <w:r>
               <w:t>PCIe</w:t>
             </w:r>
-            <w:proofErr w:type="spellEnd"/>
           </w:p>
         </w:tc>
         <w:tc>
@@ -7590,11 +6571,9 @@
             <w:vAlign w:val="center"/>
           </w:tcPr>
           <w:p>
-            <w:proofErr w:type="spellStart"/>
             <w:r>
               <w:t>pcie</w:t>
             </w:r>
-            <w:proofErr w:type="spellEnd"/>
           </w:p>
         </w:tc>
         <w:tc>
@@ -7678,11 +6657,9 @@
             <w:vAlign w:val="center"/>
           </w:tcPr>
           <w:p>
-            <w:proofErr w:type="spellStart"/>
             <w:r>
               <w:t>pmu</w:t>
             </w:r>
-            <w:proofErr w:type="spellEnd"/>
           </w:p>
         </w:tc>
         <w:tc>
@@ -7778,11 +6755,9 @@
             <w:vAlign w:val="center"/>
           </w:tcPr>
           <w:p>
-            <w:proofErr w:type="spellStart"/>
             <w:r>
               <w:t>pwm</w:t>
             </w:r>
-            <w:proofErr w:type="spellEnd"/>
           </w:p>
         </w:tc>
         <w:tc>
@@ -7869,14 +6844,12 @@
             <w:vAlign w:val="center"/>
           </w:tcPr>
           <w:p>
-            <w:proofErr w:type="spellStart"/>
             <w:r>
               <w:t>s</w:t>
             </w:r>
             <w:r>
               <w:t>ata</w:t>
             </w:r>
-            <w:proofErr w:type="spellEnd"/>
           </w:p>
         </w:tc>
         <w:tc>
@@ -7969,11 +6942,9 @@
             <w:vAlign w:val="center"/>
           </w:tcPr>
           <w:p>
-            <w:proofErr w:type="spellStart"/>
             <w:r>
               <w:t>sdma</w:t>
             </w:r>
-            <w:proofErr w:type="spellEnd"/>
           </w:p>
         </w:tc>
         <w:tc>
@@ -8066,11 +7037,9 @@
             <w:vAlign w:val="center"/>
           </w:tcPr>
           <w:p>
-            <w:proofErr w:type="spellStart"/>
             <w:r>
               <w:t>snvs_rtc</w:t>
             </w:r>
-            <w:proofErr w:type="spellEnd"/>
           </w:p>
         </w:tc>
         <w:tc>
@@ -8163,11 +7132,9 @@
             <w:vAlign w:val="center"/>
           </w:tcPr>
           <w:p>
-            <w:proofErr w:type="spellStart"/>
             <w:r>
               <w:t>snvs_srtc</w:t>
             </w:r>
-            <w:proofErr w:type="spellEnd"/>
           </w:p>
         </w:tc>
         <w:tc>
@@ -8260,11 +7227,9 @@
             <w:vAlign w:val="center"/>
           </w:tcPr>
           <w:p>
-            <w:proofErr w:type="spellStart"/>
             <w:r>
               <w:t>spi</w:t>
             </w:r>
-            <w:proofErr w:type="spellEnd"/>
           </w:p>
         </w:tc>
         <w:tc>
@@ -8446,11 +7411,9 @@
             <w:vAlign w:val="center"/>
           </w:tcPr>
           <w:p>
-            <w:proofErr w:type="spellStart"/>
             <w:r>
               <w:t>tempmon</w:t>
             </w:r>
-            <w:proofErr w:type="spellEnd"/>
           </w:p>
         </w:tc>
         <w:tc>
@@ -8556,11 +7519,9 @@
             <w:vAlign w:val="center"/>
           </w:tcPr>
           <w:p>
-            <w:proofErr w:type="spellStart"/>
             <w:r>
               <w:t>uart</w:t>
             </w:r>
-            <w:proofErr w:type="spellEnd"/>
           </w:p>
         </w:tc>
         <w:tc>
@@ -8653,14 +7614,12 @@
             <w:vAlign w:val="center"/>
           </w:tcPr>
           <w:p>
-            <w:proofErr w:type="spellStart"/>
             <w:r>
               <w:t>u</w:t>
             </w:r>
             <w:r>
               <w:t>sb</w:t>
             </w:r>
-            <w:proofErr w:type="spellEnd"/>
           </w:p>
         </w:tc>
         <w:tc>
@@ -8747,11 +7706,9 @@
             <w:vAlign w:val="center"/>
           </w:tcPr>
           <w:p>
-            <w:proofErr w:type="spellStart"/>
             <w:r>
               <w:t>usdhc</w:t>
             </w:r>
-            <w:proofErr w:type="spellEnd"/>
           </w:p>
         </w:tc>
         <w:tc>
@@ -8847,13 +7804,9 @@
             <w:vAlign w:val="center"/>
           </w:tcPr>
           <w:p>
-            <w:proofErr w:type="spellStart"/>
-            <w:proofErr w:type="gramStart"/>
             <w:r>
               <w:t>vpu</w:t>
             </w:r>
-            <w:proofErr w:type="spellEnd"/>
-            <w:proofErr w:type="gramEnd"/>
           </w:p>
         </w:tc>
         <w:tc>
@@ -8943,11 +7896,9 @@
             <w:vAlign w:val="center"/>
           </w:tcPr>
           <w:p>
-            <w:proofErr w:type="spellStart"/>
             <w:r>
               <w:t>wdog</w:t>
             </w:r>
-            <w:proofErr w:type="spellEnd"/>
           </w:p>
         </w:tc>
         <w:tc>
@@ -9040,13 +7991,9 @@
             <w:vAlign w:val="center"/>
           </w:tcPr>
           <w:p>
-            <w:proofErr w:type="spellStart"/>
-            <w:proofErr w:type="gramStart"/>
             <w:r>
               <w:t>eim</w:t>
             </w:r>
-            <w:proofErr w:type="spellEnd"/>
-            <w:proofErr w:type="gramEnd"/>
           </w:p>
         </w:tc>
         <w:tc>
@@ -9262,27 +8209,13 @@
         <w:rPr>
           <w:sz w:val="22"/>
         </w:rPr>
-        <w:t xml:space="preserve"> are </w:t>
-      </w:r>
-      <w:proofErr w:type="gramStart"/>
-      <w:r>
-        <w:rPr>
-          <w:sz w:val="22"/>
-        </w:rPr>
-        <w:t>supported</w:t>
-      </w:r>
-      <w:r>
-        <w:rPr>
-          <w:sz w:val="22"/>
-        </w:rPr>
-        <w:t>,</w:t>
-      </w:r>
-      <w:proofErr w:type="gramEnd"/>
-      <w:r>
-        <w:rPr>
-          <w:sz w:val="22"/>
-        </w:rPr>
-        <w:t xml:space="preserve"> otherwise the supported revision is specified</w:t>
+        <w:t xml:space="preserve"> are supported</w:t>
+      </w:r>
+      <w:r>
+        <w:rPr>
+          <w:sz w:val="22"/>
+        </w:rPr>
+        <w:t>, otherwise the supported revision is specified</w:t>
       </w:r>
       <w:r>
         <w:rPr>
@@ -9420,21 +8353,7 @@
         <w:rPr>
           <w:i/>
         </w:rPr>
-        <w:t>&lt;</w:t>
-      </w:r>
-      <w:proofErr w:type="spellStart"/>
-      <w:r>
-        <w:rPr>
-          <w:i/>
-        </w:rPr>
-        <w:t>cpu</w:t>
-      </w:r>
-      <w:proofErr w:type="spellEnd"/>
-      <w:r>
-        <w:rPr>
-          <w:i/>
-        </w:rPr>
-        <w:t>&gt;</w:t>
+        <w:t>&lt;cpu&gt;</w:t>
       </w:r>
       <w:r>
         <w:t>/</w:t>
@@ -9503,13 +8422,8 @@
         <w:pStyle w:val="Code"/>
         <w:ind w:left="720"/>
       </w:pPr>
-      <w:proofErr w:type="gramStart"/>
-      <w:r>
-        <w:t>mx6dq</w:t>
-      </w:r>
-      <w:proofErr w:type="gramEnd"/>
-      <w:r>
-        <w:t>_sabre_ai_rev_a-vpu-sdk.</w:t>
+      <w:r>
+        <w:t>mx6dq_sabre_ai_rev_a-vpu-sdk.</w:t>
       </w:r>
       <w:r>
         <w:t>elf</w:t>
@@ -9520,16 +8434,11 @@
         <w:pStyle w:val="Code"/>
         <w:ind w:left="720"/>
       </w:pPr>
-      <w:proofErr w:type="gramStart"/>
       <w:r>
         <w:t>mx6</w:t>
       </w:r>
       <w:r>
-        <w:t>dq</w:t>
-      </w:r>
-      <w:proofErr w:type="gramEnd"/>
-      <w:r>
-        <w:t>_</w:t>
+        <w:t>dq_</w:t>
       </w:r>
       <w:r>
         <w:t>sabre_ai</w:t>
@@ -9552,13 +8461,8 @@
         <w:pStyle w:val="Code"/>
         <w:ind w:left="720"/>
       </w:pPr>
-      <w:proofErr w:type="gramStart"/>
-      <w:r>
-        <w:t>mx6dq</w:t>
-      </w:r>
-      <w:proofErr w:type="gramEnd"/>
-      <w:r>
-        <w:t>_sabre_ai_rev_a-vpu-sdk.map</w:t>
+      <w:r>
+        <w:t>mx6dq_sabre_ai_rev_a-vpu-sdk.map</w:t>
       </w:r>
     </w:p>
     <w:p/>
@@ -9658,21 +8562,7 @@
         <w:rPr>
           <w:sz w:val="20"/>
         </w:rPr>
-        <w:t xml:space="preserve">Build mx6sdl evb </w:t>
-      </w:r>
-      <w:proofErr w:type="spellStart"/>
-      <w:r>
-        <w:rPr>
-          <w:sz w:val="20"/>
-        </w:rPr>
-        <w:t>rev_b</w:t>
-      </w:r>
-      <w:proofErr w:type="spellEnd"/>
-      <w:r>
-        <w:rPr>
-          <w:sz w:val="20"/>
-        </w:rPr>
-        <w:t xml:space="preserve"> ALL passed!</w:t>
+        <w:t>Build mx6sdl evb rev_b ALL passed!</w:t>
       </w:r>
     </w:p>
     <w:p/>
@@ -9700,14 +8590,12 @@
       <w:r>
         <w:t xml:space="preserve"> to the </w:t>
       </w:r>
-      <w:proofErr w:type="spellStart"/>
       <w:r>
         <w:rPr>
           <w:rStyle w:val="CodeChar"/>
         </w:rPr>
         <w:t>build_sdk</w:t>
       </w:r>
-      <w:proofErr w:type="spellEnd"/>
       <w:r>
         <w:t xml:space="preserve"> command line</w:t>
       </w:r>
@@ -9721,11 +8609,7 @@
         <w:t>directory</w:t>
       </w:r>
       <w:r>
-        <w:t xml:space="preserve"> found </w:t>
-      </w:r>
-      <w:proofErr w:type="gramStart"/>
-      <w:r>
-        <w:t>under</w:t>
+        <w:t xml:space="preserve"> found under</w:t>
       </w:r>
       <w:r>
         <w:t xml:space="preserve"> </w:t>
@@ -9737,7 +8621,6 @@
         </w:rPr>
         <w:t>./</w:t>
       </w:r>
-      <w:proofErr w:type="gramEnd"/>
       <w:r>
         <w:rPr>
           <w:rStyle w:val="CodeChar"/>
@@ -9766,21 +8649,8 @@
       <w:r>
         <w:t>./tools/</w:t>
       </w:r>
-      <w:proofErr w:type="spellStart"/>
-      <w:r>
-        <w:t>build_sdk</w:t>
-      </w:r>
-      <w:proofErr w:type="spellEnd"/>
-      <w:r>
-        <w:t xml:space="preserve"> -t mx6dq -b sabre_ai -v a -test </w:t>
-      </w:r>
-      <w:proofErr w:type="spellStart"/>
-      <w:r>
-        <w:t>sdma</w:t>
-      </w:r>
-      <w:proofErr w:type="spellEnd"/>
-      <w:r>
-        <w:t xml:space="preserve"> -clean</w:t>
+      <w:r>
+        <w:t>build_sdk -t mx6dq -b sabre_ai -v a -test sdma -clean</w:t>
       </w:r>
     </w:p>
     <w:p>
@@ -9856,33 +8726,20 @@
         <w:t xml:space="preserve">software </w:t>
       </w:r>
       <w:r>
-        <w:t xml:space="preserve">such </w:t>
-      </w:r>
-      <w:proofErr w:type="spellStart"/>
-      <w:r>
-        <w:t>Tera</w:t>
+        <w:t>such Tera</w:t>
       </w:r>
       <w:r>
         <w:t>T</w:t>
       </w:r>
       <w:r>
-        <w:t>erm</w:t>
-      </w:r>
-      <w:proofErr w:type="spellEnd"/>
+        <w:t>erm, mini</w:t>
+      </w:r>
+      <w:r>
+        <w:t>com</w:t>
+      </w:r>
       <w:r>
         <w:t xml:space="preserve">, </w:t>
       </w:r>
-      <w:proofErr w:type="spellStart"/>
-      <w:r>
-        <w:t>mini</w:t>
-      </w:r>
-      <w:r>
-        <w:t>com</w:t>
-      </w:r>
-      <w:proofErr w:type="spellEnd"/>
-      <w:r>
-        <w:t xml:space="preserve">, </w:t>
-      </w:r>
       <w:r>
         <w:t>H</w:t>
       </w:r>
@@ -10021,15 +8878,7 @@
       </w:pPr>
       <w:r>
         <w:tab/>
-        <w:t>./tools/</w:t>
-      </w:r>
-      <w:proofErr w:type="spellStart"/>
-      <w:r>
-        <w:t>rvd</w:t>
-      </w:r>
-      <w:proofErr w:type="spellEnd"/>
-      <w:r>
-        <w:t>/</w:t>
+        <w:t>./tools/rvd/</w:t>
       </w:r>
       <w:r>
         <w:t>mx6dq_init.inc</w:t>
@@ -10110,21 +8959,7 @@
         <w:rPr>
           <w:sz w:val="20"/>
         </w:rPr>
-        <w:t xml:space="preserve">&lt;LIST name="DWLD_IN_SDP" </w:t>
-      </w:r>
-      <w:proofErr w:type="spellStart"/>
-      <w:r>
-        <w:rPr>
-          <w:sz w:val="20"/>
-        </w:rPr>
-        <w:t>desc</w:t>
-      </w:r>
-      <w:proofErr w:type="spellEnd"/>
-      <w:r>
-        <w:rPr>
-          <w:sz w:val="20"/>
-        </w:rPr>
-        <w:t>="Download and execute a binary!"&gt;</w:t>
+        <w:t>&lt;LIST name="DWLD_IN_SDP" desc="Download and execute a binary!"&gt;</w:t>
       </w:r>
     </w:p>
     <w:p>
@@ -10205,27 +9040,13 @@
         <w:rPr>
           <w:sz w:val="20"/>
         </w:rPr>
-        <w:t xml:space="preserve">    &lt;CMD type="jump"&gt;Jumping to SDK image</w:t>
-      </w:r>
-      <w:proofErr w:type="gramStart"/>
+        <w:t xml:space="preserve">    &lt;CMD type="jump"&gt;Jumping to SDK image.</w:t>
+      </w:r>
       <w:r>
         <w:rPr>
           <w:sz w:val="20"/>
         </w:rPr>
-        <w:t>.</w:t>
-      </w:r>
-      <w:r>
-        <w:rPr>
-          <w:sz w:val="20"/>
-        </w:rPr>
-        <w:t>&lt;</w:t>
-      </w:r>
-      <w:proofErr w:type="gramEnd"/>
-      <w:r>
-        <w:rPr>
-          <w:sz w:val="20"/>
-        </w:rPr>
-        <w:t>/CMD&gt;</w:t>
+        <w:t>&lt;/CMD&gt;</w:t>
       </w:r>
     </w:p>
     <w:p>
@@ -10367,34 +9188,27 @@
         <w:pStyle w:val="Code"/>
         <w:ind w:left="900" w:hanging="180"/>
       </w:pPr>
-      <w:proofErr w:type="gramStart"/>
       <w:r>
         <w:t>cfimager</w:t>
       </w:r>
-      <w:proofErr w:type="gramEnd"/>
-      <w:r>
-        <w:t>-imx.exe –o 0x0 –f ./output/mx6dq/</w:t>
-      </w:r>
-      <w:proofErr w:type="spellStart"/>
+      <w:r>
+        <w:t>-imx.exe –o 0x0 –f ./output/mx6dq/evb</w:t>
+      </w:r>
+      <w:r>
+        <w:t>_rev_a</w:t>
+      </w:r>
+      <w:r>
+        <w:t>/bin/mx6dq</w:t>
+      </w:r>
+      <w:r>
+        <w:t>_</w:t>
+      </w:r>
       <w:r>
         <w:t>evb</w:t>
       </w:r>
       <w:r>
         <w:t>_rev_a</w:t>
       </w:r>
-      <w:proofErr w:type="spellEnd"/>
-      <w:r>
-        <w:t>/bin/mx6dq</w:t>
-      </w:r>
-      <w:r>
-        <w:t>_</w:t>
-      </w:r>
-      <w:r>
-        <w:t>evb</w:t>
-      </w:r>
-      <w:r>
-        <w:t>_rev_a</w:t>
-      </w:r>
       <w:r>
         <w:t xml:space="preserve">-ALL-sdk.bin –d </w:t>
       </w:r>
@@ -10432,28 +9246,13 @@
           <w:rStyle w:val="CodeChar"/>
           <w:sz w:val="22"/>
         </w:rPr>
-        <w:t>F</w:t>
-      </w:r>
-      <w:proofErr w:type="gramStart"/>
-      <w:r>
-        <w:rPr>
-          <w:rStyle w:val="CodeChar"/>
-          <w:sz w:val="22"/>
-        </w:rPr>
-        <w:t>:</w:t>
+        <w:t>F:</w:t>
       </w:r>
       <w:r>
         <w:rPr>
           <w:lang w:eastAsia="zh-CN"/>
         </w:rPr>
-        <w:t>,</w:t>
-      </w:r>
-      <w:proofErr w:type="gramEnd"/>
-      <w:r>
-        <w:rPr>
-          <w:lang w:eastAsia="zh-CN"/>
-        </w:rPr>
-        <w:t xml:space="preserve"> type the following:</w:t>
+        <w:t>, type the following:</w:t>
       </w:r>
     </w:p>
     <w:p>
@@ -10468,20 +9267,11 @@
         <w:pStyle w:val="Code"/>
         <w:ind w:left="900" w:hanging="180"/>
       </w:pPr>
-      <w:proofErr w:type="gramStart"/>
-      <w:r>
-        <w:t>cfimager</w:t>
-      </w:r>
-      <w:proofErr w:type="gramEnd"/>
-      <w:r>
-        <w:t>-imx.exe –o 0</w:t>
-      </w:r>
-      <w:r>
-        <w:t>x0 –f ./output/mx6dq/</w:t>
-      </w:r>
-      <w:proofErr w:type="spellStart"/>
-      <w:r>
-        <w:t>evb</w:t>
+      <w:r>
+        <w:t>cfimager-imx.exe –o 0</w:t>
+      </w:r>
+      <w:r>
+        <w:t>x0 –f ./output/mx6dq/evb</w:t>
       </w:r>
       <w:r>
         <w:t>_</w:t>
@@ -10489,7 +9279,6 @@
       <w:r>
         <w:t>rev_a</w:t>
       </w:r>
-      <w:proofErr w:type="spellEnd"/>
       <w:r>
         <w:t>/bin/</w:t>
       </w:r>
@@ -10558,22 +9347,18 @@
         <w:pStyle w:val="Code"/>
         <w:ind w:left="900" w:hanging="180"/>
       </w:pPr>
-      <w:proofErr w:type="gramStart"/>
       <w:r>
         <w:t>cfimager</w:t>
       </w:r>
-      <w:proofErr w:type="gramEnd"/>
       <w:r>
         <w:t>-imx.exe –o 0x0 –f ./output/mx6dq/evb</w:t>
       </w:r>
       <w:r>
         <w:t xml:space="preserve"> </w:t>
       </w:r>
-      <w:proofErr w:type="spellStart"/>
       <w:r>
         <w:t>rev_a</w:t>
       </w:r>
-      <w:proofErr w:type="spellEnd"/>
       <w:r>
         <w:t>/bin/</w:t>
       </w:r>
@@ -10641,7 +9426,6 @@
         </w:rPr>
         <w:t xml:space="preserve"> </w:t>
       </w:r>
-      <w:proofErr w:type="spellStart"/>
       <w:r>
         <w:rPr>
           <w:rStyle w:val="CodeChar"/>
@@ -10649,7 +9433,6 @@
         </w:rPr>
         <w:t>dd</w:t>
       </w:r>
-      <w:proofErr w:type="spellEnd"/>
       <w:r>
         <w:rPr>
           <w:lang w:eastAsia="zh-CN"/>
@@ -10681,25 +9464,14 @@
         <w:pStyle w:val="Code"/>
         <w:ind w:left="900" w:hanging="180"/>
       </w:pPr>
-      <w:proofErr w:type="spellStart"/>
-      <w:proofErr w:type="gramStart"/>
-      <w:r>
-        <w:t>dd</w:t>
-      </w:r>
-      <w:proofErr w:type="spellEnd"/>
-      <w:proofErr w:type="gramEnd"/>
-      <w:r>
-        <w:t xml:space="preserve"> if=output/mx6</w:t>
+      <w:r>
+        <w:t>dd if=output/mx6</w:t>
       </w:r>
       <w:r>
         <w:t>dq</w:t>
       </w:r>
       <w:r>
-        <w:t>/</w:t>
-      </w:r>
-      <w:proofErr w:type="spellStart"/>
-      <w:r>
-        <w:t>evb</w:t>
+        <w:t>/evb</w:t>
       </w:r>
       <w:r>
         <w:t>_</w:t>
@@ -10707,7 +9479,6 @@
       <w:r>
         <w:t>rev_a</w:t>
       </w:r>
-      <w:proofErr w:type="spellEnd"/>
       <w:r>
         <w:t>/bin/</w:t>
       </w:r>
@@ -10715,31 +9486,10 @@
         <w:t>mx6dq_evb_rev_a</w:t>
       </w:r>
       <w:r>
-        <w:t>-ALL-sdk.bin of=/</w:t>
-      </w:r>
-      <w:proofErr w:type="spellStart"/>
-      <w:r>
-        <w:t>dev</w:t>
-      </w:r>
-      <w:proofErr w:type="spellEnd"/>
-      <w:r>
-        <w:t>/</w:t>
-      </w:r>
-      <w:proofErr w:type="spellStart"/>
-      <w:r>
-        <w:t>sdx</w:t>
-      </w:r>
-      <w:proofErr w:type="spellEnd"/>
-      <w:r>
-        <w:t xml:space="preserve"> seek=2 skip=2 </w:t>
-      </w:r>
-      <w:proofErr w:type="spellStart"/>
-      <w:r>
-        <w:t>bs</w:t>
-      </w:r>
-      <w:proofErr w:type="spellEnd"/>
-      <w:r>
-        <w:t xml:space="preserve">=512 </w:t>
+        <w:t xml:space="preserve">-ALL-sdk.bin of=/dev/sdx seek=2 skip=2 </w:t>
+      </w:r>
+      <w:r>
+        <w:t xml:space="preserve">bs=512 </w:t>
       </w:r>
       <w:r>
         <w:t>&amp;&amp; sync</w:t>
@@ -10764,33 +9514,8 @@
           <w:rStyle w:val="CodeChar"/>
           <w:sz w:val="22"/>
         </w:rPr>
-        <w:t>/</w:t>
-      </w:r>
-      <w:proofErr w:type="spellStart"/>
-      <w:r>
-        <w:rPr>
-          <w:rStyle w:val="CodeChar"/>
-          <w:sz w:val="22"/>
-        </w:rPr>
-        <w:t>dev</w:t>
-      </w:r>
-      <w:proofErr w:type="spellEnd"/>
-      <w:r>
-        <w:rPr>
-          <w:rStyle w:val="CodeChar"/>
-          <w:sz w:val="22"/>
-        </w:rPr>
-        <w:t>/</w:t>
-      </w:r>
-      <w:proofErr w:type="spellStart"/>
-      <w:r>
-        <w:rPr>
-          <w:rStyle w:val="CodeChar"/>
-          <w:sz w:val="22"/>
-        </w:rPr>
-        <w:t>sdx</w:t>
-      </w:r>
-      <w:proofErr w:type="spellEnd"/>
+        <w:t>/dev/sdx</w:t>
+      </w:r>
       <w:r>
         <w:rPr>
           <w:lang w:eastAsia="zh-CN"/>
@@ -11130,56 +9855,26 @@
         <w:rPr>
           <w:rStyle w:val="CodeChar"/>
         </w:rPr>
-        <w:t>./sdk/drivers/&lt;</w:t>
-      </w:r>
-      <w:proofErr w:type="spellStart"/>
+        <w:t>./sdk/drivers/&lt;new_driver&gt;/src</w:t>
+      </w:r>
+      <w:r>
+        <w:t xml:space="preserve">, </w:t>
+      </w:r>
+      <w:r>
+        <w:t xml:space="preserve">and its </w:t>
+      </w:r>
+      <w:r>
+        <w:t xml:space="preserve">unit </w:t>
+      </w:r>
+      <w:r>
+        <w:t xml:space="preserve">test into </w:t>
+      </w:r>
       <w:r>
         <w:rPr>
           <w:rStyle w:val="CodeChar"/>
-        </w:rPr>
-        <w:t>new_driver</w:t>
-      </w:r>
-      <w:proofErr w:type="spellEnd"/>
-      <w:r>
-        <w:rPr>
-          <w:rStyle w:val="CodeChar"/>
-        </w:rPr>
-        <w:t>&gt;/src</w:t>
-      </w:r>
-      <w:r>
-        <w:t xml:space="preserve">, </w:t>
-      </w:r>
-      <w:r>
-        <w:t xml:space="preserve">and its </w:t>
-      </w:r>
-      <w:r>
-        <w:t xml:space="preserve">unit </w:t>
-      </w:r>
-      <w:r>
-        <w:t xml:space="preserve">test into </w:t>
-      </w:r>
-      <w:r>
-        <w:rPr>
-          <w:rStyle w:val="CodeChar"/>
-          <w:sz w:val="22"/>
-        </w:rPr>
-        <w:t>./sdk/</w:t>
-      </w:r>
-      <w:proofErr w:type="spellStart"/>
-      <w:r>
-        <w:rPr>
-          <w:rStyle w:val="CodeChar"/>
-          <w:sz w:val="22"/>
-        </w:rPr>
-        <w:t>new_driver</w:t>
-      </w:r>
-      <w:proofErr w:type="spellEnd"/>
-      <w:r>
-        <w:rPr>
-          <w:rStyle w:val="CodeChar"/>
-          <w:sz w:val="22"/>
-        </w:rPr>
-        <w:t>/test</w:t>
+          <w:sz w:val="22"/>
+        </w:rPr>
+        <w:t>./sdk/new_driver/test</w:t>
       </w:r>
       <w:r>
         <w:t>.</w:t>
@@ -11257,14 +9952,12 @@
         </w:rPr>
         <w:t>&lt;</w:t>
       </w:r>
-      <w:proofErr w:type="spellStart"/>
       <w:r>
         <w:rPr>
           <w:i/>
         </w:rPr>
         <w:t>new_driver</w:t>
       </w:r>
-      <w:proofErr w:type="spellEnd"/>
       <w:r>
         <w:rPr>
           <w:i/>
@@ -11295,14 +9988,12 @@
         </w:rPr>
         <w:t>&lt;</w:t>
       </w:r>
-      <w:proofErr w:type="spellStart"/>
       <w:r>
         <w:rPr>
           <w:i/>
         </w:rPr>
         <w:t>new_driver</w:t>
       </w:r>
-      <w:proofErr w:type="spellEnd"/>
       <w:r>
         <w:rPr>
           <w:i/>
@@ -11362,115 +10053,56 @@
         </w:rPr>
         <w:t xml:space="preserve"> </w:t>
       </w:r>
-      <w:proofErr w:type="spellStart"/>
       <w:r>
         <w:rPr>
           <w:rStyle w:val="CodeChar"/>
           <w:sz w:val="22"/>
         </w:rPr>
-        <w:t>new_driver_</w:t>
-      </w:r>
-      <w:proofErr w:type="gramStart"/>
+        <w:t>new_driver_test(void)</w:t>
+      </w:r>
+      <w:r>
+        <w:t xml:space="preserve">. </w:t>
+      </w:r>
+      <w:r>
+        <w:t xml:space="preserve">Hence, when </w:t>
+      </w:r>
+      <w:r>
+        <w:t>building, the parameter “</w:t>
+      </w:r>
       <w:r>
         <w:rPr>
           <w:rStyle w:val="CodeChar"/>
           <w:sz w:val="22"/>
         </w:rPr>
-        <w:t>test</w:t>
-      </w:r>
-      <w:proofErr w:type="spellEnd"/>
+        <w:t>– new_driver</w:t>
+      </w:r>
+      <w:r>
+        <w:t>”</w:t>
+      </w:r>
+      <w:r>
+        <w:t xml:space="preserve"> can simply be </w:t>
+      </w:r>
+      <w:r>
+        <w:t>used.</w:t>
+      </w:r>
+    </w:p>
+    <w:p/>
+    <w:p>
+      <w:r>
+        <w:t xml:space="preserve">When using the build ALL option, this test can also be added into the function </w:t>
+      </w:r>
       <w:r>
         <w:rPr>
           <w:rStyle w:val="CodeChar"/>
-          <w:sz w:val="22"/>
-        </w:rPr>
-        <w:t>(</w:t>
-      </w:r>
-      <w:proofErr w:type="gramEnd"/>
+        </w:rPr>
+        <w:t xml:space="preserve">void </w:t>
+      </w:r>
       <w:r>
         <w:rPr>
           <w:rStyle w:val="CodeChar"/>
           <w:sz w:val="22"/>
         </w:rPr>
-        <w:t>void)</w:t>
-      </w:r>
-      <w:r>
-        <w:t xml:space="preserve">. </w:t>
-      </w:r>
-      <w:r>
-        <w:t xml:space="preserve">Hence, when </w:t>
-      </w:r>
-      <w:r>
-        <w:t>building, the parameter “</w:t>
-      </w:r>
-      <w:r>
-        <w:rPr>
-          <w:rStyle w:val="CodeChar"/>
-          <w:sz w:val="22"/>
-        </w:rPr>
-        <w:t xml:space="preserve">– </w:t>
-      </w:r>
-      <w:proofErr w:type="spellStart"/>
-      <w:r>
-        <w:rPr>
-          <w:rStyle w:val="CodeChar"/>
-          <w:sz w:val="22"/>
-        </w:rPr>
-        <w:t>new_driver</w:t>
-      </w:r>
-      <w:proofErr w:type="spellEnd"/>
-      <w:r>
-        <w:t>”</w:t>
-      </w:r>
-      <w:r>
-        <w:t xml:space="preserve"> can simply be </w:t>
-      </w:r>
-      <w:r>
-        <w:t>used.</w:t>
-      </w:r>
-    </w:p>
-    <w:p/>
-    <w:p>
-      <w:r>
-        <w:t xml:space="preserve">When using the build ALL option, this test can also be added into the function </w:t>
-      </w:r>
-      <w:r>
-        <w:rPr>
-          <w:rStyle w:val="CodeChar"/>
-        </w:rPr>
-        <w:t xml:space="preserve">void </w:t>
-      </w:r>
-      <w:proofErr w:type="spellStart"/>
-      <w:r>
-        <w:rPr>
-          <w:rStyle w:val="CodeChar"/>
-          <w:sz w:val="22"/>
-        </w:rPr>
-        <w:t>ALL_</w:t>
-      </w:r>
-      <w:proofErr w:type="gramStart"/>
-      <w:r>
-        <w:rPr>
-          <w:rStyle w:val="CodeChar"/>
-          <w:sz w:val="22"/>
-        </w:rPr>
-        <w:t>test</w:t>
-      </w:r>
-      <w:proofErr w:type="spellEnd"/>
-      <w:r>
-        <w:rPr>
-          <w:rStyle w:val="CodeChar"/>
-          <w:sz w:val="22"/>
-        </w:rPr>
-        <w:t>(</w:t>
-      </w:r>
-      <w:proofErr w:type="gramEnd"/>
-      <w:r>
-        <w:rPr>
-          <w:rStyle w:val="CodeChar"/>
-          <w:sz w:val="22"/>
-        </w:rPr>
-        <w:t>void)</w:t>
+        <w:t>ALL_test(void)</w:t>
       </w:r>
       <w:r>
         <w:t xml:space="preserve"> available in </w:t>
@@ -11687,43 +10319,18 @@
           <w:rStyle w:val="CodeChar"/>
           <w:sz w:val="22"/>
         </w:rPr>
-        <w:t>tools/</w:t>
-      </w:r>
-      <w:proofErr w:type="spellStart"/>
+        <w:t>tools/rvd/registers</w:t>
+      </w:r>
+      <w:r>
+        <w:t xml:space="preserve"> and </w:t>
+      </w:r>
       <w:r>
         <w:rPr>
           <w:rStyle w:val="CodeChar"/>
           <w:sz w:val="22"/>
         </w:rPr>
-        <w:t>rvd</w:t>
-      </w:r>
-      <w:proofErr w:type="spellEnd"/>
-      <w:r>
-        <w:rPr>
-          <w:rStyle w:val="CodeChar"/>
-          <w:sz w:val="22"/>
-        </w:rPr>
-        <w:t>/registers</w:t>
-      </w:r>
-      <w:r>
-        <w:t xml:space="preserve"> and </w:t>
-      </w:r>
-      <w:r>
-        <w:rPr>
-          <w:rStyle w:val="CodeChar"/>
-          <w:sz w:val="22"/>
-        </w:rPr>
-        <w:t>tools/</w:t>
-      </w:r>
-      <w:proofErr w:type="spellStart"/>
-      <w:r>
-        <w:rPr>
-          <w:rStyle w:val="CodeChar"/>
-          <w:sz w:val="22"/>
-        </w:rPr>
-        <w:t>lauterbach</w:t>
-      </w:r>
-      <w:proofErr w:type="spellEnd"/>
+        <w:t>tools/lauterbach</w:t>
+      </w:r>
       <w:r>
         <w:t xml:space="preserve">. A PDF describing how to install and use the RealView register definitions is in the </w:t>
       </w:r>
@@ -11967,23 +10574,7 @@
           <w:rStyle w:val="CodeChar"/>
           <w:sz w:val="22"/>
         </w:rPr>
-        <w:t>sdk/mx6dq/</w:t>
-      </w:r>
-      <w:proofErr w:type="spellStart"/>
-      <w:r>
-        <w:rPr>
-          <w:rStyle w:val="CodeChar"/>
-          <w:sz w:val="22"/>
-        </w:rPr>
-        <w:t>sabre_ai_rev_b</w:t>
-      </w:r>
-      <w:proofErr w:type="spellEnd"/>
-      <w:r>
-        <w:rPr>
-          <w:rStyle w:val="CodeChar"/>
-          <w:sz w:val="22"/>
-        </w:rPr>
-        <w:t>/i.MX6DQ_Sabre_AI_RevB.IomuxDesign.xml</w:t>
+        <w:t>sdk/mx6dq/sabre_ai_rev_b/i.MX6DQ_Sabre_AI_RevB.IomuxDesign.xml</w:t>
       </w:r>
       <w:r>
         <w:t>.</w:t>
@@ -12082,7 +10673,6 @@
       <w:r>
         <w:t xml:space="preserve">, you will need to edit the </w:t>
       </w:r>
-      <w:proofErr w:type="spellStart"/>
       <w:r>
         <w:rPr>
           <w:rStyle w:val="CodeChar"/>
@@ -12090,7 +10680,6 @@
         </w:rPr>
         <w:t>Doxyfile</w:t>
       </w:r>
-      <w:proofErr w:type="spellEnd"/>
       <w:r>
         <w:t xml:space="preserve"> </w:t>
       </w:r>
@@ -12132,7 +10721,6 @@
       <w:r>
         <w:t xml:space="preserve">To generate the SDK source code documentation, simply execute the </w:t>
       </w:r>
-      <w:proofErr w:type="spellStart"/>
       <w:r>
         <w:rPr>
           <w:rStyle w:val="CodeChar"/>
@@ -12140,7 +10728,6 @@
         </w:rPr>
         <w:t>doxygen</w:t>
       </w:r>
-      <w:proofErr w:type="spellEnd"/>
       <w:r>
         <w:t xml:space="preserve"> </w:t>
       </w:r>
@@ -12337,16 +10924,15 @@
           <w:b/>
           <w:sz w:val="22"/>
         </w:rPr>
-        <w:t>./tools/</w:t>
-      </w:r>
-      <w:proofErr w:type="spellStart"/>
+        <w:t>./tools/build_</w:t>
+      </w:r>
       <w:r>
         <w:rPr>
           <w:rFonts w:ascii="Courier" w:hAnsi="Courier"/>
           <w:b/>
           <w:sz w:val="22"/>
         </w:rPr>
-        <w:t>build_</w:t>
+        <w:t>sdk –t mx6</w:t>
       </w:r>
       <w:r>
         <w:rPr>
@@ -12354,16 +10940,15 @@
           <w:b/>
           <w:sz w:val="22"/>
         </w:rPr>
-        <w:t>sdk</w:t>
-      </w:r>
-      <w:proofErr w:type="spellEnd"/>
+        <w:t>dq</w:t>
+      </w:r>
       <w:r>
         <w:rPr>
           <w:rFonts w:ascii="Courier" w:hAnsi="Courier"/>
           <w:b/>
           <w:sz w:val="22"/>
         </w:rPr>
-        <w:t xml:space="preserve"> –t mx6</w:t>
+        <w:t xml:space="preserve"> –b evb –</w:t>
       </w:r>
       <w:r>
         <w:rPr>
@@ -12371,7 +10956,7 @@
           <w:b/>
           <w:sz w:val="22"/>
         </w:rPr>
-        <w:t>dq</w:t>
+        <w:t>r</w:t>
       </w:r>
       <w:r>
         <w:rPr>
@@ -12379,7 +10964,7 @@
           <w:b/>
           <w:sz w:val="22"/>
         </w:rPr>
-        <w:t xml:space="preserve"> –b evb –</w:t>
+        <w:t xml:space="preserve"> v</w:t>
       </w:r>
       <w:r>
         <w:rPr>
@@ -12387,34 +10972,8 @@
           <w:b/>
           <w:sz w:val="22"/>
         </w:rPr>
-        <w:t>r</w:t>
-      </w:r>
-      <w:r>
-        <w:rPr>
-          <w:rFonts w:ascii="Courier" w:hAnsi="Courier"/>
-          <w:b/>
-          <w:sz w:val="22"/>
-        </w:rPr>
-        <w:t xml:space="preserve"> </w:t>
-      </w:r>
-      <w:proofErr w:type="spellStart"/>
-      <w:r>
-        <w:rPr>
-          <w:rFonts w:ascii="Courier" w:hAnsi="Courier"/>
-          <w:b/>
-          <w:sz w:val="22"/>
-        </w:rPr>
-        <w:t>v</w:t>
-      </w:r>
-      <w:r>
-        <w:rPr>
-          <w:rFonts w:ascii="Courier" w:hAnsi="Courier"/>
-          <w:b/>
-          <w:sz w:val="22"/>
-        </w:rPr>
         <w:t>pu</w:t>
       </w:r>
-      <w:proofErr w:type="spellEnd"/>
       <w:r>
         <w:rPr>
           <w:rFonts w:ascii="Courier" w:hAnsi="Courier"/>
@@ -12460,37 +11019,13 @@
         <w:t>Linux</w:t>
       </w:r>
       <w:r>
-        <w:t xml:space="preserve">, using </w:t>
-      </w:r>
-      <w:proofErr w:type="spellStart"/>
-      <w:r>
-        <w:t>fd</w:t>
+        <w:t>, using fd</w:t>
       </w:r>
       <w:r>
         <w:t>i</w:t>
       </w:r>
       <w:r>
-        <w:t>sk</w:t>
-      </w:r>
-      <w:proofErr w:type="spellEnd"/>
-      <w:r>
-        <w:t>/</w:t>
-      </w:r>
-      <w:proofErr w:type="spellStart"/>
-      <w:r>
-        <w:t>mkfs.vfat</w:t>
-      </w:r>
-      <w:proofErr w:type="spellEnd"/>
-      <w:r>
-        <w:t>/</w:t>
-      </w:r>
-      <w:proofErr w:type="spellStart"/>
-      <w:r>
-        <w:t>dd</w:t>
-      </w:r>
-      <w:proofErr w:type="spellEnd"/>
-      <w:r>
-        <w:t xml:space="preserve"> to create a bootable image together with the FAT32 file system on the same SD card.</w:t>
+        <w:t>sk/mkfs.vfat/dd to create a bootable image together with the FAT32 file system on the same SD card.</w:t>
       </w:r>
     </w:p>
     <w:p>
@@ -12506,84 +11041,30 @@
       <w:r>
         <w:t xml:space="preserve"> </w:t>
       </w:r>
-      <w:proofErr w:type="spellStart"/>
-      <w:proofErr w:type="gramStart"/>
       <w:r>
         <w:rPr>
           <w:rStyle w:val="CodeChar"/>
           <w:sz w:val="22"/>
         </w:rPr>
-        <w:t>sudo</w:t>
-      </w:r>
-      <w:proofErr w:type="spellEnd"/>
-      <w:proofErr w:type="gramEnd"/>
+        <w:t>sudo fdi</w:t>
+      </w:r>
       <w:r>
         <w:rPr>
           <w:rStyle w:val="CodeChar"/>
           <w:sz w:val="22"/>
         </w:rPr>
-        <w:t xml:space="preserve"> </w:t>
-      </w:r>
-      <w:proofErr w:type="spellStart"/>
+        <w:t>sk /dev/sdx</w:t>
+      </w:r>
+      <w:r>
+        <w:t xml:space="preserve"> , </w:t>
+      </w:r>
       <w:r>
         <w:rPr>
           <w:rStyle w:val="CodeChar"/>
           <w:sz w:val="22"/>
         </w:rPr>
-        <w:t>fdi</w:t>
-      </w:r>
-      <w:r>
-        <w:rPr>
-          <w:rStyle w:val="CodeChar"/>
-          <w:sz w:val="22"/>
-        </w:rPr>
-        <w:t>sk</w:t>
-      </w:r>
-      <w:proofErr w:type="spellEnd"/>
-      <w:r>
-        <w:rPr>
-          <w:rStyle w:val="CodeChar"/>
-          <w:sz w:val="22"/>
-        </w:rPr>
-        <w:t xml:space="preserve"> /</w:t>
-      </w:r>
-      <w:proofErr w:type="spellStart"/>
-      <w:r>
-        <w:rPr>
-          <w:rStyle w:val="CodeChar"/>
-          <w:sz w:val="22"/>
-        </w:rPr>
-        <w:t>dev</w:t>
-      </w:r>
-      <w:proofErr w:type="spellEnd"/>
-      <w:r>
-        <w:rPr>
-          <w:rStyle w:val="CodeChar"/>
-          <w:sz w:val="22"/>
-        </w:rPr>
-        <w:t>/</w:t>
-      </w:r>
-      <w:proofErr w:type="spellStart"/>
-      <w:r>
-        <w:rPr>
-          <w:rStyle w:val="CodeChar"/>
-          <w:sz w:val="22"/>
-        </w:rPr>
         <w:t>sdx</w:t>
       </w:r>
-      <w:proofErr w:type="spellEnd"/>
-      <w:r>
-        <w:t xml:space="preserve"> , </w:t>
-      </w:r>
-      <w:proofErr w:type="spellStart"/>
-      <w:r>
-        <w:rPr>
-          <w:rStyle w:val="CodeChar"/>
-          <w:sz w:val="22"/>
-        </w:rPr>
-        <w:t>sdx</w:t>
-      </w:r>
-      <w:proofErr w:type="spellEnd"/>
       <w:r>
         <w:rPr>
           <w:sz w:val="22"/>
@@ -12603,72 +11084,14 @@
           <w:sz w:val="22"/>
         </w:rPr>
       </w:pPr>
-      <w:proofErr w:type="spellStart"/>
-      <w:proofErr w:type="gramStart"/>
       <w:r>
         <w:rPr>
           <w:rFonts w:ascii="Courier" w:hAnsi="Courier"/>
           <w:b/>
           <w:sz w:val="22"/>
         </w:rPr>
-        <w:t>sudo</w:t>
-      </w:r>
-      <w:proofErr w:type="spellEnd"/>
-      <w:proofErr w:type="gramEnd"/>
-      <w:r>
-        <w:rPr>
-          <w:rFonts w:ascii="Courier" w:hAnsi="Courier"/>
-          <w:b/>
-          <w:sz w:val="22"/>
-        </w:rPr>
-        <w:t xml:space="preserve"> </w:t>
-      </w:r>
-      <w:proofErr w:type="spellStart"/>
-      <w:r>
-        <w:rPr>
-          <w:rFonts w:ascii="Courier" w:hAnsi="Courier"/>
-          <w:b/>
-          <w:sz w:val="22"/>
-        </w:rPr>
-        <w:t>fdisk</w:t>
-      </w:r>
-      <w:proofErr w:type="spellEnd"/>
-      <w:r>
-        <w:rPr>
-          <w:rFonts w:ascii="Courier" w:hAnsi="Courier"/>
-          <w:b/>
-          <w:sz w:val="22"/>
-        </w:rPr>
-        <w:t xml:space="preserve"> /</w:t>
-      </w:r>
-      <w:proofErr w:type="spellStart"/>
-      <w:r>
-        <w:rPr>
-          <w:rFonts w:ascii="Courier" w:hAnsi="Courier"/>
-          <w:b/>
-          <w:sz w:val="22"/>
-        </w:rPr>
-        <w:t>dev</w:t>
-      </w:r>
-      <w:proofErr w:type="spellEnd"/>
-      <w:r>
-        <w:rPr>
-          <w:rFonts w:ascii="Courier" w:hAnsi="Courier"/>
-          <w:b/>
-          <w:sz w:val="22"/>
-        </w:rPr>
-        <w:t>/</w:t>
-      </w:r>
-      <w:proofErr w:type="spellStart"/>
-      <w:r>
-        <w:rPr>
-          <w:rFonts w:ascii="Courier" w:hAnsi="Courier"/>
-          <w:b/>
-          <w:sz w:val="22"/>
-        </w:rPr>
-        <w:t>sdb</w:t>
-      </w:r>
-      <w:proofErr w:type="spellEnd"/>
+        <w:t>sudo fdisk /dev/sdb</w:t>
+      </w:r>
     </w:p>
     <w:p>
       <w:pPr>
@@ -12831,23 +11254,7 @@
           <w:rFonts w:ascii="Courier" w:hAnsi="Courier"/>
           <w:sz w:val="22"/>
         </w:rPr>
-        <w:t xml:space="preserve">   </w:t>
-      </w:r>
-      <w:proofErr w:type="gramStart"/>
-      <w:r>
-        <w:rPr>
-          <w:rFonts w:ascii="Courier" w:hAnsi="Courier"/>
-          <w:sz w:val="22"/>
-        </w:rPr>
-        <w:t>e</w:t>
-      </w:r>
-      <w:proofErr w:type="gramEnd"/>
-      <w:r>
-        <w:rPr>
-          <w:rFonts w:ascii="Courier" w:hAnsi="Courier"/>
-          <w:sz w:val="22"/>
-        </w:rPr>
-        <w:t xml:space="preserve">   extended</w:t>
+        <w:t xml:space="preserve">   e   extended</w:t>
       </w:r>
     </w:p>
     <w:p>
@@ -12864,23 +11271,7 @@
           <w:rFonts w:ascii="Courier" w:hAnsi="Courier"/>
           <w:sz w:val="22"/>
         </w:rPr>
-        <w:t xml:space="preserve">   </w:t>
-      </w:r>
-      <w:proofErr w:type="gramStart"/>
-      <w:r>
-        <w:rPr>
-          <w:rFonts w:ascii="Courier" w:hAnsi="Courier"/>
-          <w:sz w:val="22"/>
-        </w:rPr>
-        <w:t>p</w:t>
-      </w:r>
-      <w:proofErr w:type="gramEnd"/>
-      <w:r>
-        <w:rPr>
-          <w:rFonts w:ascii="Courier" w:hAnsi="Courier"/>
-          <w:sz w:val="22"/>
-        </w:rPr>
-        <w:t xml:space="preserve">   primary partition (1-4)</w:t>
+        <w:t xml:space="preserve">   p   primary partition (1-4)</w:t>
       </w:r>
     </w:p>
     <w:p>
@@ -12893,7 +11284,6 @@
           <w:sz w:val="22"/>
         </w:rPr>
       </w:pPr>
-      <w:proofErr w:type="gramStart"/>
       <w:r>
         <w:rPr>
           <w:rFonts w:ascii="Courier" w:hAnsi="Courier"/>
@@ -12902,7 +11292,6 @@
         </w:rPr>
         <w:t>p</w:t>
       </w:r>
-      <w:proofErr w:type="gramEnd"/>
     </w:p>
     <w:p>
       <w:pPr>
@@ -13084,39 +11473,7 @@
           <w:rFonts w:ascii="Courier" w:hAnsi="Courier"/>
           <w:sz w:val="22"/>
         </w:rPr>
-        <w:t>Last cylinder or +size or +</w:t>
-      </w:r>
-      <w:proofErr w:type="spellStart"/>
-      <w:r>
-        <w:rPr>
-          <w:rFonts w:ascii="Courier" w:hAnsi="Courier"/>
-          <w:sz w:val="22"/>
-        </w:rPr>
-        <w:t>sizeM</w:t>
-      </w:r>
-      <w:proofErr w:type="spellEnd"/>
-      <w:r>
-        <w:rPr>
-          <w:rFonts w:ascii="Courier" w:hAnsi="Courier"/>
-          <w:sz w:val="22"/>
-        </w:rPr>
-        <w:t xml:space="preserve"> or +</w:t>
-      </w:r>
-      <w:proofErr w:type="spellStart"/>
-      <w:r>
-        <w:rPr>
-          <w:rFonts w:ascii="Courier" w:hAnsi="Courier"/>
-          <w:sz w:val="22"/>
-        </w:rPr>
-        <w:t>sizeK</w:t>
-      </w:r>
-      <w:proofErr w:type="spellEnd"/>
-      <w:r>
-        <w:rPr>
-          <w:rFonts w:ascii="Courier" w:hAnsi="Courier"/>
-          <w:sz w:val="22"/>
-        </w:rPr>
-        <w:t xml:space="preserve"> (256-1023, default 1023): </w:t>
+        <w:t xml:space="preserve">Last cylinder or +size or +sizeM or +sizeK (256-1023, default 1023): </w:t>
       </w:r>
       <w:r>
         <w:rPr>
@@ -13197,32 +11554,7 @@
           <w:sz w:val="22"/>
         </w:rPr>
         <w:lastRenderedPageBreak/>
-        <w:t xml:space="preserve">Calling </w:t>
-      </w:r>
-      <w:proofErr w:type="spellStart"/>
-      <w:proofErr w:type="gramStart"/>
-      <w:r>
-        <w:rPr>
-          <w:rFonts w:ascii="Courier" w:hAnsi="Courier"/>
-          <w:sz w:val="22"/>
-        </w:rPr>
-        <w:t>ioctl</w:t>
-      </w:r>
-      <w:proofErr w:type="spellEnd"/>
-      <w:r>
-        <w:rPr>
-          <w:rFonts w:ascii="Courier" w:hAnsi="Courier"/>
-          <w:sz w:val="22"/>
-        </w:rPr>
-        <w:t>(</w:t>
-      </w:r>
-      <w:proofErr w:type="gramEnd"/>
-      <w:r>
-        <w:rPr>
-          <w:rFonts w:ascii="Courier" w:hAnsi="Courier"/>
-          <w:sz w:val="22"/>
-        </w:rPr>
-        <w:t>) to re-read partition table.</w:t>
+        <w:t>Calling ioctl() to re-read partition table.</w:t>
       </w:r>
     </w:p>
     <w:p>
@@ -13293,23 +11625,13 @@
           <w:sz w:val="22"/>
         </w:rPr>
       </w:pPr>
-      <w:proofErr w:type="gramStart"/>
       <w:r>
         <w:rPr>
           <w:rFonts w:ascii="Courier" w:hAnsi="Courier"/>
           <w:b/>
           <w:sz w:val="22"/>
         </w:rPr>
-        <w:t>cat</w:t>
-      </w:r>
-      <w:proofErr w:type="gramEnd"/>
-      <w:r>
-        <w:rPr>
-          <w:rFonts w:ascii="Courier" w:hAnsi="Courier"/>
-          <w:b/>
-          <w:sz w:val="22"/>
-        </w:rPr>
-        <w:t xml:space="preserve"> /proc/partitions</w:t>
+        <w:t>cat /proc/partitions</w:t>
       </w:r>
     </w:p>
     <w:p>
@@ -13321,21 +11643,12 @@
           <w:sz w:val="22"/>
         </w:rPr>
       </w:pPr>
-      <w:proofErr w:type="gramStart"/>
       <w:r>
         <w:rPr>
           <w:rFonts w:ascii="Courier" w:hAnsi="Courier"/>
           <w:sz w:val="22"/>
         </w:rPr>
-        <w:t>major</w:t>
-      </w:r>
-      <w:proofErr w:type="gramEnd"/>
-      <w:r>
-        <w:rPr>
-          <w:rFonts w:ascii="Courier" w:hAnsi="Courier"/>
-          <w:sz w:val="22"/>
-        </w:rPr>
-        <w:t xml:space="preserve"> minor  #blocks  name</w:t>
+        <w:t>major minor  #blocks  name</w:t>
       </w:r>
     </w:p>
     <w:p>
@@ -13362,17 +11675,8 @@
           <w:rFonts w:ascii="Courier" w:hAnsi="Courier"/>
           <w:sz w:val="22"/>
         </w:rPr>
-        <w:t xml:space="preserve">   8     0   78125000 </w:t>
-      </w:r>
-      <w:proofErr w:type="spellStart"/>
-      <w:r>
-        <w:rPr>
-          <w:rFonts w:ascii="Courier" w:hAnsi="Courier"/>
-          <w:sz w:val="22"/>
-        </w:rPr>
-        <w:t>sda</w:t>
-      </w:r>
-      <w:proofErr w:type="spellEnd"/>
+        <w:t xml:space="preserve">   8     0   78125000 sda</w:t>
+      </w:r>
     </w:p>
     <w:p>
       <w:pPr>
@@ -13458,18 +11762,8 @@
           <w:color w:val="1F497D" w:themeColor="text2"/>
           <w:sz w:val="22"/>
         </w:rPr>
-        <w:t xml:space="preserve">   8    16    3872256 </w:t>
-      </w:r>
-      <w:proofErr w:type="spellStart"/>
-      <w:r>
-        <w:rPr>
-          <w:rFonts w:ascii="Courier" w:hAnsi="Courier"/>
-          <w:color w:val="1F497D" w:themeColor="text2"/>
-          <w:sz w:val="22"/>
-        </w:rPr>
-        <w:t>sdb</w:t>
-      </w:r>
-      <w:proofErr w:type="spellEnd"/>
+        <w:t xml:space="preserve">   8    16    3872256 sdb</w:t>
+      </w:r>
     </w:p>
     <w:p>
       <w:pPr>
@@ -13501,15 +11795,7 @@
         <w:ind w:left="1134" w:firstLine="0"/>
       </w:pPr>
       <w:r>
-        <w:t xml:space="preserve">Using </w:t>
-      </w:r>
-      <w:proofErr w:type="spellStart"/>
-      <w:r>
-        <w:t>mkfs.vfat</w:t>
-      </w:r>
-      <w:proofErr w:type="spellEnd"/>
-      <w:r>
-        <w:t xml:space="preserve"> to format the partition</w:t>
+        <w:t>Using mkfs.vfat to format the partition</w:t>
       </w:r>
       <w:r>
         <w:t>:</w:t>
@@ -13525,43 +11811,13 @@
           <w:sz w:val="22"/>
         </w:rPr>
       </w:pPr>
-      <w:proofErr w:type="spellStart"/>
-      <w:proofErr w:type="gramStart"/>
       <w:r>
         <w:rPr>
           <w:rFonts w:ascii="Courier" w:hAnsi="Courier"/>
           <w:b/>
           <w:sz w:val="22"/>
         </w:rPr>
-        <w:t>sudo</w:t>
-      </w:r>
-      <w:proofErr w:type="spellEnd"/>
-      <w:proofErr w:type="gramEnd"/>
-      <w:r>
-        <w:rPr>
-          <w:rFonts w:ascii="Courier" w:hAnsi="Courier"/>
-          <w:b/>
-          <w:sz w:val="22"/>
-        </w:rPr>
-        <w:t xml:space="preserve"> </w:t>
-      </w:r>
-      <w:proofErr w:type="spellStart"/>
-      <w:r>
-        <w:rPr>
-          <w:rFonts w:ascii="Courier" w:hAnsi="Courier"/>
-          <w:b/>
-          <w:sz w:val="22"/>
-        </w:rPr>
-        <w:t>mkfs.vfat</w:t>
-      </w:r>
-      <w:proofErr w:type="spellEnd"/>
-      <w:r>
-        <w:rPr>
-          <w:rFonts w:ascii="Courier" w:hAnsi="Courier"/>
-          <w:b/>
-          <w:sz w:val="22"/>
-        </w:rPr>
-        <w:t xml:space="preserve"> /dev/sdb1</w:t>
+        <w:t>sudo mkfs.vfat /dev/sdb1</w:t>
       </w:r>
     </w:p>
     <w:p>
@@ -13599,25 +11855,7 @@
           <w:i/>
           <w:color w:val="00B050"/>
         </w:rPr>
-        <w:t xml:space="preserve"> “</w:t>
-      </w:r>
-      <w:proofErr w:type="gramStart"/>
-      <w:r>
-        <w:rPr>
-          <w:b/>
-          <w:i/>
-          <w:color w:val="00B050"/>
-        </w:rPr>
-        <w:t>.264</w:t>
-      </w:r>
-      <w:proofErr w:type="gramEnd"/>
-      <w:r>
-        <w:rPr>
-          <w:b/>
-          <w:i/>
-          <w:color w:val="00B050"/>
-        </w:rPr>
-        <w:t xml:space="preserve">” extension. The video should be </w:t>
+        <w:t xml:space="preserve"> “.264” extension. The video should be </w:t>
       </w:r>
       <w:r>
         <w:rPr>
@@ -13700,43 +11938,37 @@
           <w:sz w:val="22"/>
         </w:rPr>
       </w:pPr>
-      <w:proofErr w:type="spellStart"/>
-      <w:proofErr w:type="gramStart"/>
       <w:r>
         <w:rPr>
           <w:rFonts w:ascii="Courier" w:hAnsi="Courier"/>
           <w:b/>
           <w:sz w:val="22"/>
         </w:rPr>
-        <w:t>sudo</w:t>
-      </w:r>
-      <w:proofErr w:type="spellEnd"/>
-      <w:proofErr w:type="gramEnd"/>
+        <w:t>sudo dd if=output/mx6</w:t>
+      </w:r>
       <w:r>
         <w:rPr>
           <w:rFonts w:ascii="Courier" w:hAnsi="Courier"/>
           <w:b/>
           <w:sz w:val="22"/>
         </w:rPr>
-        <w:t xml:space="preserve"> </w:t>
-      </w:r>
-      <w:proofErr w:type="spellStart"/>
+        <w:t>dq</w:t>
+      </w:r>
       <w:r>
         <w:rPr>
           <w:rFonts w:ascii="Courier" w:hAnsi="Courier"/>
           <w:b/>
           <w:sz w:val="22"/>
         </w:rPr>
-        <w:t>dd</w:t>
-      </w:r>
-      <w:proofErr w:type="spellEnd"/>
+        <w:t>/evb</w:t>
+      </w:r>
       <w:r>
         <w:rPr>
           <w:rFonts w:ascii="Courier" w:hAnsi="Courier"/>
           <w:b/>
           <w:sz w:val="22"/>
         </w:rPr>
-        <w:t xml:space="preserve"> if=output/mx6</w:t>
+        <w:t>_rev_a</w:t>
       </w:r>
       <w:r>
         <w:rPr>
@@ -13744,7 +11976,7 @@
           <w:b/>
           <w:sz w:val="22"/>
         </w:rPr>
-        <w:t>dq</w:t>
+        <w:t>/bin/mx6</w:t>
       </w:r>
       <w:r>
         <w:rPr>
@@ -13752,16 +11984,15 @@
           <w:b/>
           <w:sz w:val="22"/>
         </w:rPr>
-        <w:t>/</w:t>
-      </w:r>
-      <w:proofErr w:type="spellStart"/>
+        <w:t>dq</w:t>
+      </w:r>
       <w:r>
         <w:rPr>
           <w:rFonts w:ascii="Courier" w:hAnsi="Courier"/>
           <w:b/>
           <w:sz w:val="22"/>
         </w:rPr>
-        <w:t>evb</w:t>
+        <w:t>_</w:t>
       </w:r>
       <w:r>
         <w:rPr>
@@ -13769,16 +12000,15 @@
           <w:b/>
           <w:sz w:val="22"/>
         </w:rPr>
-        <w:t>_rev_a</w:t>
-      </w:r>
-      <w:proofErr w:type="spellEnd"/>
+        <w:t>evb</w:t>
+      </w:r>
       <w:r>
         <w:rPr>
           <w:rFonts w:ascii="Courier" w:hAnsi="Courier"/>
           <w:b/>
           <w:sz w:val="22"/>
         </w:rPr>
-        <w:t>/bin/mx6</w:t>
+        <w:t>_rev_a</w:t>
       </w:r>
       <w:r>
         <w:rPr>
@@ -13786,7 +12016,7 @@
           <w:b/>
           <w:sz w:val="22"/>
         </w:rPr>
-        <w:t>dq</w:t>
+        <w:t>-v</w:t>
       </w:r>
       <w:r>
         <w:rPr>
@@ -13794,7 +12024,7 @@
           <w:b/>
           <w:sz w:val="22"/>
         </w:rPr>
-        <w:t>_</w:t>
+        <w:t>pu</w:t>
       </w:r>
       <w:r>
         <w:rPr>
@@ -13802,7 +12032,7 @@
           <w:b/>
           <w:sz w:val="22"/>
         </w:rPr>
-        <w:t>evb</w:t>
+        <w:t xml:space="preserve">-sdk.bin of=/dev/sdb seek=2 skip=2 </w:t>
       </w:r>
       <w:r>
         <w:rPr>
@@ -13810,85 +12040,7 @@
           <w:b/>
           <w:sz w:val="22"/>
         </w:rPr>
-        <w:t>_rev_a</w:t>
-      </w:r>
-      <w:r>
-        <w:rPr>
-          <w:rFonts w:ascii="Courier" w:hAnsi="Courier"/>
-          <w:b/>
-          <w:sz w:val="22"/>
-        </w:rPr>
-        <w:t>-v</w:t>
-      </w:r>
-      <w:r>
-        <w:rPr>
-          <w:rFonts w:ascii="Courier" w:hAnsi="Courier"/>
-          <w:b/>
-          <w:sz w:val="22"/>
-        </w:rPr>
-        <w:t>pu</w:t>
-      </w:r>
-      <w:r>
-        <w:rPr>
-          <w:rFonts w:ascii="Courier" w:hAnsi="Courier"/>
-          <w:b/>
-          <w:sz w:val="22"/>
-        </w:rPr>
-        <w:t>-sdk.bin of=/</w:t>
-      </w:r>
-      <w:proofErr w:type="spellStart"/>
-      <w:r>
-        <w:rPr>
-          <w:rFonts w:ascii="Courier" w:hAnsi="Courier"/>
-          <w:b/>
-          <w:sz w:val="22"/>
-        </w:rPr>
-        <w:t>dev</w:t>
-      </w:r>
-      <w:proofErr w:type="spellEnd"/>
-      <w:r>
-        <w:rPr>
-          <w:rFonts w:ascii="Courier" w:hAnsi="Courier"/>
-          <w:b/>
-          <w:sz w:val="22"/>
-        </w:rPr>
-        <w:t>/</w:t>
-      </w:r>
-      <w:proofErr w:type="spellStart"/>
-      <w:r>
-        <w:rPr>
-          <w:rFonts w:ascii="Courier" w:hAnsi="Courier"/>
-          <w:b/>
-          <w:sz w:val="22"/>
-        </w:rPr>
-        <w:t>sdb</w:t>
-      </w:r>
-      <w:proofErr w:type="spellEnd"/>
-      <w:r>
-        <w:rPr>
-          <w:rFonts w:ascii="Courier" w:hAnsi="Courier"/>
-          <w:b/>
-          <w:sz w:val="22"/>
-        </w:rPr>
-        <w:t xml:space="preserve"> seek=2 skip=2 </w:t>
-      </w:r>
-      <w:proofErr w:type="spellStart"/>
-      <w:r>
-        <w:rPr>
-          <w:rFonts w:ascii="Courier" w:hAnsi="Courier"/>
-          <w:b/>
-          <w:sz w:val="22"/>
-        </w:rPr>
-        <w:t>bs</w:t>
-      </w:r>
-      <w:proofErr w:type="spellEnd"/>
-      <w:r>
-        <w:rPr>
-          <w:rFonts w:ascii="Courier" w:hAnsi="Courier"/>
-          <w:b/>
-          <w:sz w:val="22"/>
-        </w:rPr>
-        <w:t xml:space="preserve">=512 </w:t>
+        <w:t xml:space="preserve">bs=512 </w:t>
       </w:r>
       <w:r>
         <w:rPr>
@@ -13981,12 +12133,7 @@
         <w:t>Put</w:t>
       </w:r>
       <w:r>
-        <w:t xml:space="preserve"> the SD card into the SD</w:t>
-      </w:r>
-      <w:bookmarkStart w:id="0" w:name="_GoBack"/>
-      <w:bookmarkEnd w:id="0"/>
-      <w:r>
-        <w:t xml:space="preserve"> socket</w:t>
+        <w:t xml:space="preserve"> the SD card into the SD socket</w:t>
       </w:r>
       <w:r>
         <w:t>.</w:t>
@@ -14091,15 +12238,7 @@
         </w:pBdr>
       </w:pPr>
       <w:r>
-        <w:t xml:space="preserve">    Build: </w:t>
-      </w:r>
-      <w:proofErr w:type="gramStart"/>
-      <w:r>
-        <w:t>Mar  8</w:t>
-      </w:r>
-      <w:proofErr w:type="gramEnd"/>
-      <w:r>
-        <w:t xml:space="preserve"> 2012, 16:22:20</w:t>
+        <w:t xml:space="preserve">    Build: Mar  8 2012, 16:22:20</w:t>
       </w:r>
     </w:p>
     <w:p>
@@ -14152,15 +12291,7 @@
         </w:pBdr>
       </w:pPr>
       <w:r>
-        <w:t xml:space="preserve">======== Clock </w:t>
-      </w:r>
-      <w:proofErr w:type="gramStart"/>
-      <w:r>
-        <w:t>frequencies(</w:t>
-      </w:r>
-      <w:proofErr w:type="gramEnd"/>
-      <w:r>
-        <w:t>HZ) =========</w:t>
+        <w:t>======== Clock frequencies(HZ) =========</w:t>
       </w:r>
     </w:p>
     <w:p>
@@ -14174,15 +12305,7 @@
         </w:pBdr>
       </w:pPr>
       <w:r>
-        <w:t xml:space="preserve">Cortex A9 </w:t>
-      </w:r>
-      <w:proofErr w:type="gramStart"/>
-      <w:r>
-        <w:t>core  :</w:t>
-      </w:r>
-      <w:proofErr w:type="gramEnd"/>
-      <w:r>
-        <w:t xml:space="preserve"> 792,000,000</w:t>
+        <w:t>Cortex A9 core  : 792,000,000</w:t>
       </w:r>
     </w:p>
     <w:p>
@@ -14210,15 +12333,7 @@
         </w:pBdr>
       </w:pPr>
       <w:r>
-        <w:t xml:space="preserve">UART2 for </w:t>
-      </w:r>
-      <w:proofErr w:type="gramStart"/>
-      <w:r>
-        <w:t>debug :</w:t>
-      </w:r>
-      <w:proofErr w:type="gramEnd"/>
-      <w:r>
-        <w:t xml:space="preserve"> 80,000,000</w:t>
+        <w:t>UART2 for debug : 80,000,000</w:t>
       </w:r>
     </w:p>
     <w:p>
@@ -14232,15 +12347,7 @@
         </w:pBdr>
       </w:pPr>
       <w:r>
-        <w:t xml:space="preserve">EPIT1 for system </w:t>
-      </w:r>
-      <w:proofErr w:type="gramStart"/>
-      <w:r>
-        <w:t>timer  :</w:t>
-      </w:r>
-      <w:proofErr w:type="gramEnd"/>
-      <w:r>
-        <w:t xml:space="preserve"> 66,000,000</w:t>
+        <w:t>EPIT1 for system timer  : 66,000,000</w:t>
       </w:r>
     </w:p>
     <w:p>
@@ -14292,21 +12399,8 @@
           <w:right w:val="dotted" w:sz="4" w:space="4" w:color="auto"/>
         </w:pBdr>
       </w:pPr>
-      <w:proofErr w:type="gramStart"/>
-      <w:r>
-        <w:t>data</w:t>
-      </w:r>
-      <w:proofErr w:type="gramEnd"/>
-      <w:r>
-        <w:t xml:space="preserve"> bits: 64, </w:t>
-      </w:r>
-      <w:proofErr w:type="spellStart"/>
-      <w:r>
-        <w:t>num_banks</w:t>
-      </w:r>
-      <w:proofErr w:type="spellEnd"/>
-      <w:r>
-        <w:t>: 8</w:t>
+      <w:r>
+        <w:t>data bits: 64, num_banks: 8</w:t>
       </w:r>
     </w:p>
     <w:p>
@@ -14319,13 +12413,8 @@
           <w:right w:val="dotted" w:sz="4" w:space="4" w:color="auto"/>
         </w:pBdr>
       </w:pPr>
-      <w:proofErr w:type="gramStart"/>
-      <w:r>
-        <w:t>row</w:t>
-      </w:r>
-      <w:proofErr w:type="gramEnd"/>
-      <w:r>
-        <w:t>: 14, col: 10</w:t>
+      <w:r>
+        <w:t>row: 14, col: 10</w:t>
       </w:r>
     </w:p>
     <w:p>
@@ -14463,15 +12552,7 @@
         </w:pBdr>
       </w:pPr>
       <w:r>
-        <w:t xml:space="preserve">        </w:t>
-      </w:r>
-      <w:proofErr w:type="gramStart"/>
-      <w:r>
-        <w:t>x</w:t>
-      </w:r>
-      <w:proofErr w:type="gramEnd"/>
-      <w:r>
-        <w:t xml:space="preserve"> - to exit.</w:t>
+        <w:t xml:space="preserve">        x - to exit.</w:t>
       </w:r>
     </w:p>
     <w:p>
@@ -14668,7 +12749,6 @@
       <w:r>
         <w:t>The CCM driver (</w:t>
       </w:r>
-      <w:proofErr w:type="spellStart"/>
       <w:r>
         <w:rPr>
           <w:rStyle w:val="CodeChar"/>
@@ -14676,41 +12756,15 @@
         </w:rPr>
         <w:t>ccm_pll.c</w:t>
       </w:r>
-      <w:proofErr w:type="spellEnd"/>
       <w:r>
         <w:t xml:space="preserve">) does not support getting clocks for all peripherals from its </w:t>
       </w:r>
-      <w:proofErr w:type="spellStart"/>
       <w:r>
         <w:rPr>
           <w:rStyle w:val="CodeChar"/>
           <w:sz w:val="22"/>
         </w:rPr>
-        <w:t>get_peri_</w:t>
-      </w:r>
-      <w:proofErr w:type="gramStart"/>
-      <w:r>
-        <w:rPr>
-          <w:rStyle w:val="CodeChar"/>
-          <w:sz w:val="22"/>
-        </w:rPr>
-        <w:t>clock</w:t>
-      </w:r>
-      <w:proofErr w:type="spellEnd"/>
-      <w:r>
-        <w:rPr>
-          <w:rStyle w:val="CodeChar"/>
-          <w:sz w:val="22"/>
-        </w:rPr>
-        <w:t>(</w:t>
-      </w:r>
-      <w:proofErr w:type="gramEnd"/>
-      <w:r>
-        <w:rPr>
-          <w:rStyle w:val="CodeChar"/>
-          <w:sz w:val="22"/>
-        </w:rPr>
-        <w:t>)</w:t>
+        <w:t>get_peri_clock()</w:t>
       </w:r>
       <w:r>
         <w:t xml:space="preserve"> API.</w:t>
@@ -20108,7 +18162,7 @@
 </file>
 
 <file path=customXml/itemProps1.xml><?xml version="1.0" encoding="utf-8"?>
-<ds:datastoreItem xmlns:ds="http://schemas.openxmlformats.org/officeDocument/2006/customXml" ds:itemID="{5BB2DDD6-F500-F24E-A72D-B51E08571081}">
+<ds:datastoreItem xmlns:ds="http://schemas.openxmlformats.org/officeDocument/2006/customXml" ds:itemID="{77C355D1-4929-E34B-AE61-E444AA040A13}">
   <ds:schemaRefs>
     <ds:schemaRef ds:uri="http://schemas.openxmlformats.org/officeDocument/2006/bibliography"/>
   </ds:schemaRefs>

</xml_diff>

<commit_message>
Updated SDK readme for 1.1 release.
</commit_message>
<xml_diff>
--- a/doc/SDK_README.docx
+++ b/doc/SDK_README.docx
@@ -66,7 +66,14 @@
           <w:sz w:val="28"/>
           <w:szCs w:val="28"/>
         </w:rPr>
-        <w:t xml:space="preserve"> 1.0</w:t>
+        <w:t xml:space="preserve"> 1.</w:t>
+      </w:r>
+      <w:r>
+        <w:rPr>
+          <w:sz w:val="28"/>
+          <w:szCs w:val="28"/>
+        </w:rPr>
+        <w:t>1</w:t>
       </w:r>
     </w:p>
     <w:p/>
@@ -336,16 +343,43 @@
         <w:t xml:space="preserve">a </w:t>
       </w:r>
       <w:r>
-        <w:t>Firmware Guide (iMX6</w:t>
-      </w:r>
-      <w:r>
+        <w:t>Firmware Guide (</w:t>
+      </w:r>
+      <w:r>
+        <w:rPr>
+          <w:b/>
+        </w:rPr>
+        <w:t>iMX6</w:t>
+      </w:r>
+      <w:r>
+        <w:rPr>
+          <w:b/>
+        </w:rPr>
         <w:t>_Firmware_Guide</w:t>
       </w:r>
       <w:r>
-        <w:t>.pdf) and IOMUX Tool application (IOMux.exe).</w:t>
-      </w:r>
-    </w:p>
-    <w:p/>
+        <w:rPr>
+          <w:b/>
+        </w:rPr>
+        <w:t>.pdf</w:t>
+      </w:r>
+      <w:r>
+        <w:t>) and IOMUX Tool application (</w:t>
+      </w:r>
+      <w:r>
+        <w:rPr>
+          <w:b/>
+        </w:rPr>
+        <w:t>IOMux.exe</w:t>
+      </w:r>
+      <w:r>
+        <w:t>).</w:t>
+      </w:r>
+    </w:p>
+    <w:p>
+      <w:bookmarkStart w:id="0" w:name="_GoBack"/>
+      <w:bookmarkEnd w:id="0"/>
+    </w:p>
     <w:p>
       <w:pPr>
         <w:pStyle w:val="Heading"/>
@@ -362,15 +396,15 @@
         <w:tblLook w:val="04A0" w:firstRow="1" w:lastRow="0" w:firstColumn="1" w:lastColumn="0" w:noHBand="0" w:noVBand="1"/>
       </w:tblPr>
       <w:tblGrid>
-        <w:gridCol w:w="2268"/>
-        <w:gridCol w:w="959"/>
+        <w:gridCol w:w="2088"/>
+        <w:gridCol w:w="1139"/>
         <w:gridCol w:w="1559"/>
         <w:gridCol w:w="4540"/>
       </w:tblGrid>
       <w:tr>
         <w:tc>
           <w:tcPr>
-            <w:tcW w:w="2268" w:type="dxa"/>
+            <w:tcW w:w="2088" w:type="dxa"/>
           </w:tcPr>
           <w:p>
             <w:pPr>
@@ -382,7 +416,7 @@
         </w:tc>
         <w:tc>
           <w:tcPr>
-            <w:tcW w:w="959" w:type="dxa"/>
+            <w:tcW w:w="1139" w:type="dxa"/>
           </w:tcPr>
           <w:p>
             <w:pPr>
@@ -447,7 +481,7 @@
         </w:trPr>
         <w:tc>
           <w:tcPr>
-            <w:tcW w:w="2268" w:type="dxa"/>
+            <w:tcW w:w="2088" w:type="dxa"/>
           </w:tcPr>
           <w:p>
             <w:r>
@@ -457,15 +491,20 @@
               <w:t>Software</w:t>
             </w:r>
           </w:p>
-          <w:p/>
         </w:tc>
         <w:tc>
           <w:tcPr>
-            <w:tcW w:w="959" w:type="dxa"/>
+            <w:tcW w:w="1139" w:type="dxa"/>
           </w:tcPr>
           <w:p>
             <w:r>
-              <w:t>1.0.0</w:t>
+              <w:t>1.</w:t>
+            </w:r>
+            <w:r>
+              <w:t>1</w:t>
+            </w:r>
+            <w:r>
+              <w:t>.0</w:t>
             </w:r>
           </w:p>
         </w:tc>
@@ -475,16 +514,25 @@
           </w:tcPr>
           <w:p>
             <w:r>
-              <w:t>09-Nov</w:t>
+              <w:t>0</w:t>
+            </w:r>
+            <w:r>
+              <w:t>4</w:t>
             </w:r>
             <w:r>
               <w:t>-</w:t>
             </w:r>
             <w:r>
+              <w:t>Feb</w:t>
+            </w:r>
+            <w:r>
+              <w:t>-</w:t>
+            </w:r>
+            <w:r>
               <w:t>201</w:t>
             </w:r>
             <w:r>
-              <w:t>2</w:t>
+              <w:t>3</w:t>
             </w:r>
           </w:p>
         </w:tc>
@@ -497,13 +545,12 @@
               <w:t>Release with complete driver set.</w:t>
             </w:r>
           </w:p>
-          <w:p/>
         </w:tc>
       </w:tr>
       <w:tr>
         <w:tc>
           <w:tcPr>
-            <w:tcW w:w="2268" w:type="dxa"/>
+            <w:tcW w:w="2088" w:type="dxa"/>
           </w:tcPr>
           <w:p>
             <w:r>
@@ -513,7 +560,7 @@
         </w:tc>
         <w:tc>
           <w:tcPr>
-            <w:tcW w:w="959" w:type="dxa"/>
+            <w:tcW w:w="1139" w:type="dxa"/>
           </w:tcPr>
           <w:p>
             <w:r>
@@ -551,7 +598,7 @@
       <w:tr>
         <w:tc>
           <w:tcPr>
-            <w:tcW w:w="2268" w:type="dxa"/>
+            <w:tcW w:w="2088" w:type="dxa"/>
           </w:tcPr>
           <w:p>
             <w:r>
@@ -561,7 +608,7 @@
         </w:tc>
         <w:tc>
           <w:tcPr>
-            <w:tcW w:w="959" w:type="dxa"/>
+            <w:tcW w:w="1139" w:type="dxa"/>
           </w:tcPr>
           <w:p>
             <w:r>
@@ -569,6 +616,9 @@
             </w:r>
             <w:r>
               <w:t>4.0</w:t>
+            </w:r>
+            <w:r>
+              <w:t>.4</w:t>
             </w:r>
           </w:p>
         </w:tc>
@@ -578,10 +628,19 @@
           </w:tcPr>
           <w:p>
             <w:r>
-              <w:t>09-Nov</w:t>
-            </w:r>
-            <w:r>
-              <w:t>-2012</w:t>
+              <w:t>01</w:t>
+            </w:r>
+            <w:r>
+              <w:t>-</w:t>
+            </w:r>
+            <w:r>
+              <w:t>Feb</w:t>
+            </w:r>
+            <w:r>
+              <w:t>-201</w:t>
+            </w:r>
+            <w:r>
+              <w:t>3</w:t>
             </w:r>
           </w:p>
         </w:tc>
@@ -603,22 +662,6 @@
         </w:tc>
       </w:tr>
     </w:tbl>
-    <w:p>
-      <w:pPr>
-        <w:spacing w:after="200"/>
-        <w:rPr>
-          <w:rFonts w:ascii="Helvetica" w:eastAsia="Times New Roman" w:hAnsi="Helvetica" w:cs="Times New Roman"/>
-          <w:b/>
-          <w:noProof/>
-          <w:color w:val="000000"/>
-          <w:sz w:val="30"/>
-          <w:szCs w:val="20"/>
-        </w:rPr>
-      </w:pPr>
-      <w:r>
-        <w:br w:type="page"/>
-      </w:r>
-    </w:p>
     <w:p>
       <w:pPr>
         <w:pStyle w:val="Heading"/>
@@ -910,6 +953,39 @@
           </w:tcPr>
           <w:p>
             <w:r>
+              <w:t>The lwIP open source TCP/IP stack.</w:t>
+            </w:r>
+          </w:p>
+        </w:tc>
+        <w:tc>
+          <w:tcPr>
+            <w:tcW w:w="4788" w:type="dxa"/>
+          </w:tcPr>
+          <w:p>
+            <w:pPr>
+              <w:ind w:left="1308" w:hanging="1146"/>
+              <w:rPr>
+                <w:rFonts w:ascii="Courier New" w:eastAsia="Times New Roman" w:hAnsi="Courier New" w:cs="Courier New"/>
+                <w:sz w:val="20"/>
+              </w:rPr>
+            </w:pPr>
+            <w:r>
+              <w:rPr>
+                <w:rFonts w:ascii="Courier New" w:eastAsia="Times New Roman" w:hAnsi="Courier New" w:cs="Courier New"/>
+                <w:sz w:val="20"/>
+              </w:rPr>
+              <w:t>./lwip</w:t>
+            </w:r>
+          </w:p>
+        </w:tc>
+      </w:tr>
+      <w:tr>
+        <w:tc>
+          <w:tcPr>
+            <w:tcW w:w="4788" w:type="dxa"/>
+          </w:tcPr>
+          <w:p>
+            <w:r>
               <w:t>Common makefiles.</w:t>
             </w:r>
           </w:p>
@@ -1422,7 +1498,7 @@
                 <w:rFonts w:eastAsia="Times New Roman" w:cs="Times New Roman"/>
                 <w:szCs w:val="24"/>
               </w:rPr>
-              <w:t>ARM RealView Debugger BCD files</w:t>
+              <w:t>ARM DS-5 debugger files.</w:t>
             </w:r>
           </w:p>
         </w:tc>
@@ -1443,7 +1519,7 @@
                 <w:rFonts w:ascii="Courier New" w:eastAsia="Times New Roman" w:hAnsi="Courier New" w:cs="Courier New"/>
                 <w:sz w:val="20"/>
               </w:rPr>
-              <w:t>./tools/rvd/registers</w:t>
+              <w:t>./tools/ds5</w:t>
             </w:r>
           </w:p>
         </w:tc>
@@ -1465,7 +1541,7 @@
                 <w:rFonts w:eastAsia="Times New Roman" w:cs="Times New Roman"/>
                 <w:szCs w:val="24"/>
               </w:rPr>
-              <w:t>Lauterbach TRACE32 peripheral files</w:t>
+              <w:t>ARM RealView Debugger BCD files</w:t>
             </w:r>
           </w:p>
         </w:tc>
@@ -1486,7 +1562,136 @@
                 <w:rFonts w:ascii="Courier New" w:eastAsia="Times New Roman" w:hAnsi="Courier New" w:cs="Courier New"/>
                 <w:sz w:val="20"/>
               </w:rPr>
+              <w:t>./tools/rvd/registers</w:t>
+            </w:r>
+          </w:p>
+        </w:tc>
+      </w:tr>
+      <w:tr>
+        <w:tc>
+          <w:tcPr>
+            <w:tcW w:w="4788" w:type="dxa"/>
+          </w:tcPr>
+          <w:p>
+            <w:pPr>
+              <w:rPr>
+                <w:rFonts w:eastAsia="Times New Roman" w:cs="Times New Roman"/>
+                <w:szCs w:val="24"/>
+              </w:rPr>
+            </w:pPr>
+            <w:r>
+              <w:rPr>
+                <w:rFonts w:eastAsia="Times New Roman" w:cs="Times New Roman"/>
+                <w:szCs w:val="24"/>
+              </w:rPr>
+              <w:t>Lauterbach TRACE32 peripheral files</w:t>
+            </w:r>
+          </w:p>
+        </w:tc>
+        <w:tc>
+          <w:tcPr>
+            <w:tcW w:w="4788" w:type="dxa"/>
+          </w:tcPr>
+          <w:p>
+            <w:pPr>
+              <w:ind w:left="1308" w:hanging="1146"/>
+              <w:rPr>
+                <w:rFonts w:ascii="Courier New" w:eastAsia="Times New Roman" w:hAnsi="Courier New" w:cs="Courier New"/>
+                <w:sz w:val="20"/>
+              </w:rPr>
+            </w:pPr>
+            <w:r>
+              <w:rPr>
+                <w:rFonts w:ascii="Courier New" w:eastAsia="Times New Roman" w:hAnsi="Courier New" w:cs="Courier New"/>
+                <w:sz w:val="20"/>
+              </w:rPr>
               <w:t>./tools/lauterbach</w:t>
+            </w:r>
+          </w:p>
+        </w:tc>
+      </w:tr>
+      <w:tr>
+        <w:tc>
+          <w:tcPr>
+            <w:tcW w:w="4788" w:type="dxa"/>
+          </w:tcPr>
+          <w:p>
+            <w:pPr>
+              <w:rPr>
+                <w:rFonts w:eastAsia="Times New Roman" w:cs="Times New Roman"/>
+                <w:szCs w:val="24"/>
+              </w:rPr>
+            </w:pPr>
+            <w:r>
+              <w:rPr>
+                <w:rFonts w:eastAsia="Times New Roman" w:cs="Times New Roman"/>
+                <w:szCs w:val="24"/>
+              </w:rPr>
+              <w:t>Windows utilities.</w:t>
+            </w:r>
+          </w:p>
+        </w:tc>
+        <w:tc>
+          <w:tcPr>
+            <w:tcW w:w="4788" w:type="dxa"/>
+          </w:tcPr>
+          <w:p>
+            <w:pPr>
+              <w:ind w:left="1308" w:hanging="1146"/>
+              <w:rPr>
+                <w:rFonts w:ascii="Courier New" w:eastAsia="Times New Roman" w:hAnsi="Courier New" w:cs="Courier New"/>
+                <w:sz w:val="20"/>
+              </w:rPr>
+            </w:pPr>
+            <w:r>
+              <w:rPr>
+                <w:rFonts w:ascii="Courier New" w:eastAsia="Times New Roman" w:hAnsi="Courier New" w:cs="Courier New"/>
+                <w:sz w:val="20"/>
+              </w:rPr>
+              <w:t>./tools/windows</w:t>
+            </w:r>
+          </w:p>
+        </w:tc>
+      </w:tr>
+      <w:tr>
+        <w:tc>
+          <w:tcPr>
+            <w:tcW w:w="4788" w:type="dxa"/>
+          </w:tcPr>
+          <w:p>
+            <w:pPr>
+              <w:rPr>
+                <w:rFonts w:eastAsia="Times New Roman" w:cs="Times New Roman"/>
+                <w:szCs w:val="24"/>
+              </w:rPr>
+            </w:pPr>
+            <w:r>
+              <w:rPr>
+                <w:rFonts w:eastAsia="Times New Roman" w:cs="Times New Roman"/>
+                <w:szCs w:val="24"/>
+              </w:rPr>
+              <w:t>IOMux Tool</w:t>
+            </w:r>
+          </w:p>
+        </w:tc>
+        <w:tc>
+          <w:tcPr>
+            <w:tcW w:w="4788" w:type="dxa"/>
+          </w:tcPr>
+          <w:p>
+            <w:pPr>
+              <w:ind w:left="1308" w:hanging="1146"/>
+              <w:rPr>
+                <w:rFonts w:ascii="Courier New" w:eastAsia="Times New Roman" w:hAnsi="Courier New" w:cs="Courier New"/>
+                <w:sz w:val="20"/>
+              </w:rPr>
+            </w:pPr>
+            <w:r>
+              <w:rPr>
+                <w:rFonts w:ascii="Courier New" w:eastAsia="Times New Roman" w:hAnsi="Courier New" w:cs="Courier New"/>
+                <w:sz w:val="20"/>
+              </w:rPr>
+              <w:t>./tools/windows/iomux</w:t>
             </w:r>
           </w:p>
         </w:tc>
@@ -1765,6 +1970,7 @@
         <w:pStyle w:val="Heading"/>
       </w:pPr>
       <w:r>
+        <w:lastRenderedPageBreak/>
         <w:t>System requirements</w:t>
       </w:r>
     </w:p>
@@ -1808,7 +2014,6 @@
         <w:pStyle w:val="Heading2"/>
       </w:pPr>
       <w:r>
-        <w:lastRenderedPageBreak/>
         <w:t>Working with Cygwin</w:t>
       </w:r>
     </w:p>
@@ -2107,7 +2312,13 @@
         <w:t xml:space="preserve"> (previously called Sourcery G++ Lite)</w:t>
       </w:r>
       <w:r>
-        <w:t xml:space="preserve"> version of the arm-none-eabi GCC toolchain. The latest version as of this writing is 4.6.3, </w:t>
+        <w:t xml:space="preserve"> version of the arm-none-eabi GCC toolchain. The latest version as of this writing is 4.</w:t>
+      </w:r>
+      <w:r>
+        <w:t>7.2</w:t>
+      </w:r>
+      <w:r>
+        <w:t xml:space="preserve">, </w:t>
       </w:r>
       <w:r>
         <w:t>obtained here:</w:t>
@@ -2122,7 +2333,7 @@
           <w:rPr>
             <w:rStyle w:val="Hyperlink"/>
           </w:rPr>
-          <w:t>https://sourcery.mentor.com/GNUToolchain/release2188</w:t>
+          <w:t>https://sourcery.mentor.com/GNUToolchain/release2322</w:t>
         </w:r>
       </w:hyperlink>
     </w:p>
@@ -2219,7 +2430,7 @@
                 <w:rPr>
                   <w:rStyle w:val="Hyperlink"/>
                 </w:rPr>
-                <w:t>Sourcery CodeBench Lite 2012.03-56</w:t>
+                <w:t>Sourcery CodeBench Lite 2012.09-63</w:t>
               </w:r>
             </w:hyperlink>
           </w:p>
@@ -2230,7 +2441,7 @@
           </w:tcPr>
           <w:p>
             <w:r>
-              <w:t>4.6.3</w:t>
+              <w:t>4.7.2</w:t>
             </w:r>
           </w:p>
         </w:tc>
@@ -2240,7 +2451,13 @@
           </w:tcPr>
           <w:p>
             <w:r>
-              <w:t>2012-06-11</w:t>
+              <w:t>2012-11</w:t>
+            </w:r>
+            <w:r>
+              <w:t>-1</w:t>
+            </w:r>
+            <w:r>
+              <w:t>3</w:t>
             </w:r>
           </w:p>
         </w:tc>
@@ -2256,7 +2473,7 @@
                 <w:rPr>
                   <w:rStyle w:val="Hyperlink"/>
                 </w:rPr>
-                <w:t>Sourcery CodeBench Lite 2011.09-69</w:t>
+                <w:t>Sourcery CodeBench Lite 2012.03-56</w:t>
               </w:r>
             </w:hyperlink>
           </w:p>
@@ -2267,7 +2484,7 @@
           </w:tcPr>
           <w:p>
             <w:r>
-              <w:t>4.6.1</w:t>
+              <w:t>4.6.3</w:t>
             </w:r>
           </w:p>
         </w:tc>
@@ -2277,7 +2494,7 @@
           </w:tcPr>
           <w:p>
             <w:r>
-              <w:t>2011-12-19</w:t>
+              <w:t>2012-06-11</w:t>
             </w:r>
           </w:p>
         </w:tc>
@@ -2293,6 +2510,43 @@
                 <w:rPr>
                   <w:rStyle w:val="Hyperlink"/>
                 </w:rPr>
+                <w:t>Sourcery CodeBench Lite 2011.09-69</w:t>
+              </w:r>
+            </w:hyperlink>
+          </w:p>
+        </w:tc>
+        <w:tc>
+          <w:tcPr>
+            <w:tcW w:w="2250" w:type="dxa"/>
+          </w:tcPr>
+          <w:p>
+            <w:r>
+              <w:t>4.6.1</w:t>
+            </w:r>
+          </w:p>
+        </w:tc>
+        <w:tc>
+          <w:tcPr>
+            <w:tcW w:w="2808" w:type="dxa"/>
+          </w:tcPr>
+          <w:p>
+            <w:r>
+              <w:t>2011-12-19</w:t>
+            </w:r>
+          </w:p>
+        </w:tc>
+      </w:tr>
+      <w:tr>
+        <w:tc>
+          <w:tcPr>
+            <w:tcW w:w="4518" w:type="dxa"/>
+          </w:tcPr>
+          <w:p>
+            <w:hyperlink r:id="rId14" w:history="1">
+              <w:r>
+                <w:rPr>
+                  <w:rStyle w:val="Hyperlink"/>
+                </w:rPr>
                 <w:t>Sourcery G++ Lite 2011.03-42</w:t>
               </w:r>
             </w:hyperlink>
@@ -2330,7 +2584,7 @@
       <w:pPr>
         <w:ind w:left="720"/>
       </w:pPr>
-      <w:hyperlink r:id="rId14" w:history="1">
+      <w:hyperlink r:id="rId15" w:history="1">
         <w:r>
           <w:rPr>
             <w:rStyle w:val="Hyperlink"/>
@@ -2691,7 +2945,13 @@
         <w:t xml:space="preserve">tar zxvf </w:t>
       </w:r>
       <w:r>
-        <w:t>imx6_platform_sdk_v1.0.0.tgz</w:t>
+        <w:t>imx6_platform_sdk_v1.</w:t>
+      </w:r>
+      <w:r>
+        <w:t>1</w:t>
+      </w:r>
+      <w:r>
+        <w:t>.0.tgz</w:t>
       </w:r>
     </w:p>
     <w:p>
@@ -2782,7 +3042,26 @@
       </w:pPr>
     </w:p>
     <w:p>
-      <w:r>
+      <w:pPr>
+        <w:spacing w:after="200"/>
+        <w:rPr>
+          <w:rFonts w:ascii="Courier" w:hAnsi="Courier" w:cs="Courier New"/>
+          <w:sz w:val="22"/>
+          <w:lang w:eastAsia="zh-CN"/>
+        </w:rPr>
+      </w:pPr>
+      <w:r>
+        <w:rPr>
+          <w:rFonts w:ascii="Courier" w:hAnsi="Courier" w:cs="Courier New"/>
+          <w:sz w:val="22"/>
+          <w:lang w:eastAsia="zh-CN"/>
+        </w:rPr>
+        <w:br w:type="page"/>
+      </w:r>
+    </w:p>
+    <w:p>
+      <w:r>
+        <w:lastRenderedPageBreak/>
         <w:t xml:space="preserve">The detailed usage that </w:t>
       </w:r>
       <w:r>
@@ -2806,14 +3085,6 @@
       </w:r>
       <w:r>
         <w:t>:</w:t>
-      </w:r>
-    </w:p>
-    <w:p>
-      <w:pPr>
-        <w:spacing w:after="200"/>
-      </w:pPr>
-      <w:r>
-        <w:br w:type="page"/>
       </w:r>
     </w:p>
     <w:p/>
@@ -2895,7 +3166,7 @@
           <w:sz w:val="16"/>
           <w:szCs w:val="16"/>
         </w:rPr>
-        <w:t>Generates makefiles for the i.MX SDK project.</w:t>
+        <w:t>Builds one or more configurations of the i.MX6 Platform SDK.</w:t>
       </w:r>
     </w:p>
     <w:p>
@@ -3191,6 +3462,13 @@
           <w:szCs w:val="16"/>
         </w:rPr>
       </w:pPr>
+      <w:r>
+        <w:rPr>
+          <w:sz w:val="16"/>
+          <w:szCs w:val="16"/>
+        </w:rPr>
+        <w:t xml:space="preserve">   -j, -jobs=&lt;n&gt;            Set the number of parallel processes to use for each build. Default</w:t>
+      </w:r>
     </w:p>
     <w:p>
       <w:pPr>
@@ -3211,7 +3489,7 @@
           <w:sz w:val="16"/>
           <w:szCs w:val="16"/>
         </w:rPr>
-        <w:t xml:space="preserve">   Short options take the same arguments as their respective long options.</w:t>
+        <w:t xml:space="preserve">                            is the SDK_JOBS env variable, or 2 if not set.</w:t>
       </w:r>
     </w:p>
     <w:p>
@@ -3228,13 +3506,6 @@
           <w:szCs w:val="16"/>
         </w:rPr>
       </w:pPr>
-      <w:r>
-        <w:rPr>
-          <w:sz w:val="16"/>
-          <w:szCs w:val="16"/>
-        </w:rPr>
-        <w:t xml:space="preserve">   The '=' is optional for long options; arguments can be specified as -arg=value or</w:t>
-      </w:r>
     </w:p>
     <w:p>
       <w:pPr>
@@ -3255,7 +3526,7 @@
           <w:sz w:val="16"/>
           <w:szCs w:val="16"/>
         </w:rPr>
-        <w:t xml:space="preserve">   -arg value. Short options require a space between the option and value.</w:t>
+        <w:t xml:space="preserve">   Short options take the same arguments as their respective long options.</w:t>
       </w:r>
     </w:p>
     <w:p>
@@ -3272,6 +3543,13 @@
           <w:szCs w:val="16"/>
         </w:rPr>
       </w:pPr>
+      <w:r>
+        <w:rPr>
+          <w:sz w:val="16"/>
+          <w:szCs w:val="16"/>
+        </w:rPr>
+        <w:t xml:space="preserve">   The '=' is optional for long options; arguments can be specified as -arg=value or</w:t>
+      </w:r>
     </w:p>
     <w:p>
       <w:pPr>
@@ -3292,7 +3570,7 @@
           <w:sz w:val="16"/>
           <w:szCs w:val="16"/>
         </w:rPr>
-        <w:t>Generates makefiles for the specified combination of options. If -clean was specified,</w:t>
+        <w:t xml:space="preserve">   -arg value. Short options require a space between the option and value.</w:t>
       </w:r>
     </w:p>
     <w:p>
@@ -3309,13 +3587,6 @@
           <w:szCs w:val="16"/>
         </w:rPr>
       </w:pPr>
-      <w:r>
-        <w:rPr>
-          <w:sz w:val="16"/>
-          <w:szCs w:val="16"/>
-        </w:rPr>
-        <w:t>'make clean' will be run. Then a regular build will be executed, unless the -no-build</w:t>
-      </w:r>
     </w:p>
     <w:p>
       <w:pPr>
@@ -3336,7 +3607,7 @@
           <w:sz w:val="16"/>
           <w:szCs w:val="16"/>
         </w:rPr>
-        <w:t>argument is present. Makefiles are generated only for packages that are part of the</w:t>
+        <w:t>If -clean was specified, 'make clean' will be run first. Then a regular build will be executed,</w:t>
       </w:r>
     </w:p>
     <w:p>
@@ -3358,7 +3629,7 @@
           <w:sz w:val="16"/>
           <w:szCs w:val="16"/>
         </w:rPr>
-        <w:t>selected board.</w:t>
+        <w:t>unless the -no-build argument is present. If -target, -board, or -board_rev are set to 'all',</w:t>
       </w:r>
     </w:p>
     <w:p>
@@ -3375,6 +3646,13 @@
           <w:szCs w:val="16"/>
         </w:rPr>
       </w:pPr>
+      <w:r>
+        <w:rPr>
+          <w:sz w:val="16"/>
+          <w:szCs w:val="16"/>
+        </w:rPr>
+        <w:t>or not specified, then multiple builds will be run for all valid combinations of the</w:t>
+      </w:r>
     </w:p>
     <w:p>
       <w:pPr>
@@ -3395,7 +3673,7 @@
           <w:sz w:val="16"/>
           <w:szCs w:val="16"/>
         </w:rPr>
-        <w:t>Valid target and board combinations:</w:t>
+        <w:t>unspecified configuration parameters.</w:t>
       </w:r>
     </w:p>
     <w:p>
@@ -3432,7 +3710,7 @@
           <w:sz w:val="16"/>
           <w:szCs w:val="16"/>
         </w:rPr>
-        <w:t xml:space="preserve">  target=mx6dq boards:</w:t>
+        <w:t>Valid target and board combinations:</w:t>
       </w:r>
     </w:p>
     <w:p>
@@ -3449,13 +3727,6 @@
           <w:szCs w:val="16"/>
         </w:rPr>
       </w:pPr>
-      <w:r>
-        <w:rPr>
-          <w:sz w:val="16"/>
-          <w:szCs w:val="16"/>
-        </w:rPr>
-        <w:t xml:space="preserve">       evb              rev a            (labeled MX6QCPUDDR3)</w:t>
-      </w:r>
     </w:p>
     <w:p>
       <w:pPr>
@@ -3476,7 +3747,7 @@
           <w:sz w:val="16"/>
           <w:szCs w:val="16"/>
         </w:rPr>
-        <w:t xml:space="preserve">       sabre_ai         rev a, b, c</w:t>
+        <w:t xml:space="preserve">  target=mx6dq boards:</w:t>
       </w:r>
     </w:p>
     <w:p>
@@ -3498,7 +3769,7 @@
           <w:sz w:val="16"/>
           <w:szCs w:val="16"/>
         </w:rPr>
-        <w:t xml:space="preserve">       smart_device     rev a, b, c</w:t>
+        <w:t xml:space="preserve">       evb              rev a            (labeled MX6QCPUDDR3)</w:t>
       </w:r>
     </w:p>
     <w:p>
@@ -3515,6 +3786,13 @@
           <w:szCs w:val="16"/>
         </w:rPr>
       </w:pPr>
+      <w:r>
+        <w:rPr>
+          <w:sz w:val="16"/>
+          <w:szCs w:val="16"/>
+        </w:rPr>
+        <w:t xml:space="preserve">       sabre_ai         rev a, b, c</w:t>
+      </w:r>
     </w:p>
     <w:p>
       <w:pPr>
@@ -3535,7 +3813,7 @@
           <w:sz w:val="16"/>
           <w:szCs w:val="16"/>
         </w:rPr>
-        <w:t xml:space="preserve">  target=mx6sdl boards:</w:t>
+        <w:t xml:space="preserve">       smart_device     rev a, b, c</w:t>
       </w:r>
     </w:p>
     <w:p>
@@ -3552,13 +3830,6 @@
           <w:szCs w:val="16"/>
         </w:rPr>
       </w:pPr>
-      <w:r>
-        <w:rPr>
-          <w:sz w:val="16"/>
-          <w:szCs w:val="16"/>
-        </w:rPr>
-        <w:t xml:space="preserve">       evb              rev a            (labeled MX6QCPUDDR3)</w:t>
-      </w:r>
     </w:p>
     <w:p>
       <w:pPr>
@@ -3579,7 +3850,7 @@
           <w:sz w:val="16"/>
           <w:szCs w:val="16"/>
         </w:rPr>
-        <w:t xml:space="preserve">       sabre_ai         rev a, b, c</w:t>
+        <w:t xml:space="preserve">  target=mx6sdl boards:</w:t>
       </w:r>
     </w:p>
     <w:p>
@@ -3601,7 +3872,7 @@
           <w:sz w:val="16"/>
           <w:szCs w:val="16"/>
         </w:rPr>
-        <w:t xml:space="preserve">       smart_device     rev a, b, c</w:t>
+        <w:t xml:space="preserve">       evb              rev a            (labeled MX6QCPUDDR3)</w:t>
       </w:r>
     </w:p>
     <w:p>
@@ -3618,6 +3889,13 @@
           <w:szCs w:val="16"/>
         </w:rPr>
       </w:pPr>
+      <w:r>
+        <w:rPr>
+          <w:sz w:val="16"/>
+          <w:szCs w:val="16"/>
+        </w:rPr>
+        <w:t xml:space="preserve">       sabre_ai         rev a, b, c</w:t>
+      </w:r>
     </w:p>
     <w:p>
       <w:pPr>
@@ -3638,7 +3916,7 @@
           <w:sz w:val="16"/>
           <w:szCs w:val="16"/>
         </w:rPr>
-        <w:t xml:space="preserve">  target=mx6sl boards:</w:t>
+        <w:t xml:space="preserve">       smart_device     rev a, b, c</w:t>
       </w:r>
     </w:p>
     <w:p>
@@ -3655,13 +3933,6 @@
           <w:szCs w:val="16"/>
         </w:rPr>
       </w:pPr>
-      <w:r>
-        <w:rPr>
-          <w:sz w:val="16"/>
-          <w:szCs w:val="16"/>
-        </w:rPr>
-        <w:t xml:space="preserve">       evk              rev a</w:t>
-      </w:r>
     </w:p>
     <w:p>
       <w:pPr>
@@ -3677,6 +3948,13 @@
           <w:szCs w:val="16"/>
         </w:rPr>
       </w:pPr>
+      <w:r>
+        <w:rPr>
+          <w:sz w:val="16"/>
+          <w:szCs w:val="16"/>
+        </w:rPr>
+        <w:t xml:space="preserve">  target=mx6sl boards:</w:t>
+      </w:r>
     </w:p>
     <w:p>
       <w:pPr>
@@ -3697,7 +3975,7 @@
           <w:sz w:val="16"/>
           <w:szCs w:val="16"/>
         </w:rPr>
-        <w:t xml:space="preserve">  target=all</w:t>
+        <w:t xml:space="preserve">       evk              rev a</w:t>
       </w:r>
     </w:p>
     <w:p>
@@ -3714,13 +3992,6 @@
           <w:szCs w:val="16"/>
         </w:rPr>
       </w:pPr>
-      <w:r>
-        <w:rPr>
-          <w:sz w:val="16"/>
-          <w:szCs w:val="16"/>
-        </w:rPr>
-        <w:t xml:space="preserve">       builds all valid combinations of target, board, and board_rev</w:t>
-      </w:r>
     </w:p>
     <w:p>
       <w:pPr>
@@ -3741,7 +4012,7 @@
           <w:sz w:val="16"/>
           <w:szCs w:val="16"/>
         </w:rPr>
-        <w:t xml:space="preserve">       [-r &lt;test&gt;] is a valid option.</w:t>
+        <w:t>Examples:</w:t>
       </w:r>
     </w:p>
     <w:p>
@@ -3758,13 +4029,6 @@
           <w:szCs w:val="16"/>
         </w:rPr>
       </w:pPr>
-      <w:r>
-        <w:rPr>
-          <w:sz w:val="16"/>
-          <w:szCs w:val="16"/>
-        </w:rPr>
-        <w:t xml:space="preserve">       -clean      Only does clean builds.</w:t>
-      </w:r>
     </w:p>
     <w:p>
       <w:pPr>
@@ -3780,6 +4044,13 @@
           <w:szCs w:val="16"/>
         </w:rPr>
       </w:pPr>
+      <w:r>
+        <w:rPr>
+          <w:sz w:val="16"/>
+          <w:szCs w:val="16"/>
+        </w:rPr>
+        <w:t xml:space="preserve">  build_sdk -target mx6dq -board evb</w:t>
+      </w:r>
     </w:p>
     <w:p>
       <w:pPr>
@@ -3795,13 +4066,6 @@
           <w:szCs w:val="16"/>
         </w:rPr>
       </w:pPr>
-      <w:r>
-        <w:rPr>
-          <w:sz w:val="16"/>
-          <w:szCs w:val="16"/>
-        </w:rPr>
-        <w:t>Examples:</w:t>
-      </w:r>
     </w:p>
     <w:p>
       <w:pPr>
@@ -3817,6 +4081,13 @@
           <w:szCs w:val="16"/>
         </w:rPr>
       </w:pPr>
+      <w:r>
+        <w:rPr>
+          <w:sz w:val="16"/>
+          <w:szCs w:val="16"/>
+        </w:rPr>
+        <w:t xml:space="preserve">      Build for the mx6dq evb board with default board rev of a and all tests.</w:t>
+      </w:r>
     </w:p>
     <w:p>
       <w:pPr>
@@ -3832,13 +4103,6 @@
           <w:szCs w:val="16"/>
         </w:rPr>
       </w:pPr>
-      <w:r>
-        <w:rPr>
-          <w:sz w:val="16"/>
-          <w:szCs w:val="16"/>
-        </w:rPr>
-        <w:t xml:space="preserve">  build_sdk -target mx6dq -board evb</w:t>
-      </w:r>
     </w:p>
     <w:p>
       <w:pPr>
@@ -3854,6 +4118,13 @@
           <w:szCs w:val="16"/>
         </w:rPr>
       </w:pPr>
+      <w:r>
+        <w:rPr>
+          <w:sz w:val="16"/>
+          <w:szCs w:val="16"/>
+        </w:rPr>
+        <w:t xml:space="preserve">  build_sdk -t mx6dq -b sabre_ai -v a -test sdma -clean</w:t>
+      </w:r>
     </w:p>
     <w:p>
       <w:pPr>
@@ -3869,13 +4140,6 @@
           <w:szCs w:val="16"/>
         </w:rPr>
       </w:pPr>
-      <w:r>
-        <w:rPr>
-          <w:sz w:val="16"/>
-          <w:szCs w:val="16"/>
-        </w:rPr>
-        <w:t xml:space="preserve">      Build for the mx6dq evb board with default board rev of a and all tests.</w:t>
-      </w:r>
     </w:p>
     <w:p>
       <w:pPr>
@@ -3891,6 +4155,13 @@
           <w:szCs w:val="16"/>
         </w:rPr>
       </w:pPr>
+      <w:r>
+        <w:rPr>
+          <w:sz w:val="16"/>
+          <w:szCs w:val="16"/>
+        </w:rPr>
+        <w:t xml:space="preserve">      Build the mx6dq sabre_ai board with explicit board rev a, but only build the sdma test.</w:t>
+      </w:r>
     </w:p>
     <w:p>
       <w:pPr>
@@ -3911,7 +4182,7 @@
           <w:sz w:val="16"/>
           <w:szCs w:val="16"/>
         </w:rPr>
-        <w:t xml:space="preserve">  build_sdk -t mx6dq -b sabre_ai -v a -test sdma -clean</w:t>
+        <w:t xml:space="preserve">      Clean before building.</w:t>
       </w:r>
     </w:p>
     <w:p>
@@ -3948,7 +4219,7 @@
           <w:sz w:val="16"/>
           <w:szCs w:val="16"/>
         </w:rPr>
-        <w:t xml:space="preserve">      Build the mx6dq sabre_ai board with explicit board rev a, but only build the sdma test.</w:t>
+        <w:t xml:space="preserve">  build_sdk -clean -target=all -test vpu</w:t>
       </w:r>
     </w:p>
     <w:p>
@@ -3965,13 +4236,6 @@
           <w:szCs w:val="16"/>
         </w:rPr>
       </w:pPr>
-      <w:r>
-        <w:rPr>
-          <w:sz w:val="16"/>
-          <w:szCs w:val="16"/>
-        </w:rPr>
-        <w:t xml:space="preserve">      Clean before building.</w:t>
-      </w:r>
     </w:p>
     <w:p>
       <w:pPr>
@@ -3987,6 +4251,13 @@
           <w:szCs w:val="16"/>
         </w:rPr>
       </w:pPr>
+      <w:r>
+        <w:rPr>
+          <w:sz w:val="16"/>
+          <w:szCs w:val="16"/>
+        </w:rPr>
+        <w:t xml:space="preserve">      Clean build of vpu_test for all valid combinations of target, board, and board_rev.</w:t>
+      </w:r>
     </w:p>
     <w:p>
       <w:pPr>
@@ -3997,139 +4268,6 @@
           <w:bottom w:val="dotted" w:sz="4" w:space="1" w:color="auto"/>
           <w:right w:val="dotted" w:sz="4" w:space="4" w:color="auto"/>
         </w:pBdr>
-        <w:rPr>
-          <w:sz w:val="16"/>
-          <w:szCs w:val="16"/>
-        </w:rPr>
-      </w:pPr>
-      <w:r>
-        <w:rPr>
-          <w:sz w:val="16"/>
-          <w:szCs w:val="16"/>
-        </w:rPr>
-        <w:t xml:space="preserve">  build_sdk -target=mx6dq -board=evb -test=gpmi -no-build</w:t>
-      </w:r>
-    </w:p>
-    <w:p>
-      <w:pPr>
-        <w:pStyle w:val="Code"/>
-        <w:pBdr>
-          <w:top w:val="dotted" w:sz="4" w:space="1" w:color="auto"/>
-          <w:left w:val="dotted" w:sz="4" w:space="4" w:color="auto"/>
-          <w:bottom w:val="dotted" w:sz="4" w:space="1" w:color="auto"/>
-          <w:right w:val="dotted" w:sz="4" w:space="4" w:color="auto"/>
-        </w:pBdr>
-        <w:rPr>
-          <w:sz w:val="16"/>
-          <w:szCs w:val="16"/>
-        </w:rPr>
-      </w:pPr>
-    </w:p>
-    <w:p>
-      <w:pPr>
-        <w:pStyle w:val="Code"/>
-        <w:pBdr>
-          <w:top w:val="dotted" w:sz="4" w:space="1" w:color="auto"/>
-          <w:left w:val="dotted" w:sz="4" w:space="4" w:color="auto"/>
-          <w:bottom w:val="dotted" w:sz="4" w:space="1" w:color="auto"/>
-          <w:right w:val="dotted" w:sz="4" w:space="4" w:color="auto"/>
-        </w:pBdr>
-        <w:rPr>
-          <w:sz w:val="16"/>
-          <w:szCs w:val="16"/>
-        </w:rPr>
-      </w:pPr>
-      <w:r>
-        <w:rPr>
-          <w:sz w:val="16"/>
-          <w:szCs w:val="16"/>
-        </w:rPr>
-        <w:t xml:space="preserve">      Generate the makefiles for mx6dq evb and the gpmi test, but don't actually run make.</w:t>
-      </w:r>
-    </w:p>
-    <w:p>
-      <w:pPr>
-        <w:pStyle w:val="Code"/>
-        <w:pBdr>
-          <w:top w:val="dotted" w:sz="4" w:space="1" w:color="auto"/>
-          <w:left w:val="dotted" w:sz="4" w:space="4" w:color="auto"/>
-          <w:bottom w:val="dotted" w:sz="4" w:space="1" w:color="auto"/>
-          <w:right w:val="dotted" w:sz="4" w:space="4" w:color="auto"/>
-        </w:pBdr>
-        <w:rPr>
-          <w:sz w:val="16"/>
-          <w:szCs w:val="16"/>
-        </w:rPr>
-      </w:pPr>
-    </w:p>
-    <w:p>
-      <w:pPr>
-        <w:pStyle w:val="Code"/>
-        <w:pBdr>
-          <w:top w:val="dotted" w:sz="4" w:space="1" w:color="auto"/>
-          <w:left w:val="dotted" w:sz="4" w:space="4" w:color="auto"/>
-          <w:bottom w:val="dotted" w:sz="4" w:space="1" w:color="auto"/>
-          <w:right w:val="dotted" w:sz="4" w:space="4" w:color="auto"/>
-        </w:pBdr>
-        <w:rPr>
-          <w:sz w:val="16"/>
-          <w:szCs w:val="16"/>
-        </w:rPr>
-      </w:pPr>
-      <w:r>
-        <w:rPr>
-          <w:sz w:val="16"/>
-          <w:szCs w:val="16"/>
-        </w:rPr>
-        <w:t xml:space="preserve">  build_sdk -target=all -test vpu</w:t>
-      </w:r>
-    </w:p>
-    <w:p>
-      <w:pPr>
-        <w:pStyle w:val="Code"/>
-        <w:pBdr>
-          <w:top w:val="dotted" w:sz="4" w:space="1" w:color="auto"/>
-          <w:left w:val="dotted" w:sz="4" w:space="4" w:color="auto"/>
-          <w:bottom w:val="dotted" w:sz="4" w:space="1" w:color="auto"/>
-          <w:right w:val="dotted" w:sz="4" w:space="4" w:color="auto"/>
-        </w:pBdr>
-        <w:rPr>
-          <w:sz w:val="16"/>
-          <w:szCs w:val="16"/>
-        </w:rPr>
-      </w:pPr>
-    </w:p>
-    <w:p>
-      <w:pPr>
-        <w:pStyle w:val="Code"/>
-        <w:pBdr>
-          <w:top w:val="dotted" w:sz="4" w:space="1" w:color="auto"/>
-          <w:left w:val="dotted" w:sz="4" w:space="4" w:color="auto"/>
-          <w:bottom w:val="dotted" w:sz="4" w:space="1" w:color="auto"/>
-          <w:right w:val="dotted" w:sz="4" w:space="4" w:color="auto"/>
-        </w:pBdr>
-        <w:rPr>
-          <w:sz w:val="16"/>
-          <w:szCs w:val="16"/>
-        </w:rPr>
-      </w:pPr>
-      <w:r>
-        <w:rPr>
-          <w:sz w:val="16"/>
-          <w:szCs w:val="16"/>
-        </w:rPr>
-        <w:t xml:space="preserve">      Clean build of vpu_test for all valid combinations of target, board, and board_rev.</w:t>
-      </w:r>
-    </w:p>
-    <w:p>
-      <w:pPr>
-        <w:pStyle w:val="Code"/>
-        <w:pBdr>
-          <w:top w:val="dotted" w:sz="4" w:space="1" w:color="auto"/>
-          <w:left w:val="dotted" w:sz="4" w:space="4" w:color="auto"/>
-          <w:bottom w:val="dotted" w:sz="4" w:space="1" w:color="auto"/>
-          <w:right w:val="dotted" w:sz="4" w:space="4" w:color="auto"/>
-        </w:pBdr>
       </w:pPr>
     </w:p>
     <w:p/>
@@ -4137,6 +4275,9 @@
       <w:pPr>
         <w:spacing w:after="200"/>
       </w:pPr>
+      <w:r>
+        <w:br w:type="page"/>
+      </w:r>
     </w:p>
     <w:p>
       <w:pPr>
@@ -4703,16 +4844,7 @@
         <w:t xml:space="preserve"> command line</w:t>
       </w:r>
       <w:r>
-        <w:t xml:space="preserve"> will remove the </w:t>
-      </w:r>
-      <w:r>
-        <w:t xml:space="preserve">CPU output </w:t>
-      </w:r>
-      <w:r>
-        <w:t>directory</w:t>
-      </w:r>
-      <w:r>
-        <w:t xml:space="preserve"> found under</w:t>
+        <w:t xml:space="preserve"> will remove the</w:t>
       </w:r>
       <w:r>
         <w:t xml:space="preserve"> </w:t>
@@ -4733,6 +4865,9 @@
       </w:r>
       <w:r>
         <w:t xml:space="preserve"> </w:t>
+      </w:r>
+      <w:r>
+        <w:t xml:space="preserve">directory </w:t>
       </w:r>
       <w:r>
         <w:t>prior to</w:t>
@@ -5078,7 +5213,7 @@
       </w:r>
     </w:p>
     <w:p>
-      <w:hyperlink r:id="rId15" w:history="1">
+      <w:hyperlink r:id="rId16" w:history="1">
         <w:r>
           <w:rPr>
             <w:rStyle w:val="Hyperlink"/>
@@ -5316,8 +5451,6 @@
           <w:lang w:eastAsia="zh-CN"/>
         </w:rPr>
       </w:pPr>
-      <w:bookmarkStart w:id="0" w:name="_GoBack"/>
-      <w:bookmarkEnd w:id="0"/>
     </w:p>
     <w:p>
       <w:pPr>
@@ -6695,7 +6828,7 @@
       <w:pPr>
         <w:ind w:left="720"/>
       </w:pPr>
-      <w:hyperlink r:id="rId16" w:history="1">
+      <w:hyperlink r:id="rId17" w:history="1">
         <w:r>
           <w:rPr>
             <w:rStyle w:val="Hyperlink"/>
@@ -6713,7 +6846,7 @@
       <w:pPr>
         <w:ind w:left="720"/>
       </w:pPr>
-      <w:hyperlink r:id="rId17" w:history="1">
+      <w:hyperlink r:id="rId18" w:history="1">
         <w:r>
           <w:rPr>
             <w:rStyle w:val="Hyperlink"/>
@@ -6819,7 +6952,13 @@
         <w:t xml:space="preserve"> </w:t>
       </w:r>
       <w:r>
-        <w:t xml:space="preserve">command with no arguments from the SDK installation root directory. HTML documentation output will be placed into the </w:t>
+        <w:t>command with no arguments from the SDK installation root directory.</w:t>
+      </w:r>
+      <w:r>
+        <w:t xml:space="preserve"> Alternatively, you can use the Doxygen GUI application.</w:t>
+      </w:r>
+      <w:r>
+        <w:t xml:space="preserve"> HTML documentation output will be placed into the </w:t>
       </w:r>
       <w:r>
         <w:rPr>
@@ -8794,62 +8933,80 @@
         </w:numPr>
       </w:pPr>
       <w:r>
-        <w:t>The GPMI NAND driver API calls to read and write NAND pages with BCH ECC do not work correctly.</w:t>
+        <w:t>The CCM driver (</w:t>
+      </w:r>
+      <w:r>
+        <w:rPr>
+          <w:rStyle w:val="CodeChar"/>
+          <w:sz w:val="22"/>
+        </w:rPr>
+        <w:t>ccm_pll.c</w:t>
+      </w:r>
+      <w:r>
+        <w:t xml:space="preserve">) does not support getting clocks for all peripherals from its </w:t>
+      </w:r>
+      <w:r>
+        <w:rPr>
+          <w:rStyle w:val="CodeChar"/>
+          <w:sz w:val="22"/>
+        </w:rPr>
+        <w:t>get_peri_clock()</w:t>
+      </w:r>
+      <w:r>
+        <w:t xml:space="preserve"> API.</w:t>
       </w:r>
     </w:p>
     <w:p>
       <w:pPr>
         <w:pStyle w:val="ListParagraph"/>
-        <w:numPr>
-          <w:ilvl w:val="0"/>
-          <w:numId w:val="43"/>
-        </w:numPr>
-      </w:pPr>
-      <w:r>
-        <w:t>The CCM driver (</w:t>
+      </w:pPr>
+    </w:p>
+    <w:p>
+      <w:pPr>
+        <w:pStyle w:val="Heading"/>
+      </w:pPr>
+      <w:r>
+        <w:t>Release notes</w:t>
+      </w:r>
+    </w:p>
+    <w:p>
+      <w:pPr>
+        <w:spacing w:after="200"/>
+      </w:pPr>
+      <w:r>
+        <w:t>Release notes</w:t>
+      </w:r>
+      <w:r>
+        <w:t xml:space="preserve"> for </w:t>
+      </w:r>
+      <w:r>
+        <w:t xml:space="preserve">this version of </w:t>
+      </w:r>
+      <w:r>
+        <w:t>the SDK</w:t>
+      </w:r>
+      <w:r>
+        <w:t xml:space="preserve"> and a detailed change list are available in the </w:t>
+      </w:r>
+      <w:r>
+        <w:rPr>
+          <w:b/>
+        </w:rPr>
+        <w:t>SDK Release Notes.txt</w:t>
+      </w:r>
+      <w:r>
+        <w:t xml:space="preserve"> file in the </w:t>
       </w:r>
       <w:r>
         <w:rPr>
           <w:rStyle w:val="CodeChar"/>
           <w:sz w:val="22"/>
         </w:rPr>
-        <w:t>ccm_pll.c</w:t>
-      </w:r>
-      <w:r>
-        <w:t xml:space="preserve">) does not support getting clocks for all peripherals from its </w:t>
-      </w:r>
-      <w:r>
-        <w:rPr>
-          <w:rStyle w:val="CodeChar"/>
-          <w:sz w:val="22"/>
-        </w:rPr>
-        <w:t>get_peri_clock()</w:t>
-      </w:r>
-      <w:r>
-        <w:t xml:space="preserve"> API.</w:t>
-      </w:r>
-    </w:p>
-    <w:p>
-      <w:pPr>
-        <w:pStyle w:val="ListParagraph"/>
-        <w:numPr>
-          <w:ilvl w:val="0"/>
-          <w:numId w:val="43"/>
-        </w:numPr>
-      </w:pPr>
-      <w:r>
-        <w:t>The keypad driver test does not work properly.</w:t>
-      </w:r>
-    </w:p>
-    <w:p>
-      <w:pPr>
-        <w:pStyle w:val="ListParagraph"/>
-      </w:pPr>
-    </w:p>
-    <w:p>
-      <w:pPr>
-        <w:spacing w:after="200"/>
-      </w:pPr>
+        <w:t>doc/</w:t>
+      </w:r>
+      <w:r>
+        <w:t xml:space="preserve"> directory.</w:t>
+      </w:r>
     </w:p>
     <w:sectPr>
       <w:pgSz w:w="12240" w:h="15840"/>
@@ -13271,6 +13428,7 @@
   <w:style w:type="character" w:default="1" w:styleId="DefaultParagraphFont">
     <w:name w:val="Default Paragraph Font"/>
     <w:uiPriority w:val="1"/>
+    <w:semiHidden/>
     <w:unhideWhenUsed/>
   </w:style>
   <w:style w:type="table" w:default="1" w:styleId="TableNormal">
@@ -13932,6 +14090,7 @@
   <w:style w:type="character" w:default="1" w:styleId="DefaultParagraphFont">
     <w:name w:val="Default Paragraph Font"/>
     <w:uiPriority w:val="1"/>
+    <w:semiHidden/>
     <w:unhideWhenUsed/>
   </w:style>
   <w:style w:type="table" w:default="1" w:styleId="TableNormal">
@@ -14711,7 +14870,7 @@
 </file>
 
 <file path=customXml/itemProps1.xml><?xml version="1.0" encoding="utf-8"?>
-<ds:datastoreItem xmlns:ds="http://schemas.openxmlformats.org/officeDocument/2006/customXml" ds:itemID="{D4B9DFB8-3AAC-F641-A146-B9B221409797}">
+<ds:datastoreItem xmlns:ds="http://schemas.openxmlformats.org/officeDocument/2006/customXml" ds:itemID="{C2E8D008-85CE-E04E-AE9A-9480886A189E}">
   <ds:schemaRefs>
     <ds:schemaRef ds:uri="http://schemas.openxmlformats.org/officeDocument/2006/bibliography"/>
   </ds:schemaRefs>

</xml_diff>

<commit_message>
Corrected path to IOMUX Tool design files in readme.
</commit_message>
<xml_diff>
--- a/doc/SDK_README.docx
+++ b/doc/SDK_README.docx
@@ -376,10 +376,7 @@
         <w:t>).</w:t>
       </w:r>
     </w:p>
-    <w:p>
-      <w:bookmarkStart w:id="0" w:name="_GoBack"/>
-      <w:bookmarkEnd w:id="0"/>
-    </w:p>
+    <w:p/>
     <w:p>
       <w:pPr>
         <w:pStyle w:val="Heading"/>
@@ -6750,7 +6747,14 @@
           <w:rStyle w:val="CodeChar"/>
           <w:sz w:val="22"/>
         </w:rPr>
-        <w:t>sdk/</w:t>
+        <w:t>board</w:t>
+      </w:r>
+      <w:r>
+        <w:rPr>
+          <w:rStyle w:val="CodeChar"/>
+          <w:sz w:val="22"/>
+        </w:rPr>
+        <w:t>/</w:t>
       </w:r>
       <w:r>
         <w:rPr>
@@ -6793,7 +6797,23 @@
           <w:rStyle w:val="CodeChar"/>
           <w:sz w:val="22"/>
         </w:rPr>
-        <w:t>sdk/mx6dq/sabre_ai_rev_b/i.MX6DQ_Sabre_AI_RevB.IomuxDesign.xml</w:t>
+        <w:t>board</w:t>
+      </w:r>
+      <w:r>
+        <w:rPr>
+          <w:rStyle w:val="CodeChar"/>
+          <w:sz w:val="22"/>
+        </w:rPr>
+        <w:t>/mx6dq/sabre_ai</w:t>
+      </w:r>
+      <w:bookmarkStart w:id="0" w:name="_GoBack"/>
+      <w:bookmarkEnd w:id="0"/>
+      <w:r>
+        <w:rPr>
+          <w:rStyle w:val="CodeChar"/>
+          <w:sz w:val="22"/>
+        </w:rPr>
+        <w:t>/i.MX6DQ_Sabre_AI_RevB.IomuxDesign.xml</w:t>
       </w:r>
       <w:r>
         <w:t>.</w:t>
@@ -6938,24 +6958,27 @@
     <w:p/>
     <w:p>
       <w:r>
+        <w:t xml:space="preserve">To generate the SDK source code documentation, simply execute the </w:t>
+      </w:r>
+      <w:r>
+        <w:rPr>
+          <w:rStyle w:val="CodeChar"/>
+          <w:sz w:val="22"/>
+        </w:rPr>
+        <w:t>doxygen</w:t>
+      </w:r>
+      <w:r>
+        <w:t xml:space="preserve"> </w:t>
+      </w:r>
+      <w:r>
+        <w:t>command with no arguments from the SDK installation root directory.</w:t>
+      </w:r>
+      <w:r>
+        <w:t xml:space="preserve"> Alternatively, you can use the Doxygen </w:t>
+      </w:r>
+      <w:r>
         <w:lastRenderedPageBreak/>
-        <w:t xml:space="preserve">To generate the SDK source code documentation, simply execute the </w:t>
-      </w:r>
-      <w:r>
-        <w:rPr>
-          <w:rStyle w:val="CodeChar"/>
-          <w:sz w:val="22"/>
-        </w:rPr>
-        <w:t>doxygen</w:t>
-      </w:r>
-      <w:r>
-        <w:t xml:space="preserve"> </w:t>
-      </w:r>
-      <w:r>
-        <w:t>command with no arguments from the SDK installation root directory.</w:t>
-      </w:r>
-      <w:r>
-        <w:t xml:space="preserve"> Alternatively, you can use the Doxygen GUI application.</w:t>
+        <w:t>GUI application.</w:t>
       </w:r>
       <w:r>
         <w:t xml:space="preserve"> HTML documentation output will be placed into the </w:t>
@@ -7731,7 +7754,6 @@
           <w:rFonts w:ascii="Courier" w:hAnsi="Courier"/>
           <w:sz w:val="22"/>
         </w:rPr>
-        <w:lastRenderedPageBreak/>
         <w:t>Command (m for help): w</w:t>
       </w:r>
     </w:p>
@@ -7776,6 +7798,7 @@
           <w:rFonts w:ascii="Courier" w:hAnsi="Courier"/>
           <w:sz w:val="22"/>
         </w:rPr>
+        <w:lastRenderedPageBreak/>
         <w:t>Calling ioctl() to re-read partition table.</w:t>
       </w:r>
     </w:p>
@@ -8559,7 +8582,6 @@
         </w:pBdr>
       </w:pPr>
       <w:r>
-        <w:lastRenderedPageBreak/>
         <w:t>========================================</w:t>
       </w:r>
     </w:p>
@@ -8599,6 +8621,7 @@
         </w:pBdr>
       </w:pPr>
       <w:r>
+        <w:lastRenderedPageBreak/>
         <w:t>data bits: 64, num_banks: 8</w:t>
       </w:r>
     </w:p>
@@ -8974,19 +8997,7 @@
         <w:spacing w:after="200"/>
       </w:pPr>
       <w:r>
-        <w:t>Release notes</w:t>
-      </w:r>
-      <w:r>
-        <w:t xml:space="preserve"> for </w:t>
-      </w:r>
-      <w:r>
-        <w:t xml:space="preserve">this version of </w:t>
-      </w:r>
-      <w:r>
-        <w:t>the SDK</w:t>
-      </w:r>
-      <w:r>
-        <w:t xml:space="preserve"> and a detailed change list are available in the </w:t>
+        <w:t xml:space="preserve">Release notes for this version of the SDK and a detailed change list are available in the </w:t>
       </w:r>
       <w:r>
         <w:rPr>
@@ -14870,7 +14881,7 @@
 </file>
 
 <file path=customXml/itemProps1.xml><?xml version="1.0" encoding="utf-8"?>
-<ds:datastoreItem xmlns:ds="http://schemas.openxmlformats.org/officeDocument/2006/customXml" ds:itemID="{C2E8D008-85CE-E04E-AE9A-9480886A189E}">
+<ds:datastoreItem xmlns:ds="http://schemas.openxmlformats.org/officeDocument/2006/customXml" ds:itemID="{48F172FE-330D-DC49-B886-D8839F13C6A0}">
   <ds:schemaRefs>
     <ds:schemaRef ds:uri="http://schemas.openxmlformats.org/officeDocument/2006/bibliography"/>
   </ds:schemaRefs>

</xml_diff>

<commit_message>
Updated readme to note that parallel builds are disabled in Cygwin.
</commit_message>
<xml_diff>
--- a/doc/SDK_README.docx
+++ b/doc/SDK_README.docx
@@ -2278,6 +2278,18 @@
         <w:t xml:space="preserve"> </w:t>
       </w:r>
     </w:p>
+    <w:p/>
+    <w:p>
+      <w:r>
+        <w:rPr>
+          <w:b/>
+        </w:rPr>
+        <w:t>Note:</w:t>
+      </w:r>
+      <w:r>
+        <w:t xml:space="preserve"> Parallel builds are currently disabled for Cygwin as a workaround for the build hanging midway through building libsdk.</w:t>
+      </w:r>
+    </w:p>
     <w:p>
       <w:pPr>
         <w:pStyle w:val="Heading2"/>
@@ -2340,7 +2352,18 @@
         <w:t>Versions that are known to work with the SDK are as follows:</w:t>
       </w:r>
     </w:p>
-    <w:p/>
+    <w:p>
+      <w:pPr>
+        <w:spacing w:after="200"/>
+      </w:pPr>
+      <w:r>
+        <w:br w:type="page"/>
+      </w:r>
+    </w:p>
+    <w:p>
+      <w:bookmarkStart w:id="0" w:name="_GoBack"/>
+      <w:bookmarkEnd w:id="0"/>
+    </w:p>
     <w:tbl>
       <w:tblPr>
         <w:tblStyle w:val="TableGrid"/>
@@ -2961,6 +2984,7 @@
         <w:pStyle w:val="Heading2"/>
       </w:pPr>
       <w:r>
+        <w:lastRenderedPageBreak/>
         <w:t>Build</w:t>
       </w:r>
       <w:r>
@@ -6804,16 +6828,7 @@
           <w:rStyle w:val="CodeChar"/>
           <w:sz w:val="22"/>
         </w:rPr>
-        <w:t>/mx6dq/sabre_ai</w:t>
-      </w:r>
-      <w:bookmarkStart w:id="0" w:name="_GoBack"/>
-      <w:bookmarkEnd w:id="0"/>
-      <w:r>
-        <w:rPr>
-          <w:rStyle w:val="CodeChar"/>
-          <w:sz w:val="22"/>
-        </w:rPr>
-        <w:t>/i.MX6DQ_Sabre_AI_RevB.IomuxDesign.xml</w:t>
+        <w:t>/mx6dq/sabre_ai/i.MX6DQ_Sabre_AI_RevB.IomuxDesign.xml</w:t>
       </w:r>
       <w:r>
         <w:t>.</w:t>
@@ -8621,7 +8636,6 @@
         </w:pBdr>
       </w:pPr>
       <w:r>
-        <w:lastRenderedPageBreak/>
         <w:t>data bits: 64, num_banks: 8</w:t>
       </w:r>
     </w:p>
@@ -8636,6 +8650,7 @@
         </w:pBdr>
       </w:pPr>
       <w:r>
+        <w:lastRenderedPageBreak/>
         <w:t>row: 14, col: 10</w:t>
       </w:r>
     </w:p>
@@ -14881,7 +14896,7 @@
 </file>
 
 <file path=customXml/itemProps1.xml><?xml version="1.0" encoding="utf-8"?>
-<ds:datastoreItem xmlns:ds="http://schemas.openxmlformats.org/officeDocument/2006/customXml" ds:itemID="{48F172FE-330D-DC49-B886-D8839F13C6A0}">
+<ds:datastoreItem xmlns:ds="http://schemas.openxmlformats.org/officeDocument/2006/customXml" ds:itemID="{0BD5C45E-6BE7-E64D-BE44-CB898CC35FB6}">
   <ds:schemaRefs>
     <ds:schemaRef ds:uri="http://schemas.openxmlformats.org/officeDocument/2006/bibliography"/>
   </ds:schemaRefs>

</xml_diff>